<commit_message>
NLP basics and assignments
</commit_message>
<xml_diff>
--- a/What is machine learning.docx
+++ b/What is machine learning.docx
@@ -144,71 +144,737 @@
       </w:r>
     </w:p>
     <w:p>
+      <w:pPr>
+        <w:rPr>
+          <w:b/>
+        </w:rPr>
+      </w:pPr>
+      <w:r>
+        <w:rPr>
+          <w:b/>
+        </w:rPr>
+        <w:t>Support vector Machines</w:t>
+      </w:r>
+    </w:p>
+    <w:p>
+      <w:pPr>
+        <w:rPr>
+          <w:b/>
+        </w:rPr>
+      </w:pPr>
+      <w:r>
+        <w:rPr>
+          <w:b/>
+        </w:rPr>
+        <w:t>Hidden Markov model</w:t>
+      </w:r>
+    </w:p>
+    <w:p>
+      <w:pPr>
+        <w:rPr>
+          <w:b/>
+        </w:rPr>
+      </w:pPr>
+      <w:proofErr w:type="spellStart"/>
+      <w:r>
+        <w:rPr>
+          <w:b/>
+        </w:rPr>
+        <w:t>RandomForest</w:t>
+      </w:r>
+      <w:proofErr w:type="spellEnd"/>
+    </w:p>
+    <w:p>
+      <w:pPr>
+        <w:rPr>
+          <w:b/>
+        </w:rPr>
+      </w:pPr>
+      <w:proofErr w:type="spellStart"/>
+      <w:r>
+        <w:rPr>
+          <w:b/>
+        </w:rPr>
+        <w:t>GradientBoostingTrees</w:t>
+      </w:r>
+      <w:proofErr w:type="spellEnd"/>
+      <w:r>
+        <w:rPr>
+          <w:b/>
+        </w:rPr>
+        <w:t xml:space="preserve"> (</w:t>
+      </w:r>
+      <w:r>
+        <w:t>random set of features or all used</w:t>
+      </w:r>
+      <w:r>
+        <w:t>, fraction of samples for overfitting</w:t>
+      </w:r>
+      <w:r>
+        <w:rPr>
+          <w:b/>
+        </w:rPr>
+        <w:t>)</w:t>
+      </w:r>
+    </w:p>
+    <w:p/>
+    <w:p/>
+    <w:p>
       <w:r>
         <w:t>Deep Learning</w:t>
       </w:r>
     </w:p>
-    <w:p/>
     <w:p>
       <w:r>
         <w:t>Deep learning is a family of advanced machine learning algorithms which used the concept of human brain neurons to model arbitrary functions to capture the real world non-linear complexities which traditional machine learning algorithms are not capable of.</w:t>
       </w:r>
-    </w:p>
-    <w:p/>
-    <w:p>
+      <w:r>
+        <w:t xml:space="preserve"> </w:t>
+      </w:r>
       <w:r>
         <w:t>These algorithms require lot of data to perform.</w:t>
       </w:r>
     </w:p>
     <w:p/>
-    <w:p/>
-    <w:p>
-      <w:pPr>
+    <w:p>
+      <w:r>
+        <w:t xml:space="preserve">Libraries like </w:t>
+      </w:r>
+      <w:proofErr w:type="spellStart"/>
+      <w:r>
+        <w:t>Theano</w:t>
+      </w:r>
+      <w:proofErr w:type="spellEnd"/>
+      <w:r>
+        <w:t xml:space="preserve"> and </w:t>
+      </w:r>
+      <w:proofErr w:type="spellStart"/>
+      <w:r>
+        <w:t>Tensorflow</w:t>
+      </w:r>
+      <w:proofErr w:type="spellEnd"/>
+      <w:r>
+        <w:t xml:space="preserve"> help in </w:t>
+      </w:r>
+      <w:r>
+        <w:t xml:space="preserve">specific machine learning number-crunching operations like derivatives on huge </w:t>
+      </w:r>
+      <w:proofErr w:type="spellStart"/>
+      <w:r>
+        <w:t>matricies</w:t>
+      </w:r>
+      <w:proofErr w:type="spellEnd"/>
+      <w:r>
+        <w:t xml:space="preserve"> with large efficiency</w:t>
+      </w:r>
+    </w:p>
+    <w:p/>
+    <w:p>
+      <w:r>
+        <w:lastRenderedPageBreak/>
+        <w:t>Tree based Modeling</w:t>
+      </w:r>
+    </w:p>
+    <w:p>
+      <w:r>
+        <w:t xml:space="preserve">#TODO - </w:t>
+      </w:r>
+      <w:r>
+        <w:t>https://www.analyticsvidhya.com/blog/2016/04/complete-tutorial-tree-based-modeling-scratch-in-python/</w:t>
+      </w:r>
+    </w:p>
+    <w:p/>
+    <w:p>
+      <w:r>
         <w:rPr>
           <w:b/>
           <w:sz w:val="28"/>
           <w:szCs w:val="28"/>
         </w:rPr>
-      </w:pPr>
-      <w:r>
+        <w:t>Deep Learning, NLP and intersection</w:t>
+      </w:r>
+      <w:r>
+        <w:t>:-</w:t>
+      </w:r>
+    </w:p>
+    <w:p>
+      <w:r>
+        <w:t>Deep Learning</w:t>
+      </w:r>
+      <w:r>
+        <w:t xml:space="preserve"> </w:t>
+      </w:r>
+      <w:r>
+        <w:t>–</w:t>
+      </w:r>
+      <w:r>
+        <w:t xml:space="preserve"> </w:t>
+      </w:r>
+      <w:r>
+        <w:t xml:space="preserve">is a subfield of machine learning. </w:t>
+      </w:r>
+      <w:proofErr w:type="gramStart"/>
+      <w:r>
+        <w:t>it</w:t>
+      </w:r>
+      <w:proofErr w:type="gramEnd"/>
+      <w:r>
+        <w:t xml:space="preserve"> is a family of advanced machine learning algorithms which used the concept of human brain neurons to model arbitrary functions to capture the real world non-linear complexities which traditional machine learning algorithms are not capable of.</w:t>
+      </w:r>
+      <w:r>
+        <w:t xml:space="preserve"> </w:t>
+      </w:r>
+      <w:r>
+        <w:t>These algorithms require lot of data to perform.</w:t>
+      </w:r>
+    </w:p>
+    <w:p>
+      <w:r>
+        <w:t xml:space="preserve">It attempts to learn representations and output. It can learn </w:t>
+      </w:r>
+      <w:proofErr w:type="gramStart"/>
+      <w:r>
+        <w:t>unsupervised(</w:t>
+      </w:r>
+      <w:proofErr w:type="gramEnd"/>
+      <w:r>
+        <w:t>from raw text) or supervised(with specific labels)</w:t>
+      </w:r>
+    </w:p>
+    <w:p>
+      <w:r>
+        <w:t>Deep learning in speech</w:t>
+      </w:r>
+    </w:p>
+    <w:p>
+      <w:r>
+        <w:t>Deep learning in vision</w:t>
+      </w:r>
+    </w:p>
+    <w:p>
+      <w:r>
+        <w:t>NLP –</w:t>
+      </w:r>
+      <w:r>
+        <w:t xml:space="preserve"> Natural Language Processing</w:t>
+      </w:r>
+      <w:r>
+        <w:t xml:space="preserve"> is a field </w:t>
+      </w:r>
+      <w:r>
+        <w:t>at the intersection of computer science, artificial intelligence and linguistics.</w:t>
+      </w:r>
+    </w:p>
+    <w:p>
+      <w:r>
+        <w:t xml:space="preserve">Reason for Intersection of Deep Learning and NLP is that it will help computers to understand natural language like humans to perform useful tasks e.g. </w:t>
+      </w:r>
+      <w:proofErr w:type="gramStart"/>
+      <w:r>
+        <w:t>Question-Answering</w:t>
+      </w:r>
+      <w:proofErr w:type="gramEnd"/>
+    </w:p>
+    <w:p>
+      <w:r>
+        <w:t xml:space="preserve">Following steps </w:t>
+      </w:r>
+      <w:proofErr w:type="gramStart"/>
+      <w:r>
+        <w:t>can be performed</w:t>
+      </w:r>
+      <w:proofErr w:type="gramEnd"/>
+      <w:r>
+        <w:t xml:space="preserve"> in general:-</w:t>
+      </w:r>
+    </w:p>
+    <w:p>
+      <w:pPr>
+        <w:pStyle w:val="ListParagraph"/>
+        <w:numPr>
+          <w:ilvl w:val="0"/>
+          <w:numId w:val="3"/>
+        </w:numPr>
+      </w:pPr>
+      <w:r>
+        <w:rPr>
+          <w:noProof/>
+        </w:rPr>
+        <w:t xml:space="preserve">Speech (phonetic or phonological analysis)   or text(OCR/tokenization) </w:t>
+      </w:r>
+    </w:p>
+    <w:p>
+      <w:pPr>
+        <w:pStyle w:val="ListParagraph"/>
+        <w:numPr>
+          <w:ilvl w:val="0"/>
+          <w:numId w:val="3"/>
+        </w:numPr>
+      </w:pPr>
+      <w:r>
+        <w:t>Morphological Analysis</w:t>
+      </w:r>
+    </w:p>
+    <w:p>
+      <w:pPr>
+        <w:pStyle w:val="ListParagraph"/>
+        <w:numPr>
+          <w:ilvl w:val="0"/>
+          <w:numId w:val="3"/>
+        </w:numPr>
+      </w:pPr>
+      <w:r>
+        <w:t>Syntactic Analysis</w:t>
+      </w:r>
+    </w:p>
+    <w:p>
+      <w:pPr>
+        <w:pStyle w:val="ListParagraph"/>
+        <w:numPr>
+          <w:ilvl w:val="0"/>
+          <w:numId w:val="3"/>
+        </w:numPr>
+      </w:pPr>
+      <w:r>
+        <w:t>Semantic Interpretation</w:t>
+      </w:r>
+    </w:p>
+    <w:p>
+      <w:pPr>
+        <w:pStyle w:val="ListParagraph"/>
+        <w:numPr>
+          <w:ilvl w:val="0"/>
+          <w:numId w:val="3"/>
+        </w:numPr>
+      </w:pPr>
+      <w:r>
+        <w:t>Discourse Processing</w:t>
+      </w:r>
+    </w:p>
+    <w:p/>
+    <w:p>
+      <w:r>
+        <w:t xml:space="preserve">Applications of NLP – spell checking, keyword search, finding synonyms, extracting info from websites such as product prices, names, date, location etc., classification on reading level of text , sentiment analysis and identification on positive or negative. </w:t>
+      </w:r>
+      <w:proofErr w:type="gramStart"/>
+      <w:r>
+        <w:t>More complex tasks like machine translation, complex</w:t>
+      </w:r>
+      <w:proofErr w:type="gramEnd"/>
+      <w:r>
+        <w:t xml:space="preserve"> question answering or spoken dialogue systems.</w:t>
+      </w:r>
+    </w:p>
+    <w:p/>
+    <w:p>
+      <w:r>
+        <w:t xml:space="preserve">NLP in industry – </w:t>
+      </w:r>
+    </w:p>
+    <w:p>
+      <w:pPr>
+        <w:pStyle w:val="ListParagraph"/>
+        <w:numPr>
+          <w:ilvl w:val="0"/>
+          <w:numId w:val="4"/>
+        </w:numPr>
+      </w:pPr>
+      <w:r>
+        <w:t>Search (written and spoken)</w:t>
+      </w:r>
+    </w:p>
+    <w:p>
+      <w:pPr>
+        <w:pStyle w:val="ListParagraph"/>
+        <w:numPr>
+          <w:ilvl w:val="0"/>
+          <w:numId w:val="4"/>
+        </w:numPr>
+      </w:pPr>
+      <w:r>
+        <w:t>Online Advertisements</w:t>
+      </w:r>
+    </w:p>
+    <w:p>
+      <w:pPr>
+        <w:pStyle w:val="ListParagraph"/>
+        <w:numPr>
+          <w:ilvl w:val="0"/>
+          <w:numId w:val="4"/>
+        </w:numPr>
+      </w:pPr>
+      <w:r>
+        <w:t>Automated translation</w:t>
+      </w:r>
+    </w:p>
+    <w:p>
+      <w:pPr>
+        <w:pStyle w:val="ListParagraph"/>
+        <w:numPr>
+          <w:ilvl w:val="0"/>
+          <w:numId w:val="4"/>
+        </w:numPr>
+      </w:pPr>
+      <w:r>
+        <w:t>Sentiment Analysis for marketing/trading/elections</w:t>
+      </w:r>
+    </w:p>
+    <w:p>
+      <w:pPr>
+        <w:pStyle w:val="ListParagraph"/>
+        <w:numPr>
+          <w:ilvl w:val="0"/>
+          <w:numId w:val="4"/>
+        </w:numPr>
+      </w:pPr>
+      <w:r>
+        <w:t>Speech recognition</w:t>
+      </w:r>
+    </w:p>
+    <w:p>
+      <w:pPr>
+        <w:pStyle w:val="ListParagraph"/>
+        <w:numPr>
+          <w:ilvl w:val="0"/>
+          <w:numId w:val="4"/>
+        </w:numPr>
+      </w:pPr>
+      <w:r>
+        <w:lastRenderedPageBreak/>
+        <w:t>Automating customer support</w:t>
+      </w:r>
+    </w:p>
+    <w:p/>
+    <w:p>
+      <w:r>
+        <w:t>Why NLP is complex?</w:t>
+      </w:r>
+    </w:p>
+    <w:p>
+      <w:r>
+        <w:t xml:space="preserve">NLP </w:t>
+      </w:r>
+      <w:proofErr w:type="spellStart"/>
+      <w:r>
+        <w:t>disambiguos</w:t>
+      </w:r>
+      <w:proofErr w:type="spellEnd"/>
+      <w:r>
+        <w:t xml:space="preserve"> examples</w:t>
+      </w:r>
+    </w:p>
+    <w:p/>
+    <w:p>
+      <w:r>
+        <w:t>Deep Learning + NLP = Deep NLP</w:t>
+      </w:r>
+    </w:p>
+    <w:p/>
+    <w:p>
+      <w:r>
+        <w:t xml:space="preserve">Earlier semantics were represented by Lambda Calculus but with deep learning </w:t>
+      </w:r>
+      <w:proofErr w:type="spellStart"/>
+      <w:proofErr w:type="gramStart"/>
+      <w:r>
+        <w:t>its</w:t>
+      </w:r>
+      <w:proofErr w:type="spellEnd"/>
+      <w:proofErr w:type="gramEnd"/>
+      <w:r>
+        <w:t xml:space="preserve"> just a vector and calculations</w:t>
+      </w:r>
+    </w:p>
+    <w:p>
+      <w:proofErr w:type="gramStart"/>
+      <w:r>
+        <w:t>Also</w:t>
+      </w:r>
+      <w:proofErr w:type="gramEnd"/>
+      <w:r>
+        <w:t xml:space="preserve"> traditional approaches involve using bag of words representation or hand designated negation features. </w:t>
+      </w:r>
+    </w:p>
+    <w:p>
+      <w:r>
+        <w:t xml:space="preserve">Question Answering – </w:t>
+      </w:r>
+    </w:p>
+    <w:p>
+      <w:r>
+        <w:t xml:space="preserve">A lot of feature engineering to capture real world </w:t>
+      </w:r>
+      <w:r>
+        <w:t>e.g.</w:t>
+      </w:r>
+      <w:r>
+        <w:t xml:space="preserve"> regular expressions</w:t>
+      </w:r>
+    </w:p>
+    <w:p/>
+    <w:p>
+      <w:pPr>
         <w:rPr>
           <w:b/>
           <w:sz w:val="28"/>
           <w:szCs w:val="28"/>
         </w:rPr>
-        <w:t>Important Concepts:-</w:t>
-      </w:r>
-    </w:p>
-    <w:p>
-      <w:pPr>
+      </w:pPr>
+      <w:r>
         <w:rPr>
           <w:b/>
           <w:sz w:val="28"/>
           <w:szCs w:val="28"/>
         </w:rPr>
-      </w:pPr>
-      <w:r>
+        <w:t xml:space="preserve">Word Vectors </w:t>
+      </w:r>
+    </w:p>
+    <w:p>
+      <w:pPr>
         <w:rPr>
           <w:b/>
           <w:sz w:val="28"/>
           <w:szCs w:val="28"/>
         </w:rPr>
-        <w:t>26-01-2017</w:t>
+      </w:pPr>
+    </w:p>
+    <w:p>
+      <w:pPr>
+        <w:rPr>
+          <w:b/>
+          <w:sz w:val="28"/>
+          <w:szCs w:val="28"/>
+        </w:rPr>
+      </w:pPr>
+      <w:r>
+        <w:rPr>
+          <w:b/>
+          <w:sz w:val="28"/>
+          <w:szCs w:val="28"/>
+        </w:rPr>
+        <w:t>Count based</w:t>
+      </w:r>
+      <w:r>
+        <w:rPr>
+          <w:b/>
+          <w:sz w:val="28"/>
+          <w:szCs w:val="28"/>
+        </w:rPr>
+        <w:t>(traditional)</w:t>
+      </w:r>
+      <w:r>
+        <w:rPr>
+          <w:b/>
+          <w:sz w:val="28"/>
+          <w:szCs w:val="28"/>
+        </w:rPr>
+        <w:t xml:space="preserve"> vs Prediction based</w:t>
+      </w:r>
+      <w:r>
+        <w:rPr>
+          <w:b/>
+          <w:sz w:val="28"/>
+          <w:szCs w:val="28"/>
+        </w:rPr>
+        <w:t>(unconventional</w:t>
       </w:r>
       <w:bookmarkStart w:id="0" w:name="_GoBack"/>
       <w:bookmarkEnd w:id="0"/>
-    </w:p>
-    <w:p>
+      <w:r>
+        <w:rPr>
+          <w:b/>
+          <w:sz w:val="28"/>
+          <w:szCs w:val="28"/>
+        </w:rPr>
+        <w:t>)</w:t>
+      </w:r>
+    </w:p>
+    <w:p>
+      <w:pPr>
+        <w:pStyle w:val="ListParagraph"/>
+        <w:numPr>
+          <w:ilvl w:val="0"/>
+          <w:numId w:val="5"/>
+        </w:numPr>
+      </w:pPr>
+      <w:r>
+        <w:t>Document word concurrence matrix - lead to general topics</w:t>
+      </w:r>
+    </w:p>
+    <w:p>
+      <w:pPr>
+        <w:pStyle w:val="ListParagraph"/>
+        <w:numPr>
+          <w:ilvl w:val="0"/>
+          <w:numId w:val="5"/>
+        </w:numPr>
+      </w:pPr>
+      <w:r>
+        <w:t>Window based concurrence matrix – captures both syntactic and semantic information</w:t>
+      </w:r>
+    </w:p>
+    <w:p/>
+    <w:p>
+      <w:r>
+        <w:t>Dimensionality reduction on concurrence matrix X with the help of singular value decomposition</w:t>
+      </w:r>
+    </w:p>
+    <w:p/>
+    <w:p>
+      <w:r>
+        <w:t xml:space="preserve">A </w:t>
+      </w:r>
+      <w:proofErr w:type="gramStart"/>
+      <w:r>
+        <w:t>word can be represented by a dense vector</w:t>
+      </w:r>
+      <w:proofErr w:type="gramEnd"/>
+      <w:r>
+        <w:t>. How many dimensions to use is something an important decision based on the nature of the problem.</w:t>
+      </w:r>
+    </w:p>
+    <w:p>
+      <w:r>
+        <w:t xml:space="preserve">SVD doesn’t scale and computation time increases </w:t>
+      </w:r>
       <w:proofErr w:type="spellStart"/>
       <w:r>
-        <w:t>Mahalonobis</w:t>
+        <w:t>quadrtically</w:t>
       </w:r>
       <w:proofErr w:type="spellEnd"/>
-      <w:r>
-        <w:t xml:space="preserve"> distance – It is best suited to detect outliers in n-dimensions where n &gt;1</w:t>
-      </w:r>
-    </w:p>
-    <w:p>
+    </w:p>
+    <w:p>
+      <w:r>
+        <w:t>Word2vec is something as state of the art. Predict surrounding words in a window of length m of every word</w:t>
+      </w:r>
+    </w:p>
+    <w:p/>
+    <w:p/>
+    <w:p/>
+    <w:p>
+      <w:pPr>
+        <w:rPr>
+          <w:b/>
+          <w:sz w:val="28"/>
+          <w:szCs w:val="28"/>
+        </w:rPr>
+      </w:pPr>
+      <w:r>
+        <w:rPr>
+          <w:b/>
+          <w:sz w:val="28"/>
+          <w:szCs w:val="28"/>
+        </w:rPr>
+        <w:lastRenderedPageBreak/>
+        <w:t>Sampling</w:t>
+      </w:r>
+    </w:p>
+    <w:p>
+      <w:r>
+        <w:t>It is a statistical procedure concerned with the selection of the individual observation to make statistical inferences about the population.</w:t>
+      </w:r>
+    </w:p>
+    <w:p>
+      <w:r>
+        <w:t xml:space="preserve">Types of sampling – </w:t>
+      </w:r>
+    </w:p>
+    <w:p>
+      <w:r>
+        <w:t xml:space="preserve">Random sampling – simple random sampling, equal probability systematic sampling, stratified simple random sampling, multistage stratified random sampling, cluster sampling, Multistage cluster sampling, </w:t>
+      </w:r>
+    </w:p>
+    <w:p>
+      <w:r>
+        <w:t xml:space="preserve">Non-random sampling – availability sampling, quota sampling, expert sampling, </w:t>
+      </w:r>
+    </w:p>
+    <w:p>
+      <w:r>
+        <w:t>Probability or non-probability sampling</w:t>
+      </w:r>
+    </w:p>
+    <w:p/>
+    <w:p/>
+    <w:p/>
+    <w:p>
+      <w:pPr>
+        <w:rPr>
+          <w:b/>
+          <w:sz w:val="28"/>
+          <w:szCs w:val="28"/>
+        </w:rPr>
+      </w:pPr>
+      <w:r>
+        <w:rPr>
+          <w:b/>
+          <w:sz w:val="28"/>
+          <w:szCs w:val="28"/>
+        </w:rPr>
+        <w:t>Important Concepts:-</w:t>
+      </w:r>
+    </w:p>
+    <w:p>
+      <w:pPr>
+        <w:rPr>
+          <w:b/>
+          <w:sz w:val="28"/>
+          <w:szCs w:val="28"/>
+        </w:rPr>
+      </w:pPr>
+      <w:r>
+        <w:rPr>
+          <w:b/>
+          <w:sz w:val="28"/>
+          <w:szCs w:val="28"/>
+        </w:rPr>
+        <w:t>26-01-2017</w:t>
+      </w:r>
+    </w:p>
+    <w:p>
+      <w:pPr>
+        <w:pStyle w:val="ListParagraph"/>
+        <w:numPr>
+          <w:ilvl w:val="0"/>
+          <w:numId w:val="2"/>
+        </w:numPr>
+      </w:pPr>
+      <w:proofErr w:type="spellStart"/>
+      <w:r>
+        <w:t>Ma</w:t>
+      </w:r>
+      <w:r>
+        <w:t>hala</w:t>
+      </w:r>
+      <w:r>
+        <w:t>nobis</w:t>
+      </w:r>
+      <w:proofErr w:type="spellEnd"/>
+      <w:r>
+        <w:t xml:space="preserve"> distance – It is best suited to detect outliers in n-dimensions where n &gt;</w:t>
+      </w:r>
+      <w:proofErr w:type="gramStart"/>
+      <w:r>
+        <w:t>1</w:t>
+      </w:r>
+      <w:proofErr w:type="gramEnd"/>
+      <w:r>
+        <w:t>.</w:t>
+      </w:r>
+      <w:r>
+        <w:t xml:space="preserve"> </w:t>
+      </w:r>
+      <w:proofErr w:type="spellStart"/>
+      <w:r>
+        <w:t>Mahalanobis</w:t>
+      </w:r>
+      <w:proofErr w:type="spellEnd"/>
+      <w:r>
+        <w:t>’ distance is a statistical measure of the extent to which cases are multivariate outliers, based on a chi-squared distribution</w:t>
+      </w:r>
+      <w:r>
+        <w:t xml:space="preserve">. </w:t>
+      </w:r>
       <w:r>
         <w:t xml:space="preserve">R's </w:t>
       </w:r>
@@ -251,6 +917,573 @@
         </w:r>
       </w:hyperlink>
     </w:p>
+    <w:p/>
+    <w:p>
+      <w:pPr>
+        <w:pStyle w:val="ListParagraph"/>
+        <w:numPr>
+          <w:ilvl w:val="0"/>
+          <w:numId w:val="2"/>
+        </w:numPr>
+      </w:pPr>
+      <w:r>
+        <w:t>G</w:t>
+      </w:r>
+      <w:r>
+        <w:t>oodness-of-fit</w:t>
+      </w:r>
+      <w:r>
+        <w:t xml:space="preserve"> - </w:t>
+      </w:r>
+      <w:r>
+        <w:t>A goodness-of-fit test, in general, refers to measuring how well do the observed data correspond to the fitted (assumed) model</w:t>
+      </w:r>
+    </w:p>
+    <w:p>
+      <w:pPr>
+        <w:ind w:left="720"/>
+        <w:rPr>
+          <w:b/>
+        </w:rPr>
+      </w:pPr>
+      <w:r>
+        <w:t xml:space="preserve">    </w:t>
+      </w:r>
+      <w:r>
+        <w:rPr>
+          <w:b/>
+        </w:rPr>
+        <w:t>Chi Square test</w:t>
+      </w:r>
+      <w:r>
+        <w:rPr>
+          <w:b/>
+        </w:rPr>
+        <w:t xml:space="preserve">, Kolmogorov–Smirnov test, </w:t>
+      </w:r>
+      <w:proofErr w:type="spellStart"/>
+      <w:r>
+        <w:rPr>
+          <w:b/>
+        </w:rPr>
+        <w:t>Cramér</w:t>
+      </w:r>
+      <w:proofErr w:type="spellEnd"/>
+      <w:r>
+        <w:rPr>
+          <w:b/>
+        </w:rPr>
+        <w:t>–von Mises criterion</w:t>
+      </w:r>
+    </w:p>
+    <w:p>
+      <w:r>
+        <w:t xml:space="preserve">#TODO - </w:t>
+      </w:r>
+      <w:hyperlink r:id="rId6" w:history="1">
+        <w:r>
+          <w:rPr>
+            <w:rStyle w:val="Hyperlink"/>
+          </w:rPr>
+          <w:t>https://www.r-bloggers.com/goodness-of-fit-test-in-r/</w:t>
+        </w:r>
+      </w:hyperlink>
+    </w:p>
+    <w:p/>
+    <w:p>
+      <w:pPr>
+        <w:pStyle w:val="ListParagraph"/>
+        <w:numPr>
+          <w:ilvl w:val="0"/>
+          <w:numId w:val="2"/>
+        </w:numPr>
+      </w:pPr>
+      <w:proofErr w:type="spellStart"/>
+      <w:r>
+        <w:t>Bootsrap</w:t>
+      </w:r>
+      <w:proofErr w:type="spellEnd"/>
+      <w:r>
+        <w:t xml:space="preserve"> sampling - </w:t>
+      </w:r>
+      <w:r>
+        <w:t xml:space="preserve">If we </w:t>
+      </w:r>
+      <w:proofErr w:type="gramStart"/>
+      <w:r>
+        <w:t>don’t</w:t>
+      </w:r>
+      <w:proofErr w:type="gramEnd"/>
+      <w:r>
+        <w:t xml:space="preserve"> have enough data to train our algorithm then we can increase the size of our training set by randomly selecting items and duplicating them (with replacement).</w:t>
+      </w:r>
+    </w:p>
+    <w:p>
+      <w:r>
+        <w:t xml:space="preserve">#TODO - </w:t>
+      </w:r>
+      <w:hyperlink r:id="rId7" w:history="1">
+        <w:r>
+          <w:rPr>
+            <w:rStyle w:val="Hyperlink"/>
+          </w:rPr>
+          <w:t>http://www.statisticssolutions.com/sample-size-calculation-and-sample-size-justification/sampling/</w:t>
+        </w:r>
+      </w:hyperlink>
+    </w:p>
+    <w:p/>
+    <w:p>
+      <w:pPr>
+        <w:pStyle w:val="ListParagraph"/>
+        <w:numPr>
+          <w:ilvl w:val="0"/>
+          <w:numId w:val="2"/>
+        </w:numPr>
+      </w:pPr>
+      <w:r>
+        <w:t xml:space="preserve">Adjusted </w:t>
+      </w:r>
+      <w:r>
+        <w:t xml:space="preserve">Rand Score – </w:t>
+      </w:r>
+      <w:r>
+        <w:t xml:space="preserve">Given the knowledge of the ground truth class assignments </w:t>
+      </w:r>
+      <w:proofErr w:type="spellStart"/>
+      <w:r>
+        <w:t>labels_true</w:t>
+      </w:r>
+      <w:proofErr w:type="spellEnd"/>
+      <w:r>
+        <w:t xml:space="preserve"> and our clustering algorithm assignments of the same samples </w:t>
+      </w:r>
+      <w:proofErr w:type="spellStart"/>
+      <w:r>
+        <w:t>labels_pred</w:t>
+      </w:r>
+      <w:proofErr w:type="spellEnd"/>
+      <w:r>
+        <w:t xml:space="preserve">, the adjusted Rand </w:t>
+      </w:r>
+      <w:r>
+        <w:lastRenderedPageBreak/>
+        <w:t>index is a function that measures the similarity of the two assignments, ignoring permutation</w:t>
+      </w:r>
+      <w:r>
+        <w:t>s and with chance normalization.</w:t>
+      </w:r>
+      <w:r>
+        <w:t xml:space="preserve"> ARI requires knowledge of the ground truth classes while is almost never available in practice or requires manual assignment by human annotators</w:t>
+      </w:r>
+    </w:p>
+    <w:p>
+      <w:pPr>
+        <w:ind w:firstLine="720"/>
+      </w:pPr>
+      <w:r>
+        <w:t xml:space="preserve">ARI = (RI - </w:t>
+      </w:r>
+      <w:proofErr w:type="spellStart"/>
+      <w:r>
+        <w:t>Expected_RI</w:t>
+      </w:r>
+      <w:proofErr w:type="spellEnd"/>
+      <w:r>
+        <w:t>) / (</w:t>
+      </w:r>
+      <w:proofErr w:type="gramStart"/>
+      <w:r>
+        <w:t>max(</w:t>
+      </w:r>
+      <w:proofErr w:type="gramEnd"/>
+      <w:r>
+        <w:t xml:space="preserve">RI) - </w:t>
+      </w:r>
+      <w:proofErr w:type="spellStart"/>
+      <w:r>
+        <w:t>Expected_RI</w:t>
+      </w:r>
+      <w:proofErr w:type="spellEnd"/>
+      <w:r>
+        <w:t>)</w:t>
+      </w:r>
+    </w:p>
+    <w:p>
+      <w:r>
+        <w:t xml:space="preserve">#TODO - </w:t>
+      </w:r>
+      <w:hyperlink r:id="rId8" w:history="1">
+        <w:r>
+          <w:rPr>
+            <w:rStyle w:val="Hyperlink"/>
+          </w:rPr>
+          <w:t>http://scikit-learn.org/stable/modules/clustering.html#adjusted-rand-score</w:t>
+        </w:r>
+      </w:hyperlink>
+    </w:p>
+    <w:p/>
+    <w:p>
+      <w:pPr>
+        <w:pStyle w:val="ListParagraph"/>
+        <w:numPr>
+          <w:ilvl w:val="0"/>
+          <w:numId w:val="2"/>
+        </w:numPr>
+      </w:pPr>
+      <w:r>
+        <w:t>For K-fold cross validation, what k should be selected?</w:t>
+      </w:r>
+    </w:p>
+    <w:p>
+      <w:r>
+        <w:t xml:space="preserve">#TODO - </w:t>
+      </w:r>
+      <w:hyperlink r:id="rId9" w:history="1">
+        <w:r>
+          <w:rPr>
+            <w:rStyle w:val="Hyperlink"/>
+          </w:rPr>
+          <w:t>http://stats.stackexchange.com/questions/61783/variance-and-bias-in-cross-validation-why-does-leave-one-out-cv-have-higher-var</w:t>
+        </w:r>
+      </w:hyperlink>
+    </w:p>
+    <w:p>
+      <w:hyperlink r:id="rId10" w:history="1">
+        <w:r>
+          <w:rPr>
+            <w:rStyle w:val="Hyperlink"/>
+          </w:rPr>
+          <w:t>https://www.quora.com/For-K-fold-cross-validation-what-k-should-be-selected</w:t>
+        </w:r>
+      </w:hyperlink>
+    </w:p>
+    <w:p/>
+    <w:p>
+      <w:pPr>
+        <w:pStyle w:val="ListParagraph"/>
+        <w:numPr>
+          <w:ilvl w:val="0"/>
+          <w:numId w:val="2"/>
+        </w:numPr>
+      </w:pPr>
+      <w:r>
+        <w:t xml:space="preserve">How to deal with multi-collinearity situation in linear regression model? - </w:t>
+      </w:r>
+      <w:r>
+        <w:t xml:space="preserve">To check </w:t>
+      </w:r>
+      <w:proofErr w:type="spellStart"/>
+      <w:r>
+        <w:t>multicollinearity</w:t>
+      </w:r>
+      <w:proofErr w:type="spellEnd"/>
+      <w:r>
+        <w:t xml:space="preserve">, we can create a correlation matrix to identify &amp; remove variables having correlation above 75% (deciding a threshold is subjective). In addition, we can use calculate VIF (variance inflation factor) to check the presence of </w:t>
+      </w:r>
+      <w:proofErr w:type="spellStart"/>
+      <w:r>
+        <w:t>multicollinearity</w:t>
+      </w:r>
+      <w:proofErr w:type="spellEnd"/>
+      <w:r>
+        <w:t xml:space="preserve">. VIF value &lt;= </w:t>
+      </w:r>
+      <w:proofErr w:type="gramStart"/>
+      <w:r>
+        <w:t>4</w:t>
+      </w:r>
+      <w:proofErr w:type="gramEnd"/>
+      <w:r>
+        <w:t xml:space="preserve"> suggests no </w:t>
+      </w:r>
+      <w:proofErr w:type="spellStart"/>
+      <w:r>
+        <w:t>multicollinearity</w:t>
+      </w:r>
+      <w:proofErr w:type="spellEnd"/>
+      <w:r>
+        <w:t xml:space="preserve"> whereas a value of &gt;= 10 implies serious </w:t>
+      </w:r>
+      <w:proofErr w:type="spellStart"/>
+      <w:r>
+        <w:t>multicollinearity</w:t>
+      </w:r>
+      <w:proofErr w:type="spellEnd"/>
+      <w:r>
+        <w:t xml:space="preserve">. </w:t>
+      </w:r>
+      <w:proofErr w:type="gramStart"/>
+      <w:r>
+        <w:t>Also</w:t>
+      </w:r>
+      <w:proofErr w:type="gramEnd"/>
+      <w:r>
+        <w:t xml:space="preserve">, we can use tolerance as an indicator of </w:t>
+      </w:r>
+      <w:proofErr w:type="spellStart"/>
+      <w:r>
+        <w:t>multicollinearity.But</w:t>
+      </w:r>
+      <w:proofErr w:type="spellEnd"/>
+      <w:r>
+        <w:t xml:space="preserve">, removing correlated variables might lead to loss of information. In order to retain those variables, we can use penalized regression models like ridge or lasso regression. </w:t>
+      </w:r>
+      <w:proofErr w:type="gramStart"/>
+      <w:r>
+        <w:t>Also</w:t>
+      </w:r>
+      <w:proofErr w:type="gramEnd"/>
+      <w:r>
+        <w:t xml:space="preserve">, we can add some random noise in correlated variable so that the variables become different from each other. </w:t>
+      </w:r>
+      <w:proofErr w:type="gramStart"/>
+      <w:r>
+        <w:t>But</w:t>
+      </w:r>
+      <w:proofErr w:type="gramEnd"/>
+      <w:r>
+        <w:t>, adding noise might affect the prediction accuracy, hence this approach should be carefully used.</w:t>
+      </w:r>
+    </w:p>
+    <w:p/>
+    <w:p>
+      <w:pPr>
+        <w:pStyle w:val="ListParagraph"/>
+        <w:numPr>
+          <w:ilvl w:val="0"/>
+          <w:numId w:val="2"/>
+        </w:numPr>
+      </w:pPr>
+      <w:r>
+        <w:t xml:space="preserve">Threshold in classification problems(Confidence Splitting criteria) - </w:t>
+      </w:r>
+      <w:hyperlink r:id="rId11" w:history="1">
+        <w:r>
+          <w:rPr>
+            <w:rStyle w:val="Hyperlink"/>
+          </w:rPr>
+          <w:t>http://nerds.airbnb.com/confidence-splitting-criterions/</w:t>
+        </w:r>
+      </w:hyperlink>
+    </w:p>
+    <w:p>
+      <w:pPr>
+        <w:pStyle w:val="ListParagraph"/>
+      </w:pPr>
+    </w:p>
+    <w:p>
+      <w:pPr>
+        <w:pStyle w:val="ListParagraph"/>
+        <w:numPr>
+          <w:ilvl w:val="0"/>
+          <w:numId w:val="2"/>
+        </w:numPr>
+      </w:pPr>
+      <w:r>
+        <w:t xml:space="preserve">Accuracy paradox in an imbalanced dataset </w:t>
+      </w:r>
+      <w:r>
+        <w:t>–</w:t>
+      </w:r>
+      <w:r>
+        <w:t xml:space="preserve"> </w:t>
+      </w:r>
+      <w:r>
+        <w:t xml:space="preserve">Accuracy should not be used as the measure of model performance because accuracy might be only predicting major class correctly but we are interested only in the minor class. </w:t>
+      </w:r>
+      <w:r>
+        <w:t>Therefore,</w:t>
+      </w:r>
+      <w:r>
+        <w:t xml:space="preserve"> we should </w:t>
+      </w:r>
+      <w:r>
+        <w:t xml:space="preserve">use </w:t>
+      </w:r>
+      <w:r>
+        <w:t xml:space="preserve">sensitivity i.e. true positive </w:t>
+      </w:r>
+      <w:r>
+        <w:t>rate (</w:t>
+      </w:r>
+      <w:r>
+        <w:t xml:space="preserve">also called as </w:t>
+      </w:r>
+      <w:r>
+        <w:t>recall), specificity i.e. true negative rate, and precision i.e. positive predicted value)</w:t>
+      </w:r>
+      <w:r>
+        <w:t>. F measure to determine class wise performance of the classifier.</w:t>
+      </w:r>
+    </w:p>
+    <w:p>
+      <w:r>
+        <w:t xml:space="preserve">#TODO - </w:t>
+      </w:r>
+      <w:hyperlink r:id="rId12" w:history="1">
+        <w:r>
+          <w:rPr>
+            <w:rStyle w:val="Hyperlink"/>
+          </w:rPr>
+          <w:t>https://en.wikipedia.org/wiki/Sensitivity_and_specificity</w:t>
+        </w:r>
+      </w:hyperlink>
+    </w:p>
+    <w:p>
+      <w:r>
+        <w:t xml:space="preserve">#TODO - </w:t>
+      </w:r>
+      <w:hyperlink r:id="rId13" w:history="1">
+        <w:r>
+          <w:rPr>
+            <w:rStyle w:val="Hyperlink"/>
+          </w:rPr>
+          <w:t>https://www.analyticsvidhya.com/blog/2016/03/practical-guide-deal-imbalanced-classification-problems/</w:t>
+        </w:r>
+      </w:hyperlink>
+    </w:p>
+    <w:p/>
+    <w:p>
+      <w:pPr>
+        <w:pStyle w:val="ListParagraph"/>
+        <w:numPr>
+          <w:ilvl w:val="0"/>
+          <w:numId w:val="2"/>
+        </w:numPr>
+      </w:pPr>
+      <w:r>
+        <w:t xml:space="preserve">Ensemble Learning – </w:t>
+      </w:r>
+      <w:r>
+        <w:t>use multiple algorithms for prediction and they combine output of multiple machine learning algorithms</w:t>
+      </w:r>
+      <w:r>
+        <w:t xml:space="preserve"> </w:t>
+      </w:r>
+      <w:r>
+        <w:t>for getting more robust or generalized output which outperform all the individual models</w:t>
+      </w:r>
+    </w:p>
+    <w:p>
+      <w:r>
+        <w:lastRenderedPageBreak/>
+        <w:t xml:space="preserve">#TODO - </w:t>
+      </w:r>
+      <w:hyperlink r:id="rId14" w:history="1">
+        <w:r>
+          <w:rPr>
+            <w:rStyle w:val="Hyperlink"/>
+          </w:rPr>
+          <w:t>https://www.analyticsvidhya.com/blog/2015/09/questions-ensemble-modeling/</w:t>
+        </w:r>
+      </w:hyperlink>
+    </w:p>
+    <w:p>
+      <w:r>
+        <w:t xml:space="preserve">#TODO - </w:t>
+      </w:r>
+      <w:hyperlink r:id="rId15" w:history="1">
+        <w:r>
+          <w:rPr>
+            <w:rStyle w:val="Hyperlink"/>
+          </w:rPr>
+          <w:t>https://www.analyticsvidhya.com/blog/2015/08/introduction-ensemble-learning/</w:t>
+        </w:r>
+      </w:hyperlink>
+    </w:p>
+    <w:p>
+      <w:r>
+        <w:t xml:space="preserve">#TODO - </w:t>
+      </w:r>
+      <w:hyperlink r:id="rId16" w:history="1">
+        <w:r>
+          <w:rPr>
+            <w:rStyle w:val="Hyperlink"/>
+          </w:rPr>
+          <w:t>http://mlwave.com/kaggle-ensembling-guide/</w:t>
+        </w:r>
+      </w:hyperlink>
+    </w:p>
+    <w:p/>
+    <w:p>
+      <w:pPr>
+        <w:pStyle w:val="ListParagraph"/>
+        <w:numPr>
+          <w:ilvl w:val="0"/>
+          <w:numId w:val="2"/>
+        </w:numPr>
+      </w:pPr>
+      <w:r>
+        <w:t xml:space="preserve">R-squared and adj. R-squared – </w:t>
+      </w:r>
+      <w:r>
+        <w:t xml:space="preserve">R-squared cannot determine whether the coefficient estimates and predictions are biased, which is why we must assess the residual plots. However, R-squared has additional problems that the adjusted R-squared and predicted R-squared are designed to </w:t>
+      </w:r>
+      <w:proofErr w:type="spellStart"/>
+      <w:r>
+        <w:t>address.Every</w:t>
+      </w:r>
+      <w:proofErr w:type="spellEnd"/>
+      <w:r>
+        <w:t xml:space="preserve"> time you add a predictor to a model, the R-squared increases or remains same.</w:t>
+      </w:r>
+    </w:p>
+    <w:p>
+      <w:r>
+        <w:t xml:space="preserve">#TODO - </w:t>
+      </w:r>
+      <w:hyperlink r:id="rId17" w:history="1">
+        <w:r>
+          <w:rPr>
+            <w:rStyle w:val="Hyperlink"/>
+          </w:rPr>
+          <w:t>https://discuss.analyticsvidhya.com/t/difference-between-r-square-and-adjusted-r-square/264/3</w:t>
+        </w:r>
+      </w:hyperlink>
+    </w:p>
+    <w:p/>
+    <w:p>
+      <w:pPr>
+        <w:rPr>
+          <w:b/>
+        </w:rPr>
+      </w:pPr>
+      <w:r>
+        <w:rPr>
+          <w:b/>
+        </w:rPr>
+        <w:t>27-01-2017</w:t>
+      </w:r>
+    </w:p>
+    <w:p>
+      <w:pPr>
+        <w:pStyle w:val="ListParagraph"/>
+        <w:numPr>
+          <w:ilvl w:val="0"/>
+          <w:numId w:val="2"/>
+        </w:numPr>
+      </w:pPr>
+      <w:r>
+        <w:t xml:space="preserve">Entity disambiguation – </w:t>
+      </w:r>
+    </w:p>
+    <w:p>
+      <w:r>
+        <w:t xml:space="preserve">#TODO - </w:t>
+      </w:r>
+      <w:hyperlink r:id="rId18" w:history="1">
+        <w:r>
+          <w:rPr>
+            <w:rStyle w:val="Hyperlink"/>
+          </w:rPr>
+          <w:t>http://www.theatlantic.com/technology/archive/2011/03/does-anne-hathaway-news-drive-berkshire-hathaways-stock/72661/</w:t>
+        </w:r>
+      </w:hyperlink>
+    </w:p>
+    <w:p/>
+    <w:p/>
+    <w:p/>
+    <w:p/>
     <w:p/>
     <w:p/>
     <w:sectPr>
@@ -266,6 +1499,273 @@
 <file path=word/numbering.xml><?xml version="1.0" encoding="utf-8"?>
 <w:numbering xmlns:wpc="http://schemas.microsoft.com/office/word/2010/wordprocessingCanvas" xmlns:cx="http://schemas.microsoft.com/office/drawing/2014/chartex" xmlns:cx1="http://schemas.microsoft.com/office/drawing/2015/9/8/chartex" xmlns:mc="http://schemas.openxmlformats.org/markup-compatibility/2006" xmlns:o="urn:schemas-microsoft-com:office:office" xmlns:r="http://schemas.openxmlformats.org/officeDocument/2006/relationships" xmlns:m="http://schemas.openxmlformats.org/officeDocument/2006/math" xmlns:v="urn:schemas-microsoft-com:vml" xmlns:wp14="http://schemas.microsoft.com/office/word/2010/wordprocessingDrawing" xmlns:wp="http://schemas.openxmlformats.org/drawingml/2006/wordprocessingDrawing" xmlns:w10="urn:schemas-microsoft-com:office:word" xmlns:w="http://schemas.openxmlformats.org/wordprocessingml/2006/main" xmlns:w14="http://schemas.microsoft.com/office/word/2010/wordml" xmlns:w15="http://schemas.microsoft.com/office/word/2012/wordml" xmlns:w16se="http://schemas.microsoft.com/office/word/2015/wordml/symex" xmlns:wpg="http://schemas.microsoft.com/office/word/2010/wordprocessingGroup" xmlns:wpi="http://schemas.microsoft.com/office/word/2010/wordprocessingInk" xmlns:wne="http://schemas.microsoft.com/office/word/2006/wordml" xmlns:wps="http://schemas.microsoft.com/office/word/2010/wordprocessingShape" mc:Ignorable="w14 w15 w16se wp14">
   <w:abstractNum w:abstractNumId="0" w15:restartNumberingAfterBreak="0">
+    <w:nsid w:val="1E683164"/>
+    <w:multiLevelType w:val="hybridMultilevel"/>
+    <w:tmpl w:val="6AA0180C"/>
+    <w:lvl w:ilvl="0" w:tplc="0409000F">
+      <w:start w:val="1"/>
+      <w:numFmt w:val="decimal"/>
+      <w:lvlText w:val="%1."/>
+      <w:lvlJc w:val="left"/>
+      <w:pPr>
+        <w:ind w:left="720" w:hanging="360"/>
+      </w:pPr>
+      <w:rPr>
+        <w:rFonts w:hint="default"/>
+      </w:rPr>
+    </w:lvl>
+    <w:lvl w:ilvl="1" w:tplc="04090019" w:tentative="1">
+      <w:start w:val="1"/>
+      <w:numFmt w:val="lowerLetter"/>
+      <w:lvlText w:val="%2."/>
+      <w:lvlJc w:val="left"/>
+      <w:pPr>
+        <w:ind w:left="1440" w:hanging="360"/>
+      </w:pPr>
+    </w:lvl>
+    <w:lvl w:ilvl="2" w:tplc="0409001B" w:tentative="1">
+      <w:start w:val="1"/>
+      <w:numFmt w:val="lowerRoman"/>
+      <w:lvlText w:val="%3."/>
+      <w:lvlJc w:val="right"/>
+      <w:pPr>
+        <w:ind w:left="2160" w:hanging="180"/>
+      </w:pPr>
+    </w:lvl>
+    <w:lvl w:ilvl="3" w:tplc="0409000F" w:tentative="1">
+      <w:start w:val="1"/>
+      <w:numFmt w:val="decimal"/>
+      <w:lvlText w:val="%4."/>
+      <w:lvlJc w:val="left"/>
+      <w:pPr>
+        <w:ind w:left="2880" w:hanging="360"/>
+      </w:pPr>
+    </w:lvl>
+    <w:lvl w:ilvl="4" w:tplc="04090019" w:tentative="1">
+      <w:start w:val="1"/>
+      <w:numFmt w:val="lowerLetter"/>
+      <w:lvlText w:val="%5."/>
+      <w:lvlJc w:val="left"/>
+      <w:pPr>
+        <w:ind w:left="3600" w:hanging="360"/>
+      </w:pPr>
+    </w:lvl>
+    <w:lvl w:ilvl="5" w:tplc="0409001B" w:tentative="1">
+      <w:start w:val="1"/>
+      <w:numFmt w:val="lowerRoman"/>
+      <w:lvlText w:val="%6."/>
+      <w:lvlJc w:val="right"/>
+      <w:pPr>
+        <w:ind w:left="4320" w:hanging="180"/>
+      </w:pPr>
+    </w:lvl>
+    <w:lvl w:ilvl="6" w:tplc="0409000F" w:tentative="1">
+      <w:start w:val="1"/>
+      <w:numFmt w:val="decimal"/>
+      <w:lvlText w:val="%7."/>
+      <w:lvlJc w:val="left"/>
+      <w:pPr>
+        <w:ind w:left="5040" w:hanging="360"/>
+      </w:pPr>
+    </w:lvl>
+    <w:lvl w:ilvl="7" w:tplc="04090019" w:tentative="1">
+      <w:start w:val="1"/>
+      <w:numFmt w:val="lowerLetter"/>
+      <w:lvlText w:val="%8."/>
+      <w:lvlJc w:val="left"/>
+      <w:pPr>
+        <w:ind w:left="5760" w:hanging="360"/>
+      </w:pPr>
+    </w:lvl>
+    <w:lvl w:ilvl="8" w:tplc="0409001B" w:tentative="1">
+      <w:start w:val="1"/>
+      <w:numFmt w:val="lowerRoman"/>
+      <w:lvlText w:val="%9."/>
+      <w:lvlJc w:val="right"/>
+      <w:pPr>
+        <w:ind w:left="6480" w:hanging="180"/>
+      </w:pPr>
+    </w:lvl>
+  </w:abstractNum>
+  <w:abstractNum w:abstractNumId="1" w15:restartNumberingAfterBreak="0">
+    <w:nsid w:val="35912730"/>
+    <w:multiLevelType w:val="hybridMultilevel"/>
+    <w:tmpl w:val="317CF170"/>
+    <w:lvl w:ilvl="0" w:tplc="0409000F">
+      <w:start w:val="1"/>
+      <w:numFmt w:val="decimal"/>
+      <w:lvlText w:val="%1."/>
+      <w:lvlJc w:val="left"/>
+      <w:pPr>
+        <w:ind w:left="720" w:hanging="360"/>
+      </w:pPr>
+      <w:rPr>
+        <w:rFonts w:hint="default"/>
+      </w:rPr>
+    </w:lvl>
+    <w:lvl w:ilvl="1" w:tplc="04090019" w:tentative="1">
+      <w:start w:val="1"/>
+      <w:numFmt w:val="lowerLetter"/>
+      <w:lvlText w:val="%2."/>
+      <w:lvlJc w:val="left"/>
+      <w:pPr>
+        <w:ind w:left="1440" w:hanging="360"/>
+      </w:pPr>
+    </w:lvl>
+    <w:lvl w:ilvl="2" w:tplc="0409001B" w:tentative="1">
+      <w:start w:val="1"/>
+      <w:numFmt w:val="lowerRoman"/>
+      <w:lvlText w:val="%3."/>
+      <w:lvlJc w:val="right"/>
+      <w:pPr>
+        <w:ind w:left="2160" w:hanging="180"/>
+      </w:pPr>
+    </w:lvl>
+    <w:lvl w:ilvl="3" w:tplc="0409000F" w:tentative="1">
+      <w:start w:val="1"/>
+      <w:numFmt w:val="decimal"/>
+      <w:lvlText w:val="%4."/>
+      <w:lvlJc w:val="left"/>
+      <w:pPr>
+        <w:ind w:left="2880" w:hanging="360"/>
+      </w:pPr>
+    </w:lvl>
+    <w:lvl w:ilvl="4" w:tplc="04090019" w:tentative="1">
+      <w:start w:val="1"/>
+      <w:numFmt w:val="lowerLetter"/>
+      <w:lvlText w:val="%5."/>
+      <w:lvlJc w:val="left"/>
+      <w:pPr>
+        <w:ind w:left="3600" w:hanging="360"/>
+      </w:pPr>
+    </w:lvl>
+    <w:lvl w:ilvl="5" w:tplc="0409001B" w:tentative="1">
+      <w:start w:val="1"/>
+      <w:numFmt w:val="lowerRoman"/>
+      <w:lvlText w:val="%6."/>
+      <w:lvlJc w:val="right"/>
+      <w:pPr>
+        <w:ind w:left="4320" w:hanging="180"/>
+      </w:pPr>
+    </w:lvl>
+    <w:lvl w:ilvl="6" w:tplc="0409000F" w:tentative="1">
+      <w:start w:val="1"/>
+      <w:numFmt w:val="decimal"/>
+      <w:lvlText w:val="%7."/>
+      <w:lvlJc w:val="left"/>
+      <w:pPr>
+        <w:ind w:left="5040" w:hanging="360"/>
+      </w:pPr>
+    </w:lvl>
+    <w:lvl w:ilvl="7" w:tplc="04090019" w:tentative="1">
+      <w:start w:val="1"/>
+      <w:numFmt w:val="lowerLetter"/>
+      <w:lvlText w:val="%8."/>
+      <w:lvlJc w:val="left"/>
+      <w:pPr>
+        <w:ind w:left="5760" w:hanging="360"/>
+      </w:pPr>
+    </w:lvl>
+    <w:lvl w:ilvl="8" w:tplc="0409001B" w:tentative="1">
+      <w:start w:val="1"/>
+      <w:numFmt w:val="lowerRoman"/>
+      <w:lvlText w:val="%9."/>
+      <w:lvlJc w:val="right"/>
+      <w:pPr>
+        <w:ind w:left="6480" w:hanging="180"/>
+      </w:pPr>
+    </w:lvl>
+  </w:abstractNum>
+  <w:abstractNum w:abstractNumId="2" w15:restartNumberingAfterBreak="0">
+    <w:nsid w:val="63F509FD"/>
+    <w:multiLevelType w:val="hybridMultilevel"/>
+    <w:tmpl w:val="166EFD26"/>
+    <w:lvl w:ilvl="0" w:tplc="0409000F">
+      <w:start w:val="1"/>
+      <w:numFmt w:val="decimal"/>
+      <w:lvlText w:val="%1."/>
+      <w:lvlJc w:val="left"/>
+      <w:pPr>
+        <w:ind w:left="720" w:hanging="360"/>
+      </w:pPr>
+      <w:rPr>
+        <w:rFonts w:hint="default"/>
+      </w:rPr>
+    </w:lvl>
+    <w:lvl w:ilvl="1" w:tplc="04090019" w:tentative="1">
+      <w:start w:val="1"/>
+      <w:numFmt w:val="lowerLetter"/>
+      <w:lvlText w:val="%2."/>
+      <w:lvlJc w:val="left"/>
+      <w:pPr>
+        <w:ind w:left="1440" w:hanging="360"/>
+      </w:pPr>
+    </w:lvl>
+    <w:lvl w:ilvl="2" w:tplc="0409001B" w:tentative="1">
+      <w:start w:val="1"/>
+      <w:numFmt w:val="lowerRoman"/>
+      <w:lvlText w:val="%3."/>
+      <w:lvlJc w:val="right"/>
+      <w:pPr>
+        <w:ind w:left="2160" w:hanging="180"/>
+      </w:pPr>
+    </w:lvl>
+    <w:lvl w:ilvl="3" w:tplc="0409000F" w:tentative="1">
+      <w:start w:val="1"/>
+      <w:numFmt w:val="decimal"/>
+      <w:lvlText w:val="%4."/>
+      <w:lvlJc w:val="left"/>
+      <w:pPr>
+        <w:ind w:left="2880" w:hanging="360"/>
+      </w:pPr>
+    </w:lvl>
+    <w:lvl w:ilvl="4" w:tplc="04090019" w:tentative="1">
+      <w:start w:val="1"/>
+      <w:numFmt w:val="lowerLetter"/>
+      <w:lvlText w:val="%5."/>
+      <w:lvlJc w:val="left"/>
+      <w:pPr>
+        <w:ind w:left="3600" w:hanging="360"/>
+      </w:pPr>
+    </w:lvl>
+    <w:lvl w:ilvl="5" w:tplc="0409001B" w:tentative="1">
+      <w:start w:val="1"/>
+      <w:numFmt w:val="lowerRoman"/>
+      <w:lvlText w:val="%6."/>
+      <w:lvlJc w:val="right"/>
+      <w:pPr>
+        <w:ind w:left="4320" w:hanging="180"/>
+      </w:pPr>
+    </w:lvl>
+    <w:lvl w:ilvl="6" w:tplc="0409000F" w:tentative="1">
+      <w:start w:val="1"/>
+      <w:numFmt w:val="decimal"/>
+      <w:lvlText w:val="%7."/>
+      <w:lvlJc w:val="left"/>
+      <w:pPr>
+        <w:ind w:left="5040" w:hanging="360"/>
+      </w:pPr>
+    </w:lvl>
+    <w:lvl w:ilvl="7" w:tplc="04090019" w:tentative="1">
+      <w:start w:val="1"/>
+      <w:numFmt w:val="lowerLetter"/>
+      <w:lvlText w:val="%8."/>
+      <w:lvlJc w:val="left"/>
+      <w:pPr>
+        <w:ind w:left="5760" w:hanging="360"/>
+      </w:pPr>
+    </w:lvl>
+    <w:lvl w:ilvl="8" w:tplc="0409001B" w:tentative="1">
+      <w:start w:val="1"/>
+      <w:numFmt w:val="lowerRoman"/>
+      <w:lvlText w:val="%9."/>
+      <w:lvlJc w:val="right"/>
+      <w:pPr>
+        <w:ind w:left="6480" w:hanging="180"/>
+      </w:pPr>
+    </w:lvl>
+  </w:abstractNum>
+  <w:abstractNum w:abstractNumId="3" w15:restartNumberingAfterBreak="0">
     <w:nsid w:val="73362F9C"/>
     <w:multiLevelType w:val="hybridMultilevel"/>
     <w:tmpl w:val="5FE8A662"/>
@@ -354,8 +1854,109 @@
       </w:pPr>
     </w:lvl>
   </w:abstractNum>
+  <w:abstractNum w:abstractNumId="4" w15:restartNumberingAfterBreak="0">
+    <w:nsid w:val="7D4F122A"/>
+    <w:multiLevelType w:val="hybridMultilevel"/>
+    <w:tmpl w:val="0F464568"/>
+    <w:lvl w:ilvl="0" w:tplc="04090011">
+      <w:start w:val="1"/>
+      <w:numFmt w:val="decimal"/>
+      <w:lvlText w:val="%1)"/>
+      <w:lvlJc w:val="left"/>
+      <w:pPr>
+        <w:ind w:left="720" w:hanging="360"/>
+      </w:pPr>
+      <w:rPr>
+        <w:rFonts w:hint="default"/>
+      </w:rPr>
+    </w:lvl>
+    <w:lvl w:ilvl="1" w:tplc="04090019" w:tentative="1">
+      <w:start w:val="1"/>
+      <w:numFmt w:val="lowerLetter"/>
+      <w:lvlText w:val="%2."/>
+      <w:lvlJc w:val="left"/>
+      <w:pPr>
+        <w:ind w:left="1440" w:hanging="360"/>
+      </w:pPr>
+    </w:lvl>
+    <w:lvl w:ilvl="2" w:tplc="0409001B" w:tentative="1">
+      <w:start w:val="1"/>
+      <w:numFmt w:val="lowerRoman"/>
+      <w:lvlText w:val="%3."/>
+      <w:lvlJc w:val="right"/>
+      <w:pPr>
+        <w:ind w:left="2160" w:hanging="180"/>
+      </w:pPr>
+    </w:lvl>
+    <w:lvl w:ilvl="3" w:tplc="0409000F" w:tentative="1">
+      <w:start w:val="1"/>
+      <w:numFmt w:val="decimal"/>
+      <w:lvlText w:val="%4."/>
+      <w:lvlJc w:val="left"/>
+      <w:pPr>
+        <w:ind w:left="2880" w:hanging="360"/>
+      </w:pPr>
+    </w:lvl>
+    <w:lvl w:ilvl="4" w:tplc="04090019" w:tentative="1">
+      <w:start w:val="1"/>
+      <w:numFmt w:val="lowerLetter"/>
+      <w:lvlText w:val="%5."/>
+      <w:lvlJc w:val="left"/>
+      <w:pPr>
+        <w:ind w:left="3600" w:hanging="360"/>
+      </w:pPr>
+    </w:lvl>
+    <w:lvl w:ilvl="5" w:tplc="0409001B" w:tentative="1">
+      <w:start w:val="1"/>
+      <w:numFmt w:val="lowerRoman"/>
+      <w:lvlText w:val="%6."/>
+      <w:lvlJc w:val="right"/>
+      <w:pPr>
+        <w:ind w:left="4320" w:hanging="180"/>
+      </w:pPr>
+    </w:lvl>
+    <w:lvl w:ilvl="6" w:tplc="0409000F" w:tentative="1">
+      <w:start w:val="1"/>
+      <w:numFmt w:val="decimal"/>
+      <w:lvlText w:val="%7."/>
+      <w:lvlJc w:val="left"/>
+      <w:pPr>
+        <w:ind w:left="5040" w:hanging="360"/>
+      </w:pPr>
+    </w:lvl>
+    <w:lvl w:ilvl="7" w:tplc="04090019" w:tentative="1">
+      <w:start w:val="1"/>
+      <w:numFmt w:val="lowerLetter"/>
+      <w:lvlText w:val="%8."/>
+      <w:lvlJc w:val="left"/>
+      <w:pPr>
+        <w:ind w:left="5760" w:hanging="360"/>
+      </w:pPr>
+    </w:lvl>
+    <w:lvl w:ilvl="8" w:tplc="0409001B" w:tentative="1">
+      <w:start w:val="1"/>
+      <w:numFmt w:val="lowerRoman"/>
+      <w:lvlText w:val="%9."/>
+      <w:lvlJc w:val="right"/>
+      <w:pPr>
+        <w:ind w:left="6480" w:hanging="180"/>
+      </w:pPr>
+    </w:lvl>
+  </w:abstractNum>
   <w:num w:numId="1">
+    <w:abstractNumId w:val="3"/>
+  </w:num>
+  <w:num w:numId="2">
+    <w:abstractNumId w:val="2"/>
+  </w:num>
+  <w:num w:numId="3">
+    <w:abstractNumId w:val="4"/>
+  </w:num>
+  <w:num w:numId="4">
     <w:abstractNumId w:val="0"/>
+  </w:num>
+  <w:num w:numId="5">
+    <w:abstractNumId w:val="1"/>
   </w:num>
 </w:numbering>
 </file>

</xml_diff>

<commit_message>
What is machine learning blog updated
</commit_message>
<xml_diff>
--- a/What is machine learning.docx
+++ b/What is machine learning.docx
@@ -19,24 +19,12 @@
         <w:rPr>
           <w:b/>
         </w:rPr>
-        <w:t xml:space="preserve">What are the </w:t>
-      </w:r>
-      <w:r>
-        <w:rPr>
-          <w:b/>
-        </w:rPr>
-        <w:t>applications of Machine Learning?</w:t>
-      </w:r>
-    </w:p>
-    <w:p>
-      <w:r>
-        <w:t xml:space="preserve">Companies like Google, </w:t>
-      </w:r>
-      <w:r>
-        <w:t>Facebook</w:t>
-      </w:r>
-      <w:r>
-        <w:t xml:space="preserve">, Baidu, </w:t>
+        <w:t>What are the applications of Machine Learning?</w:t>
+      </w:r>
+    </w:p>
+    <w:p>
+      <w:r>
+        <w:t xml:space="preserve">Companies like Google, Facebook, Baidu, </w:t>
       </w:r>
       <w:proofErr w:type="gramStart"/>
       <w:r>
@@ -44,10 +32,7 @@
       </w:r>
       <w:proofErr w:type="gramEnd"/>
       <w:r>
-        <w:t xml:space="preserve"> Microsoft</w:t>
-      </w:r>
-      <w:r>
-        <w:t xml:space="preserve"> uses ML extensively to push their respective ads to the relevant users. </w:t>
+        <w:t xml:space="preserve"> Microsoft uses ML extensively to push their respective ads to the relevant users. </w:t>
       </w:r>
     </w:p>
     <w:p>
@@ -64,19 +49,7 @@
         </w:numPr>
       </w:pPr>
       <w:r>
-        <w:t xml:space="preserve">Banking &amp; Financial services: ML can be used to predict the customers who are likely to </w:t>
-      </w:r>
-      <w:r>
-        <w:t>default from</w:t>
-      </w:r>
-      <w:r>
-        <w:t xml:space="preserve"> paying loans or credit card bills. This is of paramount </w:t>
-      </w:r>
-      <w:r>
-        <w:t>importance,</w:t>
-      </w:r>
-      <w:r>
-        <w:t xml:space="preserve"> as machine learning would help the banks to identify the customers who can be granted loans and credit cards.</w:t>
+        <w:t>Banking &amp; Financial services: ML can be used to predict the customers who are likely to default from paying loans or credit card bills. This is of paramount importance, as machine learning would help the banks to identify the customers who can be granted loans and credit cards.</w:t>
       </w:r>
     </w:p>
     <w:p>
@@ -100,19 +73,7 @@
         </w:numPr>
       </w:pPr>
       <w:r>
-        <w:t xml:space="preserve">Retail: It is used to identify products which sell more frequently (fast moving) and the slow moving products which help the retailers to decide what kind of products to introduce or remove from the shelf. </w:t>
-      </w:r>
-      <w:r>
-        <w:t>In addition</w:t>
-      </w:r>
-      <w:r>
-        <w:t xml:space="preserve">, </w:t>
-      </w:r>
-      <w:r>
-        <w:t>machine-learning</w:t>
-      </w:r>
-      <w:r>
-        <w:t xml:space="preserve"> algorithms </w:t>
+        <w:t xml:space="preserve">Retail: It is used to identify products which sell more frequently (fast moving) and the slow moving products which help the retailers to decide what kind of products to introduce or remove from the shelf. In addition, machine-learning algorithms </w:t>
       </w:r>
       <w:proofErr w:type="gramStart"/>
       <w:r>
@@ -120,13 +81,7 @@
       </w:r>
       <w:proofErr w:type="gramEnd"/>
       <w:r>
-        <w:t xml:space="preserve"> to find which two / three or more products sell together. This is done to design customer loyalty </w:t>
-      </w:r>
-      <w:r>
-        <w:t>initiatives, which</w:t>
-      </w:r>
-      <w:r>
-        <w:t xml:space="preserve"> in turn helps the retailers to develop and maintain loyal customers.</w:t>
+        <w:t xml:space="preserve"> to find which two / three or more products sell together. This is done to design customer loyalty initiatives, which in turn helps the retailers to develop and maintain loyal customers.</w:t>
       </w:r>
     </w:p>
     <w:p/>
@@ -218,79 +173,282 @@
       </w:r>
     </w:p>
     <w:p/>
-    <w:p/>
-    <w:p>
-      <w:r>
-        <w:t>Deep Learning</w:t>
-      </w:r>
-    </w:p>
-    <w:p>
-      <w:r>
-        <w:t>Deep learning is a family of advanced machine learning algorithms which used the concept of human brain neurons to model arbitrary functions to capture the real world non-linear complexities which traditional machine learning algorithms are not capable of.</w:t>
-      </w:r>
-      <w:r>
-        <w:t xml:space="preserve"> </w:t>
-      </w:r>
-      <w:r>
-        <w:t>These algorithms require lot of data to perform.</w:t>
-      </w:r>
-    </w:p>
-    <w:p/>
-    <w:p>
-      <w:r>
-        <w:t xml:space="preserve">Libraries like </w:t>
-      </w:r>
-      <w:proofErr w:type="spellStart"/>
-      <w:r>
-        <w:t>Theano</w:t>
-      </w:r>
-      <w:proofErr w:type="spellEnd"/>
-      <w:r>
-        <w:t xml:space="preserve"> and </w:t>
-      </w:r>
-      <w:proofErr w:type="spellStart"/>
-      <w:r>
-        <w:t>Tensorflow</w:t>
-      </w:r>
-      <w:proofErr w:type="spellEnd"/>
-      <w:r>
-        <w:t xml:space="preserve"> help in </w:t>
-      </w:r>
-      <w:r>
-        <w:t xml:space="preserve">specific machine learning number-crunching operations like derivatives on huge </w:t>
-      </w:r>
-      <w:proofErr w:type="spellStart"/>
-      <w:r>
-        <w:t>matricies</w:t>
-      </w:r>
-      <w:proofErr w:type="spellEnd"/>
-      <w:r>
-        <w:t xml:space="preserve"> with large efficiency</w:t>
-      </w:r>
-    </w:p>
-    <w:p/>
-    <w:p>
-      <w:r>
-        <w:lastRenderedPageBreak/>
-        <w:t>Tree based Modeling</w:t>
-      </w:r>
-    </w:p>
-    <w:p>
-      <w:r>
-        <w:t xml:space="preserve">#TODO - </w:t>
-      </w:r>
-      <w:r>
-        <w:t>https://www.analyticsvidhya.com/blog/2016/04/complete-tutorial-tree-based-modeling-scratch-in-python/</w:t>
-      </w:r>
-    </w:p>
-    <w:p/>
-    <w:p>
-      <w:r>
+    <w:p>
+      <w:pPr>
         <w:rPr>
           <w:b/>
           <w:sz w:val="28"/>
           <w:szCs w:val="28"/>
         </w:rPr>
+      </w:pPr>
+      <w:r>
+        <w:rPr>
+          <w:b/>
+          <w:sz w:val="28"/>
+          <w:szCs w:val="28"/>
+        </w:rPr>
+        <w:t>Hy</w:t>
+      </w:r>
+      <w:r>
+        <w:rPr>
+          <w:b/>
+          <w:sz w:val="28"/>
+          <w:szCs w:val="28"/>
+        </w:rPr>
+        <w:t>per-</w:t>
+      </w:r>
+      <w:proofErr w:type="gramStart"/>
+      <w:r>
+        <w:rPr>
+          <w:b/>
+          <w:sz w:val="28"/>
+          <w:szCs w:val="28"/>
+        </w:rPr>
+        <w:t>parameter</w:t>
+      </w:r>
+      <w:r>
+        <w:rPr>
+          <w:b/>
+          <w:sz w:val="28"/>
+          <w:szCs w:val="28"/>
+        </w:rPr>
+        <w:t>(</w:t>
+      </w:r>
+      <w:proofErr w:type="gramEnd"/>
+      <w:r>
+        <w:rPr>
+          <w:b/>
+          <w:sz w:val="28"/>
+          <w:szCs w:val="28"/>
+        </w:rPr>
+        <w:t>important ones)</w:t>
+      </w:r>
+      <w:r>
+        <w:rPr>
+          <w:b/>
+          <w:sz w:val="28"/>
+          <w:szCs w:val="28"/>
+        </w:rPr>
+        <w:t xml:space="preserve"> tuning in </w:t>
+      </w:r>
+      <w:proofErr w:type="spellStart"/>
+      <w:r>
+        <w:rPr>
+          <w:b/>
+          <w:sz w:val="28"/>
+          <w:szCs w:val="28"/>
+        </w:rPr>
+        <w:t>XGBoost</w:t>
+      </w:r>
+      <w:proofErr w:type="spellEnd"/>
+    </w:p>
+    <w:p>
+      <w:pPr>
+        <w:pStyle w:val="ListParagraph"/>
+        <w:numPr>
+          <w:ilvl w:val="0"/>
+          <w:numId w:val="6"/>
+        </w:numPr>
+      </w:pPr>
+      <w:r>
+        <w:t xml:space="preserve">Gamma: - it is a pseudo-regularization parameter in gradient boosting. It is dependent on training dataset and other parameters. Higher the Gamma, higher will be the regularization and at value 0, there is no regularization. Gamma values more than 20 are very high and </w:t>
+      </w:r>
+      <w:proofErr w:type="gramStart"/>
+      <w:r>
+        <w:t>should be used</w:t>
+      </w:r>
+      <w:proofErr w:type="gramEnd"/>
+      <w:r>
+        <w:t xml:space="preserve"> in conjunction with high max depth. Higher value of gamma means more positive loss </w:t>
+      </w:r>
+      <w:r>
+        <w:t xml:space="preserve">reduction required </w:t>
+      </w:r>
+      <w:proofErr w:type="gramStart"/>
+      <w:r>
+        <w:t>to further split</w:t>
+      </w:r>
+      <w:proofErr w:type="gramEnd"/>
+      <w:r>
+        <w:t xml:space="preserve"> the trees. </w:t>
+      </w:r>
+      <w:r>
+        <w:t xml:space="preserve">It becomes more conservative to adapt to complexity in the </w:t>
+      </w:r>
+      <w:r>
+        <w:t>model. Gamma thus in a way help avoid overfitting by pruning the tree.</w:t>
+      </w:r>
+    </w:p>
+    <w:p>
+      <w:pPr>
+        <w:pStyle w:val="ListParagraph"/>
+        <w:numPr>
+          <w:ilvl w:val="0"/>
+          <w:numId w:val="6"/>
+        </w:numPr>
+      </w:pPr>
+      <w:r>
+        <w:t>Max depth</w:t>
+      </w:r>
+      <w:r>
+        <w:t>: -</w:t>
+      </w:r>
+      <w:r>
+        <w:t xml:space="preserve"> </w:t>
+      </w:r>
+      <w:r>
+        <w:t>It is</w:t>
+      </w:r>
+      <w:r>
+        <w:t xml:space="preserve"> how many levels deep a tree </w:t>
+      </w:r>
+      <w:proofErr w:type="gramStart"/>
+      <w:r>
+        <w:t>is allowed</w:t>
+      </w:r>
+      <w:proofErr w:type="gramEnd"/>
+      <w:r>
+        <w:t xml:space="preserve"> to go.</w:t>
+      </w:r>
+      <w:r>
+        <w:t xml:space="preserve"> The larger the </w:t>
+      </w:r>
+      <w:proofErr w:type="gramStart"/>
+      <w:r>
+        <w:t>value,</w:t>
+      </w:r>
+      <w:proofErr w:type="gramEnd"/>
+      <w:r>
+        <w:t xml:space="preserve"> more is the overfitting of the training set. Good values range from </w:t>
+      </w:r>
+      <w:proofErr w:type="gramStart"/>
+      <w:r>
+        <w:t>6</w:t>
+      </w:r>
+      <w:proofErr w:type="gramEnd"/>
+      <w:r>
+        <w:t xml:space="preserve"> to 20.</w:t>
+      </w:r>
+    </w:p>
+    <w:p>
+      <w:pPr>
+        <w:pStyle w:val="ListParagraph"/>
+        <w:numPr>
+          <w:ilvl w:val="0"/>
+          <w:numId w:val="6"/>
+        </w:numPr>
+      </w:pPr>
+      <w:r>
+        <w:t xml:space="preserve"> Min child weight: - This is how each group in the tree has to be. Larger values are more robust than smaller values.</w:t>
+      </w:r>
+      <w:r>
+        <w:t xml:space="preserve"> </w:t>
+      </w:r>
+      <w:proofErr w:type="gramStart"/>
+      <w:r>
+        <w:t>However</w:t>
+      </w:r>
+      <w:proofErr w:type="gramEnd"/>
+      <w:r>
+        <w:t xml:space="preserve"> the higher </w:t>
+      </w:r>
+      <w:proofErr w:type="spellStart"/>
+      <w:r>
+        <w:t>max_depth</w:t>
+      </w:r>
+      <w:proofErr w:type="spellEnd"/>
+      <w:r>
+        <w:t xml:space="preserve"> is, the higher this value should also be in </w:t>
+      </w:r>
+      <w:r>
+        <w:lastRenderedPageBreak/>
+        <w:t>order to avoid overfitting.</w:t>
+      </w:r>
+      <w:r>
+        <w:t xml:space="preserve"> In simple words if the minimum sum of instance weight is less than the min child weight, tree would stop further partitioning</w:t>
+      </w:r>
+    </w:p>
+    <w:p/>
+    <w:p>
+      <w:pPr>
+        <w:rPr>
+          <w:b/>
+          <w:sz w:val="28"/>
+          <w:szCs w:val="28"/>
+        </w:rPr>
+      </w:pPr>
+      <w:r>
+        <w:rPr>
+          <w:b/>
+          <w:sz w:val="28"/>
+          <w:szCs w:val="28"/>
+        </w:rPr>
+        <w:t>Deep Learning</w:t>
+      </w:r>
+    </w:p>
+    <w:p>
+      <w:r>
+        <w:t>Deep learning is a family of advanced machine learning algorithms which used the concept of human brain neurons to model arbitrary functions to capture the real world non-linear complexities which traditional machine learning algorithms are not capable of.</w:t>
+      </w:r>
+      <w:r>
+        <w:t xml:space="preserve"> </w:t>
+      </w:r>
+      <w:r>
+        <w:t>These algorithms require lot of data to perform.</w:t>
+      </w:r>
+    </w:p>
+    <w:p/>
+    <w:p>
+      <w:r>
+        <w:t xml:space="preserve">Libraries like </w:t>
+      </w:r>
+      <w:proofErr w:type="spellStart"/>
+      <w:r>
+        <w:t>Theano</w:t>
+      </w:r>
+      <w:proofErr w:type="spellEnd"/>
+      <w:r>
+        <w:t xml:space="preserve"> and </w:t>
+      </w:r>
+      <w:proofErr w:type="spellStart"/>
+      <w:r>
+        <w:t>Tensorflow</w:t>
+      </w:r>
+      <w:proofErr w:type="spellEnd"/>
+      <w:r>
+        <w:t xml:space="preserve"> help in specific machine learning number-crunching operations like derivatives on huge </w:t>
+      </w:r>
+      <w:proofErr w:type="spellStart"/>
+      <w:r>
+        <w:t>matricies</w:t>
+      </w:r>
+      <w:proofErr w:type="spellEnd"/>
+      <w:r>
+        <w:t xml:space="preserve"> with large efficiency</w:t>
+      </w:r>
+    </w:p>
+    <w:p/>
+    <w:p>
+      <w:r>
+        <w:t>Tree based Modeling</w:t>
+      </w:r>
+    </w:p>
+    <w:p>
+      <w:r>
+        <w:t xml:space="preserve">#TODO - </w:t>
+      </w:r>
+      <w:r>
+        <w:t>https://www.analyticsvidhya.com/blog/2016/04/complete-tutorial-tree-based-modeling-scratch-in-python/</w:t>
+      </w:r>
+    </w:p>
+    <w:p/>
+    <w:p>
+      <w:r>
+        <w:rPr>
+          <w:b/>
+          <w:sz w:val="28"/>
+          <w:szCs w:val="28"/>
+        </w:rPr>
         <w:t>Deep Learning, NLP and intersection</w:t>
       </w:r>
       <w:r>
@@ -299,10 +457,7 @@
     </w:p>
     <w:p>
       <w:r>
-        <w:t>Deep Learning</w:t>
-      </w:r>
-      <w:r>
-        <w:t xml:space="preserve"> </w:t>
+        <w:t xml:space="preserve">Deep Learning </w:t>
       </w:r>
       <w:r>
         <w:t>–</w:t>
@@ -448,6 +603,7 @@
         </w:numPr>
       </w:pPr>
       <w:r>
+        <w:lastRenderedPageBreak/>
         <w:t>Discourse Processing</w:t>
       </w:r>
     </w:p>
@@ -540,7 +696,6 @@
         </w:numPr>
       </w:pPr>
       <w:r>
-        <w:lastRenderedPageBreak/>
         <w:t>Automating customer support</w:t>
       </w:r>
     </w:p>
@@ -676,17 +831,7 @@
           <w:sz w:val="28"/>
           <w:szCs w:val="28"/>
         </w:rPr>
-        <w:t>(unconventional</w:t>
-      </w:r>
-      <w:bookmarkStart w:id="0" w:name="_GoBack"/>
-      <w:bookmarkEnd w:id="0"/>
-      <w:r>
-        <w:rPr>
-          <w:b/>
-          <w:sz w:val="28"/>
-          <w:szCs w:val="28"/>
-        </w:rPr>
-        <w:t>)</w:t>
+        <w:t>(unconventional)</w:t>
       </w:r>
     </w:p>
     <w:p>
@@ -749,7 +894,482 @@
       </w:r>
     </w:p>
     <w:p/>
-    <w:p/>
+    <w:p>
+      <w:proofErr w:type="gramStart"/>
+      <w:r>
+        <w:t>import</w:t>
+      </w:r>
+      <w:proofErr w:type="gramEnd"/>
+      <w:r>
+        <w:t xml:space="preserve"> </w:t>
+      </w:r>
+      <w:proofErr w:type="spellStart"/>
+      <w:r>
+        <w:t>numpy</w:t>
+      </w:r>
+      <w:proofErr w:type="spellEnd"/>
+      <w:r>
+        <w:t xml:space="preserve"> as np</w:t>
+      </w:r>
+    </w:p>
+    <w:p>
+      <w:proofErr w:type="gramStart"/>
+      <w:r>
+        <w:t>import</w:t>
+      </w:r>
+      <w:proofErr w:type="gramEnd"/>
+      <w:r>
+        <w:t xml:space="preserve"> random</w:t>
+      </w:r>
+    </w:p>
+    <w:p/>
+    <w:p>
+      <w:pPr>
+        <w:rPr>
+          <w:i/>
+        </w:rPr>
+      </w:pPr>
+      <w:proofErr w:type="spellStart"/>
+      <w:proofErr w:type="gramStart"/>
+      <w:r>
+        <w:rPr>
+          <w:i/>
+        </w:rPr>
+        <w:t>def</w:t>
+      </w:r>
+      <w:proofErr w:type="spellEnd"/>
+      <w:proofErr w:type="gramEnd"/>
+      <w:r>
+        <w:rPr>
+          <w:i/>
+        </w:rPr>
+        <w:t xml:space="preserve"> </w:t>
+      </w:r>
+      <w:proofErr w:type="spellStart"/>
+      <w:r>
+        <w:rPr>
+          <w:i/>
+        </w:rPr>
+        <w:t>softmax</w:t>
+      </w:r>
+      <w:proofErr w:type="spellEnd"/>
+      <w:r>
+        <w:rPr>
+          <w:i/>
+        </w:rPr>
+        <w:t>(x):</w:t>
+      </w:r>
+    </w:p>
+    <w:p>
+      <w:pPr>
+        <w:rPr>
+          <w:i/>
+        </w:rPr>
+      </w:pPr>
+      <w:r>
+        <w:rPr>
+          <w:i/>
+        </w:rPr>
+        <w:t xml:space="preserve">    """</w:t>
+      </w:r>
+      <w:r>
+        <w:rPr>
+          <w:i/>
+        </w:rPr>
+        <w:t xml:space="preserve">Compute the </w:t>
+      </w:r>
+      <w:proofErr w:type="spellStart"/>
+      <w:r>
+        <w:rPr>
+          <w:i/>
+        </w:rPr>
+        <w:t>softmax</w:t>
+      </w:r>
+      <w:proofErr w:type="spellEnd"/>
+      <w:r>
+        <w:rPr>
+          <w:i/>
+        </w:rPr>
+        <w:t xml:space="preserve"> function for each row of the input x. It is crucial that this function is optimized for speed because it will be used frequently in later </w:t>
+      </w:r>
+      <w:proofErr w:type="spellStart"/>
+      <w:r>
+        <w:rPr>
+          <w:i/>
+        </w:rPr>
+        <w:t>code.You</w:t>
+      </w:r>
+      <w:proofErr w:type="spellEnd"/>
+      <w:r>
+        <w:rPr>
+          <w:i/>
+        </w:rPr>
+        <w:t xml:space="preserve"> might find </w:t>
+      </w:r>
+      <w:proofErr w:type="spellStart"/>
+      <w:r>
+        <w:rPr>
+          <w:i/>
+        </w:rPr>
+        <w:t>numpy</w:t>
+      </w:r>
+      <w:proofErr w:type="spellEnd"/>
+      <w:r>
+        <w:rPr>
+          <w:i/>
+        </w:rPr>
+        <w:t xml:space="preserve"> functions </w:t>
+      </w:r>
+      <w:proofErr w:type="spellStart"/>
+      <w:r>
+        <w:rPr>
+          <w:i/>
+        </w:rPr>
+        <w:t>np.exp</w:t>
+      </w:r>
+      <w:proofErr w:type="spellEnd"/>
+      <w:r>
+        <w:rPr>
+          <w:i/>
+        </w:rPr>
+        <w:t xml:space="preserve">, </w:t>
+      </w:r>
+      <w:proofErr w:type="spellStart"/>
+      <w:r>
+        <w:rPr>
+          <w:i/>
+        </w:rPr>
+        <w:t>np.sum</w:t>
+      </w:r>
+      <w:proofErr w:type="spellEnd"/>
+      <w:r>
+        <w:rPr>
+          <w:i/>
+        </w:rPr>
+        <w:t xml:space="preserve">, </w:t>
+      </w:r>
+      <w:proofErr w:type="spellStart"/>
+      <w:r>
+        <w:rPr>
+          <w:i/>
+        </w:rPr>
+        <w:t>np.reshape</w:t>
+      </w:r>
+      <w:proofErr w:type="gramStart"/>
+      <w:r>
+        <w:rPr>
+          <w:i/>
+        </w:rPr>
+        <w:t>,np.max</w:t>
+      </w:r>
+      <w:proofErr w:type="spellEnd"/>
+      <w:proofErr w:type="gramEnd"/>
+      <w:r>
+        <w:rPr>
+          <w:i/>
+        </w:rPr>
+        <w:t xml:space="preserve">, and </w:t>
+      </w:r>
+      <w:proofErr w:type="spellStart"/>
+      <w:r>
+        <w:rPr>
+          <w:i/>
+        </w:rPr>
+        <w:t>numpy</w:t>
+      </w:r>
+      <w:proofErr w:type="spellEnd"/>
+      <w:r>
+        <w:rPr>
+          <w:i/>
+        </w:rPr>
+        <w:t xml:space="preserve"> broadcasting useful for this task. (</w:t>
+      </w:r>
+      <w:proofErr w:type="spellStart"/>
+      <w:proofErr w:type="gramStart"/>
+      <w:r>
+        <w:rPr>
+          <w:i/>
+        </w:rPr>
+        <w:t>numpy</w:t>
+      </w:r>
+      <w:proofErr w:type="spellEnd"/>
+      <w:proofErr w:type="gramEnd"/>
+      <w:r>
+        <w:rPr>
+          <w:i/>
+        </w:rPr>
+        <w:t xml:space="preserve"> broadcasting documentation:</w:t>
+      </w:r>
+    </w:p>
+    <w:p>
+      <w:pPr>
+        <w:rPr>
+          <w:i/>
+        </w:rPr>
+      </w:pPr>
+      <w:r>
+        <w:rPr>
+          <w:i/>
+        </w:rPr>
+        <w:t xml:space="preserve"> http://docs.scipy.org/doc/numpy/user/basics.broadcasting.html</w:t>
+      </w:r>
+    </w:p>
+    <w:p>
+      <w:pPr>
+        <w:rPr>
+          <w:i/>
+        </w:rPr>
+      </w:pPr>
+      <w:r>
+        <w:rPr>
+          <w:i/>
+        </w:rPr>
+        <w:t xml:space="preserve">    """</w:t>
+      </w:r>
+      <w:proofErr w:type="spellStart"/>
+      <w:r>
+        <w:rPr>
+          <w:i/>
+        </w:rPr>
+        <w:t>tmp_x</w:t>
+      </w:r>
+      <w:proofErr w:type="spellEnd"/>
+      <w:r>
+        <w:rPr>
+          <w:i/>
+        </w:rPr>
+        <w:t xml:space="preserve"> = </w:t>
+      </w:r>
+      <w:proofErr w:type="spellStart"/>
+      <w:proofErr w:type="gramStart"/>
+      <w:r>
+        <w:rPr>
+          <w:i/>
+        </w:rPr>
+        <w:t>np.max</w:t>
+      </w:r>
+      <w:proofErr w:type="spellEnd"/>
+      <w:r>
+        <w:rPr>
+          <w:i/>
+        </w:rPr>
+        <w:t>(</w:t>
+      </w:r>
+      <w:proofErr w:type="spellStart"/>
+      <w:proofErr w:type="gramEnd"/>
+      <w:r>
+        <w:rPr>
+          <w:i/>
+        </w:rPr>
+        <w:t>x.T</w:t>
+      </w:r>
+      <w:proofErr w:type="spellEnd"/>
+      <w:r>
+        <w:rPr>
+          <w:i/>
+        </w:rPr>
+        <w:t>, axis=0)</w:t>
+      </w:r>
+    </w:p>
+    <w:p>
+      <w:pPr>
+        <w:rPr>
+          <w:i/>
+        </w:rPr>
+      </w:pPr>
+      <w:r>
+        <w:rPr>
+          <w:i/>
+        </w:rPr>
+        <w:t xml:space="preserve">    </w:t>
+      </w:r>
+      <w:proofErr w:type="spellStart"/>
+      <w:r>
+        <w:rPr>
+          <w:i/>
+        </w:rPr>
+        <w:t>tmp_exp</w:t>
+      </w:r>
+      <w:proofErr w:type="spellEnd"/>
+      <w:r>
+        <w:rPr>
+          <w:i/>
+        </w:rPr>
+        <w:t xml:space="preserve"> = </w:t>
+      </w:r>
+      <w:proofErr w:type="spellStart"/>
+      <w:proofErr w:type="gramStart"/>
+      <w:r>
+        <w:rPr>
+          <w:i/>
+        </w:rPr>
+        <w:t>np.exp</w:t>
+      </w:r>
+      <w:proofErr w:type="spellEnd"/>
+      <w:r>
+        <w:rPr>
+          <w:i/>
+        </w:rPr>
+        <w:t>(</w:t>
+      </w:r>
+      <w:proofErr w:type="spellStart"/>
+      <w:proofErr w:type="gramEnd"/>
+      <w:r>
+        <w:rPr>
+          <w:i/>
+        </w:rPr>
+        <w:t>x.T-tmp_x</w:t>
+      </w:r>
+      <w:proofErr w:type="spellEnd"/>
+      <w:r>
+        <w:rPr>
+          <w:i/>
+        </w:rPr>
+        <w:t>)</w:t>
+      </w:r>
+    </w:p>
+    <w:p>
+      <w:pPr>
+        <w:rPr>
+          <w:i/>
+        </w:rPr>
+      </w:pPr>
+      <w:r>
+        <w:rPr>
+          <w:i/>
+        </w:rPr>
+        <w:t xml:space="preserve">    x = </w:t>
+      </w:r>
+      <w:proofErr w:type="spellStart"/>
+      <w:r>
+        <w:rPr>
+          <w:i/>
+        </w:rPr>
+        <w:t>tmp_exp</w:t>
+      </w:r>
+      <w:proofErr w:type="spellEnd"/>
+      <w:r>
+        <w:rPr>
+          <w:i/>
+        </w:rPr>
+        <w:t xml:space="preserve"> / </w:t>
+      </w:r>
+      <w:proofErr w:type="spellStart"/>
+      <w:proofErr w:type="gramStart"/>
+      <w:r>
+        <w:rPr>
+          <w:i/>
+        </w:rPr>
+        <w:t>np.sum</w:t>
+      </w:r>
+      <w:proofErr w:type="spellEnd"/>
+      <w:r>
+        <w:rPr>
+          <w:i/>
+        </w:rPr>
+        <w:t>(</w:t>
+      </w:r>
+      <w:proofErr w:type="spellStart"/>
+      <w:proofErr w:type="gramEnd"/>
+      <w:r>
+        <w:rPr>
+          <w:i/>
+        </w:rPr>
+        <w:t>tmp_exp</w:t>
+      </w:r>
+      <w:proofErr w:type="spellEnd"/>
+      <w:r>
+        <w:rPr>
+          <w:i/>
+        </w:rPr>
+        <w:t>, axis=0)</w:t>
+      </w:r>
+    </w:p>
+    <w:p>
+      <w:pPr>
+        <w:rPr>
+          <w:i/>
+        </w:rPr>
+      </w:pPr>
+      <w:r>
+        <w:rPr>
+          <w:i/>
+        </w:rPr>
+        <w:t xml:space="preserve">    x = </w:t>
+      </w:r>
+      <w:proofErr w:type="spellStart"/>
+      <w:r>
+        <w:rPr>
+          <w:i/>
+        </w:rPr>
+        <w:t>x.T</w:t>
+      </w:r>
+      <w:proofErr w:type="spellEnd"/>
+    </w:p>
+    <w:p>
+      <w:pPr>
+        <w:rPr>
+          <w:i/>
+        </w:rPr>
+      </w:pPr>
+      <w:r>
+        <w:rPr>
+          <w:i/>
+        </w:rPr>
+        <w:t xml:space="preserve">    </w:t>
+      </w:r>
+      <w:proofErr w:type="gramStart"/>
+      <w:r>
+        <w:rPr>
+          <w:i/>
+        </w:rPr>
+        <w:t>return</w:t>
+      </w:r>
+      <w:proofErr w:type="gramEnd"/>
+      <w:r>
+        <w:rPr>
+          <w:i/>
+        </w:rPr>
+        <w:t xml:space="preserve"> x</w:t>
+      </w:r>
+    </w:p>
+    <w:p>
+      <w:r>
+        <w:object w:dxaOrig="1534" w:dyaOrig="997">
+          <v:shapetype id="_x0000_t75" coordsize="21600,21600" o:spt="75" o:preferrelative="t" path="m@4@5l@4@11@9@11@9@5xe" filled="f" stroked="f">
+            <v:stroke joinstyle="miter"/>
+            <v:formulas>
+              <v:f eqn="if lineDrawn pixelLineWidth 0"/>
+              <v:f eqn="sum @0 1 0"/>
+              <v:f eqn="sum 0 0 @1"/>
+              <v:f eqn="prod @2 1 2"/>
+              <v:f eqn="prod @3 21600 pixelWidth"/>
+              <v:f eqn="prod @3 21600 pixelHeight"/>
+              <v:f eqn="sum @0 0 1"/>
+              <v:f eqn="prod @6 1 2"/>
+              <v:f eqn="prod @7 21600 pixelWidth"/>
+              <v:f eqn="sum @8 21600 0"/>
+              <v:f eqn="prod @7 21600 pixelHeight"/>
+              <v:f eqn="sum @10 21600 0"/>
+            </v:formulas>
+            <v:path o:extrusionok="f" gradientshapeok="t" o:connecttype="rect"/>
+            <o:lock v:ext="edit" aspectratio="t"/>
+          </v:shapetype>
+          <v:shape id="_x0000_i1025" type="#_x0000_t75" style="width:76.5pt;height:49.5pt" o:ole="">
+            <v:imagedata r:id="rId5" o:title=""/>
+          </v:shape>
+          <o:OLEObject Type="Embed" ProgID="AcroExch.Document.11" ShapeID="_x0000_i1025" DrawAspect="Icon" ObjectID="_1547373927" r:id="rId6"/>
+        </w:object>
+      </w:r>
+      <w:r>
+        <w:object w:dxaOrig="1534" w:dyaOrig="997">
+          <v:shape id="_x0000_i1026" type="#_x0000_t75" style="width:76.5pt;height:49.5pt" o:ole="">
+            <v:imagedata r:id="rId7" o:title=""/>
+          </v:shape>
+          <o:OLEObject Type="Embed" ProgID="Package" ShapeID="_x0000_i1026" DrawAspect="Icon" ObjectID="_1547373928" r:id="rId8"/>
+        </w:object>
+      </w:r>
+    </w:p>
     <w:p/>
     <w:p>
       <w:pPr>
@@ -765,7 +1385,269 @@
           <w:sz w:val="28"/>
           <w:szCs w:val="28"/>
         </w:rPr>
+        <w:t xml:space="preserve">Motivation: Why Learn Word </w:t>
+      </w:r>
+      <w:proofErr w:type="spellStart"/>
+      <w:r>
+        <w:rPr>
+          <w:b/>
+          <w:sz w:val="28"/>
+          <w:szCs w:val="28"/>
+        </w:rPr>
+        <w:t>Embeddings</w:t>
+      </w:r>
+      <w:proofErr w:type="spellEnd"/>
+      <w:r>
+        <w:rPr>
+          <w:b/>
+          <w:sz w:val="28"/>
+          <w:szCs w:val="28"/>
+        </w:rPr>
+        <w:t>?</w:t>
+      </w:r>
+    </w:p>
+    <w:p>
+      <w:r>
+        <w:t xml:space="preserve">NLP systems traditionally treat words as discrete atomic symbols, and therefore 'cat' may be represented as Id537 and 'dog' as Id143. These encodings are arbitrary, and provide no useful information to the system regarding the relationships that may exist between the individual symbols. This means that the model can leverage very little of what it has learned about 'cats' when it is processing data about 'dogs' (such that they are both animals, four-legged, pets, etc.). Representing </w:t>
+      </w:r>
+      <w:r>
         <w:lastRenderedPageBreak/>
+        <w:t>words as unique, discrete ids furthermore leads to data sparsity, and usually means that we may need more data in order to successfully train statistical models.</w:t>
+      </w:r>
+    </w:p>
+    <w:p>
+      <w:r>
+        <w:t>Vector space models (VSMs) represent (embed) words in a continuous vector space where semantically similar words are mapped to nearby points ('are embedded nearby each other'). VSMs have a long, rich history in NLP, but all methods depend in some way or another on the Distributional Hypothesis, which states that words that appear in the same contexts share semantic meaning. The different approaches that leverage this principle can be divided into two categories: count-based methods (e.g. Latent Semantic Analysis), and predictive methods (e.g. neural probabilistic language models).</w:t>
+      </w:r>
+    </w:p>
+    <w:p/>
+    <w:p>
+      <w:r>
+        <w:t>In</w:t>
+      </w:r>
+      <w:r>
+        <w:t xml:space="preserve"> a nutshell: Count-based methods compute the statistics of how often some word co-occurs with its neighbor words in a large text corpus, and then map these count-statistics down to a small, dense vector for each word. Predictive models directly try to predict a word from its neighbors in terms of learned small, dense embedding vectors (considered parameters of the model).</w:t>
+      </w:r>
+    </w:p>
+    <w:p/>
+    <w:p>
+      <w:r>
+        <w:t xml:space="preserve">Word2vec is a particularly computationally efficient predictive model for learning word </w:t>
+      </w:r>
+      <w:proofErr w:type="spellStart"/>
+      <w:r>
+        <w:t>embeddings</w:t>
+      </w:r>
+      <w:proofErr w:type="spellEnd"/>
+      <w:r>
+        <w:t xml:space="preserve"> from raw text. It comes in two flavors, the Continuous Bag-of-Words model (CBOW) and the Skip-Gram model. Algorithmically, these models are similar, except that CBOW predicts target words (e.g. 'mat') from source context words ('the cat sits on the'), while the skip-gram does the inverse and predicts source context-words from the target words. This inversion might seem like an arbitrary choice, but statistically it has the effect that CBOW </w:t>
+      </w:r>
+      <w:proofErr w:type="spellStart"/>
+      <w:r>
+        <w:t>smoothes</w:t>
+      </w:r>
+      <w:proofErr w:type="spellEnd"/>
+      <w:r>
+        <w:t xml:space="preserve"> over a lot of the distributional information (by treating an entire context as one observation). For the most part, this turns out to be a useful thing for smaller datasets. However, skip-gram treats each context-target pair as a new observation, and this tends to do better when we have larger datasets.</w:t>
+      </w:r>
+    </w:p>
+    <w:p>
+      <w:pPr>
+        <w:rPr>
+          <w:b/>
+          <w:sz w:val="28"/>
+          <w:szCs w:val="28"/>
+        </w:rPr>
+      </w:pPr>
+      <w:r>
+        <w:rPr>
+          <w:b/>
+          <w:sz w:val="28"/>
+          <w:szCs w:val="28"/>
+        </w:rPr>
+        <w:t>Skip- gram model</w:t>
+      </w:r>
+    </w:p>
+    <w:p>
+      <w:pPr>
+        <w:rPr>
+          <w:b/>
+        </w:rPr>
+      </w:pPr>
+      <w:r>
+        <w:t xml:space="preserve">E.g.  </w:t>
+      </w:r>
+      <w:proofErr w:type="gramStart"/>
+      <w:r>
+        <w:rPr>
+          <w:b/>
+        </w:rPr>
+        <w:t>the</w:t>
+      </w:r>
+      <w:proofErr w:type="gramEnd"/>
+      <w:r>
+        <w:rPr>
+          <w:b/>
+        </w:rPr>
+        <w:t xml:space="preserve"> quick brown fox jumped over the lazy dog</w:t>
+      </w:r>
+    </w:p>
+    <w:p>
+      <w:r>
+        <w:t xml:space="preserve">We first form a dataset of words and the contexts in which they appear. We could define 'context' in any way that makes sense, and in fact people have looked at syntactic contexts (i.e. the syntactic dependents of the current target word, see e.g. Levy et al.), </w:t>
+      </w:r>
+      <w:r>
+        <w:rPr>
+          <w:b/>
+        </w:rPr>
+        <w:t>words-to-the-left of the target, words-to-the-right of the target</w:t>
+      </w:r>
+      <w:r>
+        <w:t xml:space="preserve">, etc. Using a window size of </w:t>
+      </w:r>
+      <w:proofErr w:type="gramStart"/>
+      <w:r>
+        <w:t>1</w:t>
+      </w:r>
+      <w:proofErr w:type="gramEnd"/>
+      <w:r>
+        <w:t>, we then have the dataset</w:t>
+      </w:r>
+    </w:p>
+    <w:p>
+      <w:pPr>
+        <w:rPr>
+          <w:b/>
+        </w:rPr>
+      </w:pPr>
+      <w:r>
+        <w:rPr>
+          <w:b/>
+        </w:rPr>
+        <w:t>([the, brown], quick), ([quick, fox], brown), ([brown, jumped], fox)</w:t>
+      </w:r>
+      <w:proofErr w:type="gramStart"/>
+      <w:r>
+        <w:rPr>
+          <w:b/>
+        </w:rPr>
+        <w:t>, ...</w:t>
+      </w:r>
+      <w:proofErr w:type="gramEnd"/>
+    </w:p>
+    <w:p>
+      <w:proofErr w:type="gramStart"/>
+      <w:r>
+        <w:t>of</w:t>
+      </w:r>
+      <w:proofErr w:type="gramEnd"/>
+      <w:r>
+        <w:t xml:space="preserve"> (context, target) pairs. Recall that skip-gram inverts contexts and targets, and tries to predict each context word from its target word, so the task becomes to predict 'the' and 'brown' from 'quick', 'quick' and 'fox' from 'brown', etc. Therefore, our dataset becomes</w:t>
+      </w:r>
+    </w:p>
+    <w:p>
+      <w:pPr>
+        <w:rPr>
+          <w:b/>
+        </w:rPr>
+      </w:pPr>
+      <w:r>
+        <w:rPr>
+          <w:b/>
+        </w:rPr>
+        <w:t>(</w:t>
+      </w:r>
+      <w:proofErr w:type="gramStart"/>
+      <w:r>
+        <w:rPr>
+          <w:b/>
+        </w:rPr>
+        <w:t>quick</w:t>
+      </w:r>
+      <w:proofErr w:type="gramEnd"/>
+      <w:r>
+        <w:rPr>
+          <w:b/>
+        </w:rPr>
+        <w:t>, the), (quick, brown), (brown, quick), (brown, fox), ...</w:t>
+      </w:r>
+    </w:p>
+    <w:p>
+      <w:proofErr w:type="gramStart"/>
+      <w:r>
+        <w:t>of</w:t>
+      </w:r>
+      <w:proofErr w:type="gramEnd"/>
+      <w:r>
+        <w:t xml:space="preserve"> (input, output) pairs. The objective function is defined over the entire dataset, but we typically optimize this with stochastic gradient descent (SGD) using one example at a time (or a '</w:t>
+      </w:r>
+      <w:proofErr w:type="spellStart"/>
+      <w:r>
+        <w:t>minibatch</w:t>
+      </w:r>
+      <w:proofErr w:type="spellEnd"/>
+      <w:r>
+        <w:t xml:space="preserve">' of </w:t>
+      </w:r>
+      <w:proofErr w:type="spellStart"/>
+      <w:r>
+        <w:t>batch_size</w:t>
+      </w:r>
+      <w:proofErr w:type="spellEnd"/>
+      <w:r>
+        <w:t xml:space="preserve"> examples, where typically 16 &lt;= </w:t>
+      </w:r>
+      <w:proofErr w:type="spellStart"/>
+      <w:r>
+        <w:rPr>
+          <w:b/>
+        </w:rPr>
+        <w:t>batch_size</w:t>
+      </w:r>
+      <w:proofErr w:type="spellEnd"/>
+      <w:r>
+        <w:t xml:space="preserve"> &lt;= 512)</w:t>
+      </w:r>
+    </w:p>
+    <w:p>
+      <w:pPr>
+        <w:rPr>
+          <w:b/>
+          <w:sz w:val="28"/>
+          <w:szCs w:val="28"/>
+        </w:rPr>
+      </w:pPr>
+      <w:r>
+        <w:rPr>
+          <w:b/>
+          <w:sz w:val="28"/>
+          <w:szCs w:val="28"/>
+        </w:rPr>
+        <w:lastRenderedPageBreak/>
+        <w:t>CBOW model</w:t>
+      </w:r>
+    </w:p>
+    <w:p>
+      <w:r>
+        <w:t>Algorithmically, these models are similar, except that CBOW predicts target words (e.g. 'mat') from source context words ('the cat sits on the'), while the skip-gram does the inverse and predicts source context-words from the target words</w:t>
+      </w:r>
+    </w:p>
+    <w:p/>
+    <w:p/>
+    <w:p>
+      <w:pPr>
+        <w:rPr>
+          <w:b/>
+          <w:sz w:val="28"/>
+          <w:szCs w:val="28"/>
+        </w:rPr>
+      </w:pPr>
+      <w:r>
+        <w:rPr>
+          <w:b/>
+          <w:sz w:val="28"/>
+          <w:szCs w:val="28"/>
+        </w:rPr>
         <w:t>Sampling</w:t>
       </w:r>
     </w:p>
@@ -908,7 +1790,7 @@
       <w:r>
         <w:t xml:space="preserve">#TODO - </w:t>
       </w:r>
-      <w:hyperlink r:id="rId5" w:history="1">
+      <w:hyperlink r:id="rId9" w:history="1">
         <w:r>
           <w:rPr>
             <w:rStyle w:val="Hyperlink"/>
@@ -927,13 +1809,7 @@
         </w:numPr>
       </w:pPr>
       <w:r>
-        <w:t>G</w:t>
-      </w:r>
-      <w:r>
-        <w:t>oodness-of-fit</w:t>
-      </w:r>
-      <w:r>
-        <w:t xml:space="preserve"> - </w:t>
+        <w:t xml:space="preserve">Goodness-of-fit - </w:t>
       </w:r>
       <w:r>
         <w:t>A goodness-of-fit test, in general, refers to measuring how well do the observed data correspond to the fitted (assumed) model</w:t>
@@ -953,13 +1829,7 @@
         <w:rPr>
           <w:b/>
         </w:rPr>
-        <w:t>Chi Square test</w:t>
-      </w:r>
-      <w:r>
-        <w:rPr>
-          <w:b/>
-        </w:rPr>
-        <w:t xml:space="preserve">, Kolmogorov–Smirnov test, </w:t>
+        <w:t xml:space="preserve">Chi Square test, Kolmogorov–Smirnov test, </w:t>
       </w:r>
       <w:proofErr w:type="spellStart"/>
       <w:r>
@@ -980,7 +1850,7 @@
       <w:r>
         <w:t xml:space="preserve">#TODO - </w:t>
       </w:r>
-      <w:hyperlink r:id="rId6" w:history="1">
+      <w:hyperlink r:id="rId10" w:history="1">
         <w:r>
           <w:rPr>
             <w:rStyle w:val="Hyperlink"/>
@@ -998,31 +1868,24 @@
           <w:numId w:val="2"/>
         </w:numPr>
       </w:pPr>
-      <w:proofErr w:type="spellStart"/>
-      <w:r>
-        <w:t>Bootsrap</w:t>
-      </w:r>
-      <w:proofErr w:type="spellEnd"/>
+      <w:r>
+        <w:lastRenderedPageBreak/>
+        <w:t>Bootstrap</w:t>
+      </w:r>
+      <w:bookmarkStart w:id="0" w:name="_GoBack"/>
+      <w:bookmarkEnd w:id="0"/>
       <w:r>
         <w:t xml:space="preserve"> sampling - </w:t>
       </w:r>
       <w:r>
-        <w:t xml:space="preserve">If we </w:t>
-      </w:r>
-      <w:proofErr w:type="gramStart"/>
-      <w:r>
-        <w:t>don’t</w:t>
-      </w:r>
-      <w:proofErr w:type="gramEnd"/>
-      <w:r>
-        <w:t xml:space="preserve"> have enough data to train our algorithm then we can increase the size of our training set by randomly selecting items and duplicating them (with replacement).</w:t>
+        <w:t>If we don’t have enough data to train our algorithm then we can increase the size of our training set by randomly selecting items and duplicating them (with replacement).</w:t>
       </w:r>
     </w:p>
     <w:p>
       <w:r>
         <w:t xml:space="preserve">#TODO - </w:t>
       </w:r>
-      <w:hyperlink r:id="rId7" w:history="1">
+      <w:hyperlink r:id="rId11" w:history="1">
         <w:r>
           <w:rPr>
             <w:rStyle w:val="Hyperlink"/>
@@ -1063,11 +1926,7 @@
       </w:r>
       <w:proofErr w:type="spellEnd"/>
       <w:r>
-        <w:t xml:space="preserve">, the adjusted Rand </w:t>
-      </w:r>
-      <w:r>
-        <w:lastRenderedPageBreak/>
-        <w:t>index is a function that measures the similarity of the two assignments, ignoring permutation</w:t>
+        <w:t>, the adjusted Rand index is a function that measures the similarity of the two assignments, ignoring permutation</w:t>
       </w:r>
       <w:r>
         <w:t>s and with chance normalization.</w:t>
@@ -1112,7 +1971,7 @@
       <w:r>
         <w:t xml:space="preserve">#TODO - </w:t>
       </w:r>
-      <w:hyperlink r:id="rId8" w:history="1">
+      <w:hyperlink r:id="rId12" w:anchor="adjusted-rand-score" w:history="1">
         <w:r>
           <w:rPr>
             <w:rStyle w:val="Hyperlink"/>
@@ -1138,7 +1997,7 @@
       <w:r>
         <w:t xml:space="preserve">#TODO - </w:t>
       </w:r>
-      <w:hyperlink r:id="rId9" w:history="1">
+      <w:hyperlink r:id="rId13" w:history="1">
         <w:r>
           <w:rPr>
             <w:rStyle w:val="Hyperlink"/>
@@ -1148,7 +2007,7 @@
       </w:hyperlink>
     </w:p>
     <w:p>
-      <w:hyperlink r:id="rId10" w:history="1">
+      <w:hyperlink r:id="rId14" w:history="1">
         <w:r>
           <w:rPr>
             <w:rStyle w:val="Hyperlink"/>
@@ -1167,10 +2026,7 @@
         </w:numPr>
       </w:pPr>
       <w:r>
-        <w:t xml:space="preserve">How to deal with multi-collinearity situation in linear regression model? - </w:t>
-      </w:r>
-      <w:r>
-        <w:t xml:space="preserve">To check </w:t>
+        <w:t xml:space="preserve">How to deal with multi-collinearity situation in linear regression model? - To check </w:t>
       </w:r>
       <w:proofErr w:type="spellStart"/>
       <w:r>
@@ -1257,7 +2113,7 @@
       <w:r>
         <w:t xml:space="preserve">Threshold in classification problems(Confidence Splitting criteria) - </w:t>
       </w:r>
-      <w:hyperlink r:id="rId11" w:history="1">
+      <w:hyperlink r:id="rId15" w:history="1">
         <w:r>
           <w:rPr>
             <w:rStyle w:val="Hyperlink"/>
@@ -1304,7 +2160,11 @@
         <w:t xml:space="preserve">sensitivity i.e. true positive </w:t>
       </w:r>
       <w:r>
-        <w:t>rate (</w:t>
+        <w:t xml:space="preserve">rate </w:t>
+      </w:r>
+      <w:r>
+        <w:lastRenderedPageBreak/>
+        <w:t>(</w:t>
       </w:r>
       <w:r>
         <w:t xml:space="preserve">also called as </w:t>
@@ -1320,7 +2180,7 @@
       <w:r>
         <w:t xml:space="preserve">#TODO - </w:t>
       </w:r>
-      <w:hyperlink r:id="rId12" w:history="1">
+      <w:hyperlink r:id="rId16" w:history="1">
         <w:r>
           <w:rPr>
             <w:rStyle w:val="Hyperlink"/>
@@ -1333,7 +2193,7 @@
       <w:r>
         <w:t xml:space="preserve">#TODO - </w:t>
       </w:r>
-      <w:hyperlink r:id="rId13" w:history="1">
+      <w:hyperlink r:id="rId17" w:history="1">
         <w:r>
           <w:rPr>
             <w:rStyle w:val="Hyperlink"/>
@@ -1366,10 +2226,9 @@
     </w:p>
     <w:p>
       <w:r>
-        <w:lastRenderedPageBreak/>
         <w:t xml:space="preserve">#TODO - </w:t>
       </w:r>
-      <w:hyperlink r:id="rId14" w:history="1">
+      <w:hyperlink r:id="rId18" w:history="1">
         <w:r>
           <w:rPr>
             <w:rStyle w:val="Hyperlink"/>
@@ -1382,7 +2241,7 @@
       <w:r>
         <w:t xml:space="preserve">#TODO - </w:t>
       </w:r>
-      <w:hyperlink r:id="rId15" w:history="1">
+      <w:hyperlink r:id="rId19" w:history="1">
         <w:r>
           <w:rPr>
             <w:rStyle w:val="Hyperlink"/>
@@ -1395,7 +2254,7 @@
       <w:r>
         <w:t xml:space="preserve">#TODO - </w:t>
       </w:r>
-      <w:hyperlink r:id="rId16" w:history="1">
+      <w:hyperlink r:id="rId20" w:history="1">
         <w:r>
           <w:rPr>
             <w:rStyle w:val="Hyperlink"/>
@@ -1414,10 +2273,7 @@
         </w:numPr>
       </w:pPr>
       <w:r>
-        <w:t xml:space="preserve">R-squared and adj. R-squared – </w:t>
-      </w:r>
-      <w:r>
-        <w:t xml:space="preserve">R-squared cannot determine whether the coefficient estimates and predictions are biased, which is why we must assess the residual plots. However, R-squared has additional problems that the adjusted R-squared and predicted R-squared are designed to </w:t>
+        <w:t xml:space="preserve">R-squared and adj. R-squared – R-squared cannot determine whether the coefficient estimates and predictions are biased, which is why we must assess the residual plots. However, R-squared has additional problems that the adjusted R-squared and predicted R-squared are designed to </w:t>
       </w:r>
       <w:proofErr w:type="spellStart"/>
       <w:r>
@@ -1432,7 +2288,7 @@
       <w:r>
         <w:t xml:space="preserve">#TODO - </w:t>
       </w:r>
-      <w:hyperlink r:id="rId17" w:history="1">
+      <w:hyperlink r:id="rId21" w:history="1">
         <w:r>
           <w:rPr>
             <w:rStyle w:val="Hyperlink"/>
@@ -1471,7 +2327,7 @@
       <w:r>
         <w:t xml:space="preserve">#TODO - </w:t>
       </w:r>
-      <w:hyperlink r:id="rId18" w:history="1">
+      <w:hyperlink r:id="rId22" w:history="1">
         <w:r>
           <w:rPr>
             <w:rStyle w:val="Hyperlink"/>
@@ -1677,6 +2533,95 @@
     </w:lvl>
   </w:abstractNum>
   <w:abstractNum w:abstractNumId="2" w15:restartNumberingAfterBreak="0">
+    <w:nsid w:val="378E723E"/>
+    <w:multiLevelType w:val="hybridMultilevel"/>
+    <w:tmpl w:val="25F6C25C"/>
+    <w:lvl w:ilvl="0" w:tplc="04090011">
+      <w:start w:val="1"/>
+      <w:numFmt w:val="decimal"/>
+      <w:lvlText w:val="%1)"/>
+      <w:lvlJc w:val="left"/>
+      <w:pPr>
+        <w:ind w:left="720" w:hanging="360"/>
+      </w:pPr>
+      <w:rPr>
+        <w:rFonts w:hint="default"/>
+      </w:rPr>
+    </w:lvl>
+    <w:lvl w:ilvl="1" w:tplc="04090019" w:tentative="1">
+      <w:start w:val="1"/>
+      <w:numFmt w:val="lowerLetter"/>
+      <w:lvlText w:val="%2."/>
+      <w:lvlJc w:val="left"/>
+      <w:pPr>
+        <w:ind w:left="1440" w:hanging="360"/>
+      </w:pPr>
+    </w:lvl>
+    <w:lvl w:ilvl="2" w:tplc="0409001B" w:tentative="1">
+      <w:start w:val="1"/>
+      <w:numFmt w:val="lowerRoman"/>
+      <w:lvlText w:val="%3."/>
+      <w:lvlJc w:val="right"/>
+      <w:pPr>
+        <w:ind w:left="2160" w:hanging="180"/>
+      </w:pPr>
+    </w:lvl>
+    <w:lvl w:ilvl="3" w:tplc="0409000F" w:tentative="1">
+      <w:start w:val="1"/>
+      <w:numFmt w:val="decimal"/>
+      <w:lvlText w:val="%4."/>
+      <w:lvlJc w:val="left"/>
+      <w:pPr>
+        <w:ind w:left="2880" w:hanging="360"/>
+      </w:pPr>
+    </w:lvl>
+    <w:lvl w:ilvl="4" w:tplc="04090019" w:tentative="1">
+      <w:start w:val="1"/>
+      <w:numFmt w:val="lowerLetter"/>
+      <w:lvlText w:val="%5."/>
+      <w:lvlJc w:val="left"/>
+      <w:pPr>
+        <w:ind w:left="3600" w:hanging="360"/>
+      </w:pPr>
+    </w:lvl>
+    <w:lvl w:ilvl="5" w:tplc="0409001B" w:tentative="1">
+      <w:start w:val="1"/>
+      <w:numFmt w:val="lowerRoman"/>
+      <w:lvlText w:val="%6."/>
+      <w:lvlJc w:val="right"/>
+      <w:pPr>
+        <w:ind w:left="4320" w:hanging="180"/>
+      </w:pPr>
+    </w:lvl>
+    <w:lvl w:ilvl="6" w:tplc="0409000F" w:tentative="1">
+      <w:start w:val="1"/>
+      <w:numFmt w:val="decimal"/>
+      <w:lvlText w:val="%7."/>
+      <w:lvlJc w:val="left"/>
+      <w:pPr>
+        <w:ind w:left="5040" w:hanging="360"/>
+      </w:pPr>
+    </w:lvl>
+    <w:lvl w:ilvl="7" w:tplc="04090019" w:tentative="1">
+      <w:start w:val="1"/>
+      <w:numFmt w:val="lowerLetter"/>
+      <w:lvlText w:val="%8."/>
+      <w:lvlJc w:val="left"/>
+      <w:pPr>
+        <w:ind w:left="5760" w:hanging="360"/>
+      </w:pPr>
+    </w:lvl>
+    <w:lvl w:ilvl="8" w:tplc="0409001B" w:tentative="1">
+      <w:start w:val="1"/>
+      <w:numFmt w:val="lowerRoman"/>
+      <w:lvlText w:val="%9."/>
+      <w:lvlJc w:val="right"/>
+      <w:pPr>
+        <w:ind w:left="6480" w:hanging="180"/>
+      </w:pPr>
+    </w:lvl>
+  </w:abstractNum>
+  <w:abstractNum w:abstractNumId="3" w15:restartNumberingAfterBreak="0">
     <w:nsid w:val="63F509FD"/>
     <w:multiLevelType w:val="hybridMultilevel"/>
     <w:tmpl w:val="166EFD26"/>
@@ -1765,7 +2710,7 @@
       </w:pPr>
     </w:lvl>
   </w:abstractNum>
-  <w:abstractNum w:abstractNumId="3" w15:restartNumberingAfterBreak="0">
+  <w:abstractNum w:abstractNumId="4" w15:restartNumberingAfterBreak="0">
     <w:nsid w:val="73362F9C"/>
     <w:multiLevelType w:val="hybridMultilevel"/>
     <w:tmpl w:val="5FE8A662"/>
@@ -1854,7 +2799,7 @@
       </w:pPr>
     </w:lvl>
   </w:abstractNum>
-  <w:abstractNum w:abstractNumId="4" w15:restartNumberingAfterBreak="0">
+  <w:abstractNum w:abstractNumId="5" w15:restartNumberingAfterBreak="0">
     <w:nsid w:val="7D4F122A"/>
     <w:multiLevelType w:val="hybridMultilevel"/>
     <w:tmpl w:val="0F464568"/>
@@ -1944,19 +2889,22 @@
     </w:lvl>
   </w:abstractNum>
   <w:num w:numId="1">
+    <w:abstractNumId w:val="4"/>
+  </w:num>
+  <w:num w:numId="2">
     <w:abstractNumId w:val="3"/>
   </w:num>
-  <w:num w:numId="2">
-    <w:abstractNumId w:val="2"/>
-  </w:num>
   <w:num w:numId="3">
-    <w:abstractNumId w:val="4"/>
+    <w:abstractNumId w:val="5"/>
   </w:num>
   <w:num w:numId="4">
     <w:abstractNumId w:val="0"/>
   </w:num>
   <w:num w:numId="5">
     <w:abstractNumId w:val="1"/>
+  </w:num>
+  <w:num w:numId="6">
+    <w:abstractNumId w:val="2"/>
   </w:num>
 </w:numbering>
 </file>

</xml_diff>

<commit_message>
Added Support vector machines
</commit_message>
<xml_diff>
--- a/What is machine learning.docx
+++ b/What is machine learning.docx
@@ -104,14 +104,1813 @@
           <w:b/>
         </w:rPr>
       </w:pPr>
-      <w:r>
-        <w:rPr>
-          <w:b/>
+    </w:p>
+    <w:p>
+      <w:pPr>
+        <w:rPr>
+          <w:b/>
+          <w:sz w:val="28"/>
+          <w:szCs w:val="28"/>
+        </w:rPr>
+      </w:pPr>
+      <w:r>
+        <w:rPr>
+          <w:b/>
+          <w:sz w:val="28"/>
+          <w:szCs w:val="28"/>
         </w:rPr>
         <w:t>Support vector Machines</w:t>
       </w:r>
     </w:p>
     <w:p>
+      <w:r>
+        <w:t xml:space="preserve">Support vectors are the data points that lie </w:t>
+      </w:r>
+      <w:r>
+        <w:t>closest to the decision surface (or hyperplane</w:t>
+      </w:r>
+      <w:r>
+        <w:t>)</w:t>
+      </w:r>
+    </w:p>
+    <w:p>
+      <w:r>
+        <w:rPr>
+          <w:noProof/>
+        </w:rPr>
+        <w:drawing>
+          <wp:inline distT="0" distB="0" distL="0" distR="0">
+            <wp:extent cx="4829175" cy="2752725"/>
+            <wp:effectExtent l="0" t="0" r="9525" b="9525"/>
+            <wp:docPr id="8" name="Picture 8"/>
+            <wp:cNvGraphicFramePr>
+              <a:graphicFrameLocks xmlns:a="http://schemas.openxmlformats.org/drawingml/2006/main" noChangeAspect="1"/>
+            </wp:cNvGraphicFramePr>
+            <a:graphic xmlns:a="http://schemas.openxmlformats.org/drawingml/2006/main">
+              <a:graphicData uri="http://schemas.openxmlformats.org/drawingml/2006/picture">
+                <pic:pic xmlns:pic="http://schemas.openxmlformats.org/drawingml/2006/picture">
+                  <pic:nvPicPr>
+                    <pic:cNvPr id="8" name="support vectors.JPG"/>
+                    <pic:cNvPicPr/>
+                  </pic:nvPicPr>
+                  <pic:blipFill>
+                    <a:blip r:embed="rId5">
+                      <a:extLst>
+                        <a:ext uri="{28A0092B-C50C-407E-A947-70E740481C1C}">
+                          <a14:useLocalDpi xmlns:a14="http://schemas.microsoft.com/office/drawing/2010/main" val="0"/>
+                        </a:ext>
+                      </a:extLst>
+                    </a:blip>
+                    <a:stretch>
+                      <a:fillRect/>
+                    </a:stretch>
+                  </pic:blipFill>
+                  <pic:spPr>
+                    <a:xfrm>
+                      <a:off x="0" y="0"/>
+                      <a:ext cx="4829175" cy="2752725"/>
+                    </a:xfrm>
+                    <a:prstGeom prst="rect">
+                      <a:avLst/>
+                    </a:prstGeom>
+                  </pic:spPr>
+                </pic:pic>
+              </a:graphicData>
+            </a:graphic>
+          </wp:inline>
+        </w:drawing>
+      </w:r>
+    </w:p>
+    <w:p>
+      <w:r>
+        <w:rPr>
+          <w:b/>
+        </w:rPr>
+        <w:lastRenderedPageBreak/>
+        <w:t>Margin of Separation</w:t>
+      </w:r>
+      <w:r>
+        <w:t xml:space="preserve"> (d):- the separation between the hyperplane </w:t>
+      </w:r>
+      <w:r>
+        <w:t>and the closes</w:t>
+      </w:r>
+      <w:r>
+        <w:t>t data point for a given weight vector w and bias b</w:t>
+      </w:r>
+      <w:r>
+        <w:t>.</w:t>
+      </w:r>
+    </w:p>
+    <w:p>
+      <w:r>
+        <w:t>Few keywords – margin, gaps, optimal margin classifier,</w:t>
+      </w:r>
+      <w:r>
+        <w:t xml:space="preserve"> Lagrange duality,</w:t>
+      </w:r>
+      <w:r>
+        <w:t xml:space="preserve"> kernels, SMO algorithm</w:t>
+      </w:r>
+    </w:p>
+    <w:p>
+      <w:r>
+        <w:t xml:space="preserve">Margins – </w:t>
+      </w:r>
+    </w:p>
+    <w:p>
+      <w:r>
+        <w:t>If a point is far from the separating hyperplane, then we are quite confident on its belongingness to a particular class/category. Main idea is to find a decision boundary that allows us to make correct and confident predictions.</w:t>
+      </w:r>
+    </w:p>
+    <w:p>
+      <w:r>
+        <w:t xml:space="preserve">Let us think of a </w:t>
+      </w:r>
+      <w:r>
+        <w:t xml:space="preserve">linear </w:t>
+      </w:r>
+      <w:r>
+        <w:t>classifier</w:t>
+      </w:r>
+      <w:r>
+        <w:t xml:space="preserve"> </w:t>
+      </w:r>
+      <w:proofErr w:type="spellStart"/>
+      <w:r>
+        <w:t>h</w:t>
+      </w:r>
+      <w:r>
+        <w:rPr>
+          <w:vertAlign w:val="subscript"/>
+        </w:rPr>
+        <w:t>w</w:t>
+      </w:r>
+      <w:proofErr w:type="gramStart"/>
+      <w:r>
+        <w:rPr>
+          <w:vertAlign w:val="subscript"/>
+        </w:rPr>
+        <w:t>,b</w:t>
+      </w:r>
+      <w:proofErr w:type="spellEnd"/>
+      <w:proofErr w:type="gramEnd"/>
+      <w:r>
+        <w:t>(x) = g(</w:t>
+      </w:r>
+      <w:proofErr w:type="spellStart"/>
+      <w:r>
+        <w:t>w</w:t>
+      </w:r>
+      <w:r>
+        <w:rPr>
+          <w:vertAlign w:val="superscript"/>
+        </w:rPr>
+        <w:t>T</w:t>
+      </w:r>
+      <w:r>
+        <w:t>x</w:t>
+      </w:r>
+      <w:proofErr w:type="spellEnd"/>
+      <w:r>
+        <w:t xml:space="preserve"> + b) . Hence </w:t>
+      </w:r>
+      <w:proofErr w:type="gramStart"/>
+      <w:r>
+        <w:t>g(</w:t>
+      </w:r>
+      <w:proofErr w:type="gramEnd"/>
+      <w:r>
+        <w:t>z) = 1 if z&gt;=0 else g(z) = -1</w:t>
+      </w:r>
+      <w:r>
+        <w:t xml:space="preserve"> where</w:t>
+      </w:r>
+      <w:r>
+        <w:t xml:space="preserve"> w is similar to [</w:t>
+      </w:r>
+      <w:r>
+        <w:t>Θ</w:t>
+      </w:r>
+      <w:r>
+        <w:rPr>
+          <w:vertAlign w:val="subscript"/>
+        </w:rPr>
+        <w:t>1</w:t>
+      </w:r>
+      <w:r>
+        <w:t>,</w:t>
+      </w:r>
+      <w:r>
+        <w:t xml:space="preserve"> </w:t>
+      </w:r>
+      <w:r>
+        <w:t>Θ</w:t>
+      </w:r>
+      <w:r>
+        <w:rPr>
+          <w:vertAlign w:val="subscript"/>
+        </w:rPr>
+        <w:t>2</w:t>
+      </w:r>
+      <w:r>
+        <w:t>,</w:t>
+      </w:r>
+      <w:r>
+        <w:t xml:space="preserve"> </w:t>
+      </w:r>
+      <w:r>
+        <w:t>Θ</w:t>
+      </w:r>
+      <w:r>
+        <w:rPr>
+          <w:vertAlign w:val="subscript"/>
+        </w:rPr>
+        <w:t>3</w:t>
+      </w:r>
+      <w:r>
+        <w:t>,</w:t>
+      </w:r>
+      <w:r>
+        <w:t xml:space="preserve"> </w:t>
+      </w:r>
+      <w:r>
+        <w:t>…,Θ</w:t>
+      </w:r>
+      <w:r>
+        <w:rPr>
+          <w:vertAlign w:val="subscript"/>
+        </w:rPr>
+        <w:t>n-1</w:t>
+      </w:r>
+      <w:r>
+        <w:t>,</w:t>
+      </w:r>
+      <w:r>
+        <w:t xml:space="preserve"> </w:t>
+      </w:r>
+      <w:proofErr w:type="spellStart"/>
+      <w:r>
+        <w:t>Θ</w:t>
+      </w:r>
+      <w:r>
+        <w:rPr>
+          <w:vertAlign w:val="subscript"/>
+        </w:rPr>
+        <w:t>n</w:t>
+      </w:r>
+      <w:proofErr w:type="spellEnd"/>
+      <w:r>
+        <w:t>]</w:t>
+      </w:r>
+      <w:r>
+        <w:rPr>
+          <w:vertAlign w:val="superscript"/>
+        </w:rPr>
+        <w:t>T</w:t>
+      </w:r>
+      <w:r>
+        <w:t xml:space="preserve"> and b is similar to Θ</w:t>
+      </w:r>
+      <w:r>
+        <w:rPr>
+          <w:vertAlign w:val="subscript"/>
+        </w:rPr>
+        <w:t>0</w:t>
+      </w:r>
+    </w:p>
+    <w:p/>
+    <w:p>
+      <w:r>
+        <w:t>Functional margin – is not a good measure of confidence</w:t>
+      </w:r>
+      <w:r>
+        <w:t>.</w:t>
+      </w:r>
+      <w:r>
+        <w:t xml:space="preserve"> Functional margin although tells you the sign of the label but it doesn’t tell </w:t>
+      </w:r>
+      <w:r>
+        <w:t>the magnitude with reference on how far it is from decision plane</w:t>
+      </w:r>
+    </w:p>
+    <w:p>
+      <w:r>
+        <w:t>Functional</w:t>
+      </w:r>
+      <w:r>
+        <w:t xml:space="preserve"> margin</w:t>
+      </w:r>
+      <w:r>
+        <w:t xml:space="preserve"> (</w:t>
+      </w:r>
+      <w:r>
+        <w:rPr>
+          <w:sz w:val="28"/>
+          <w:szCs w:val="28"/>
+        </w:rPr>
+        <w:t>ϒ</w:t>
+      </w:r>
+      <w:r>
+        <w:t>)</w:t>
+      </w:r>
+      <w:r>
+        <w:t xml:space="preserve"> of (</w:t>
+      </w:r>
+      <w:proofErr w:type="spellStart"/>
+      <w:r>
+        <w:t>w</w:t>
+      </w:r>
+      <w:proofErr w:type="gramStart"/>
+      <w:r>
+        <w:t>,b</w:t>
+      </w:r>
+      <w:proofErr w:type="spellEnd"/>
+      <w:proofErr w:type="gramEnd"/>
+      <w:r>
+        <w:t xml:space="preserve">) </w:t>
+      </w:r>
+      <w:proofErr w:type="spellStart"/>
+      <w:r>
+        <w:t>wrt</w:t>
+      </w:r>
+      <w:proofErr w:type="spellEnd"/>
+      <w:r>
+        <w:t xml:space="preserve"> training set S of size m :-</w:t>
+      </w:r>
+    </w:p>
+    <w:p>
+      <w:pPr>
+        <w:ind w:left="2880"/>
+        <w:rPr>
+          <w:sz w:val="28"/>
+          <w:szCs w:val="28"/>
+        </w:rPr>
+      </w:pPr>
+      <w:proofErr w:type="gramStart"/>
+      <w:r>
+        <w:rPr>
+          <w:sz w:val="28"/>
+          <w:szCs w:val="28"/>
+        </w:rPr>
+        <w:t>ϒ</w:t>
+      </w:r>
+      <w:r>
+        <w:rPr>
+          <w:sz w:val="28"/>
+          <w:szCs w:val="28"/>
+          <w:vertAlign w:val="superscript"/>
+        </w:rPr>
+        <w:t>(</w:t>
+      </w:r>
+      <w:proofErr w:type="spellStart"/>
+      <w:proofErr w:type="gramEnd"/>
+      <w:r>
+        <w:rPr>
+          <w:sz w:val="28"/>
+          <w:szCs w:val="28"/>
+          <w:vertAlign w:val="superscript"/>
+        </w:rPr>
+        <w:t>i</w:t>
+      </w:r>
+      <w:proofErr w:type="spellEnd"/>
+      <w:r>
+        <w:rPr>
+          <w:sz w:val="28"/>
+          <w:szCs w:val="28"/>
+          <w:vertAlign w:val="superscript"/>
+        </w:rPr>
+        <w:t>)</w:t>
+      </w:r>
+      <w:r>
+        <w:rPr>
+          <w:sz w:val="28"/>
+          <w:szCs w:val="28"/>
+          <w:vertAlign w:val="superscript"/>
+        </w:rPr>
+        <w:t xml:space="preserve"> </w:t>
+      </w:r>
+      <w:r>
+        <w:rPr>
+          <w:sz w:val="28"/>
+          <w:szCs w:val="28"/>
+        </w:rPr>
+        <w:t xml:space="preserve"> = </w:t>
+      </w:r>
+      <w:proofErr w:type="spellStart"/>
+      <w:r>
+        <w:rPr>
+          <w:sz w:val="28"/>
+          <w:szCs w:val="28"/>
+        </w:rPr>
+        <w:t>y</w:t>
+      </w:r>
+      <w:r>
+        <w:rPr>
+          <w:sz w:val="28"/>
+          <w:szCs w:val="28"/>
+          <w:vertAlign w:val="subscript"/>
+        </w:rPr>
+        <w:t>i</w:t>
+      </w:r>
+      <w:proofErr w:type="spellEnd"/>
+      <w:r>
+        <w:rPr>
+          <w:sz w:val="28"/>
+          <w:szCs w:val="28"/>
+        </w:rPr>
+        <w:t>(</w:t>
+      </w:r>
+      <w:proofErr w:type="spellStart"/>
+      <w:r>
+        <w:rPr>
+          <w:sz w:val="28"/>
+          <w:szCs w:val="28"/>
+        </w:rPr>
+        <w:t>w</w:t>
+      </w:r>
+      <w:r>
+        <w:rPr>
+          <w:sz w:val="28"/>
+          <w:szCs w:val="28"/>
+          <w:vertAlign w:val="superscript"/>
+        </w:rPr>
+        <w:t>T</w:t>
+      </w:r>
+      <w:r>
+        <w:rPr>
+          <w:sz w:val="28"/>
+          <w:szCs w:val="28"/>
+        </w:rPr>
+        <w:t>x</w:t>
+      </w:r>
+      <w:r>
+        <w:rPr>
+          <w:sz w:val="28"/>
+          <w:szCs w:val="28"/>
+          <w:vertAlign w:val="subscript"/>
+        </w:rPr>
+        <w:t>i</w:t>
+      </w:r>
+      <w:proofErr w:type="spellEnd"/>
+      <w:r>
+        <w:rPr>
+          <w:sz w:val="28"/>
+          <w:szCs w:val="28"/>
+        </w:rPr>
+        <w:t xml:space="preserve"> + b)</w:t>
+      </w:r>
+    </w:p>
+    <w:p>
+      <w:pPr>
+        <w:ind w:left="2880"/>
+        <w:rPr>
+          <w:sz w:val="28"/>
+          <w:szCs w:val="28"/>
+        </w:rPr>
+      </w:pPr>
+      <w:r>
+        <w:rPr>
+          <w:sz w:val="28"/>
+          <w:szCs w:val="28"/>
+        </w:rPr>
+        <w:t>&amp;</w:t>
+      </w:r>
+      <w:r>
+        <w:rPr>
+          <w:sz w:val="28"/>
+          <w:szCs w:val="28"/>
+        </w:rPr>
+        <w:t xml:space="preserve"> </w:t>
+      </w:r>
+      <w:r>
+        <w:rPr>
+          <w:sz w:val="28"/>
+          <w:szCs w:val="28"/>
+        </w:rPr>
+        <w:t>ϒ</w:t>
+      </w:r>
+      <w:r>
+        <w:rPr>
+          <w:sz w:val="28"/>
+          <w:szCs w:val="28"/>
+        </w:rPr>
+        <w:t xml:space="preserve"> = min</w:t>
+      </w:r>
+      <w:r>
+        <w:rPr>
+          <w:sz w:val="28"/>
+          <w:szCs w:val="28"/>
+          <w:vertAlign w:val="subscript"/>
+        </w:rPr>
+        <w:t>12</w:t>
+      </w:r>
+      <w:proofErr w:type="gramStart"/>
+      <w:r>
+        <w:rPr>
+          <w:sz w:val="28"/>
+          <w:szCs w:val="28"/>
+          <w:vertAlign w:val="subscript"/>
+        </w:rPr>
+        <w:t>..m</w:t>
+      </w:r>
+      <w:proofErr w:type="gramEnd"/>
+      <w:r>
+        <w:rPr>
+          <w:sz w:val="28"/>
+          <w:szCs w:val="28"/>
+        </w:rPr>
+        <w:t xml:space="preserve"> ϒ</w:t>
+      </w:r>
+      <w:r>
+        <w:rPr>
+          <w:sz w:val="28"/>
+          <w:szCs w:val="28"/>
+          <w:vertAlign w:val="superscript"/>
+        </w:rPr>
+        <w:t>(</w:t>
+      </w:r>
+      <w:proofErr w:type="spellStart"/>
+      <w:r>
+        <w:rPr>
+          <w:sz w:val="28"/>
+          <w:szCs w:val="28"/>
+          <w:vertAlign w:val="superscript"/>
+        </w:rPr>
+        <w:t>i</w:t>
+      </w:r>
+      <w:proofErr w:type="spellEnd"/>
+      <w:r>
+        <w:rPr>
+          <w:sz w:val="28"/>
+          <w:szCs w:val="28"/>
+          <w:vertAlign w:val="superscript"/>
+        </w:rPr>
+        <w:t>)</w:t>
+      </w:r>
+    </w:p>
+    <w:p>
+      <w:r>
+        <w:t xml:space="preserve">Geometric </w:t>
+      </w:r>
+      <w:r>
+        <w:t>margin</w:t>
+      </w:r>
+      <w:r>
+        <w:t xml:space="preserve"> is a better measure and so defined by </w:t>
+      </w:r>
+      <w:r>
+        <w:t>and it is only a normalized version of functional margin with the help of weight vector.</w:t>
+      </w:r>
+      <w:r>
+        <w:t xml:space="preserve"> The geometric margin is telling you not only if the point is properly classified or not, but the magnitude of that distance in term of units of |w|</w:t>
+      </w:r>
+    </w:p>
+    <w:p>
+      <m:oMathPara>
+        <m:oMath>
+          <m:r>
+            <w:rPr>
+              <w:rFonts w:ascii="Cambria Math" w:hAnsi="Cambria Math"/>
+              <w:sz w:val="28"/>
+              <w:szCs w:val="28"/>
+            </w:rPr>
+            <m:t>ϔ</m:t>
+          </m:r>
+          <m:r>
+            <w:rPr>
+              <w:rFonts w:ascii="Cambria Math" w:hAnsi="Cambria Math"/>
+            </w:rPr>
+            <m:t xml:space="preserve"> =</m:t>
+          </m:r>
+          <m:f>
+            <m:fPr>
+              <m:ctrlPr>
+                <w:rPr>
+                  <w:rFonts w:ascii="Cambria Math" w:hAnsi="Cambria Math"/>
+                  <w:i/>
+                  <w:sz w:val="28"/>
+                  <w:szCs w:val="28"/>
+                </w:rPr>
+              </m:ctrlPr>
+            </m:fPr>
+            <m:num>
+              <m:r>
+                <w:rPr>
+                  <w:rFonts w:ascii="Cambria" w:hAnsi="Cambria" w:cs="Cambria"/>
+                  <w:sz w:val="28"/>
+                  <w:szCs w:val="28"/>
+                </w:rPr>
+                <m:t>ϒ</m:t>
+              </m:r>
+              <m:r>
+                <w:rPr>
+                  <w:rFonts w:ascii="Cambria Math" w:hAnsi="Cambria Math"/>
+                  <w:sz w:val="28"/>
+                  <w:szCs w:val="28"/>
+                  <w:vertAlign w:val="subscript"/>
+                </w:rPr>
+                <m:t>i</m:t>
+              </m:r>
+              <m:ctrlPr>
+                <w:rPr>
+                  <w:rFonts w:ascii="Cambria Math" w:hAnsi="Cambria Math"/>
+                  <w:i/>
+                </w:rPr>
+              </m:ctrlPr>
+            </m:num>
+            <m:den>
+              <m:d>
+                <m:dPr>
+                  <m:begChr m:val="|"/>
+                  <m:endChr m:val="|"/>
+                  <m:ctrlPr>
+                    <w:rPr>
+                      <w:rFonts w:ascii="Cambria Math" w:hAnsi="Cambria Math"/>
+                      <w:i/>
+                      <w:sz w:val="28"/>
+                      <w:szCs w:val="28"/>
+                    </w:rPr>
+                  </m:ctrlPr>
+                </m:dPr>
+                <m:e>
+                  <m:d>
+                    <m:dPr>
+                      <m:begChr m:val="|"/>
+                      <m:endChr m:val="|"/>
+                      <m:ctrlPr>
+                        <w:rPr>
+                          <w:rFonts w:ascii="Cambria Math" w:hAnsi="Cambria Math"/>
+                          <w:i/>
+                          <w:sz w:val="28"/>
+                          <w:szCs w:val="28"/>
+                        </w:rPr>
+                      </m:ctrlPr>
+                    </m:dPr>
+                    <m:e>
+                      <m:r>
+                        <w:rPr>
+                          <w:rFonts w:ascii="Cambria Math" w:hAnsi="Cambria Math"/>
+                          <w:sz w:val="28"/>
+                          <w:szCs w:val="28"/>
+                        </w:rPr>
+                        <m:t>w</m:t>
+                      </m:r>
+                    </m:e>
+                  </m:d>
+                </m:e>
+              </m:d>
+            </m:den>
+          </m:f>
+        </m:oMath>
+      </m:oMathPara>
+    </w:p>
+    <w:p>
+      <w:pPr>
+        <w:rPr>
+          <w:b/>
+        </w:rPr>
+      </w:pPr>
+    </w:p>
+    <w:p>
+      <w:r>
+        <w:t>Another important discussion point is why it is profitable to find a wide margin instead of narrow margin</w:t>
+      </w:r>
+      <w:r>
+        <w:t>.</w:t>
+      </w:r>
+    </w:p>
+    <w:p>
+      <w:r>
+        <w:rPr>
+          <w:noProof/>
+        </w:rPr>
+        <w:lastRenderedPageBreak/>
+        <w:drawing>
+          <wp:inline distT="0" distB="0" distL="0" distR="0">
+            <wp:extent cx="5505450" cy="2762250"/>
+            <wp:effectExtent l="0" t="0" r="0" b="0"/>
+            <wp:docPr id="1" name="Picture 1"/>
+            <wp:cNvGraphicFramePr>
+              <a:graphicFrameLocks xmlns:a="http://schemas.openxmlformats.org/drawingml/2006/main" noChangeAspect="1"/>
+            </wp:cNvGraphicFramePr>
+            <a:graphic xmlns:a="http://schemas.openxmlformats.org/drawingml/2006/main">
+              <a:graphicData uri="http://schemas.openxmlformats.org/drawingml/2006/picture">
+                <pic:pic xmlns:pic="http://schemas.openxmlformats.org/drawingml/2006/picture">
+                  <pic:nvPicPr>
+                    <pic:cNvPr id="1" name="SVM_optimize.png"/>
+                    <pic:cNvPicPr/>
+                  </pic:nvPicPr>
+                  <pic:blipFill>
+                    <a:blip r:embed="rId6">
+                      <a:extLst>
+                        <a:ext uri="{28A0092B-C50C-407E-A947-70E740481C1C}">
+                          <a14:useLocalDpi xmlns:a14="http://schemas.microsoft.com/office/drawing/2010/main" val="0"/>
+                        </a:ext>
+                      </a:extLst>
+                    </a:blip>
+                    <a:stretch>
+                      <a:fillRect/>
+                    </a:stretch>
+                  </pic:blipFill>
+                  <pic:spPr>
+                    <a:xfrm>
+                      <a:off x="0" y="0"/>
+                      <a:ext cx="5505450" cy="2762250"/>
+                    </a:xfrm>
+                    <a:prstGeom prst="rect">
+                      <a:avLst/>
+                    </a:prstGeom>
+                  </pic:spPr>
+                </pic:pic>
+              </a:graphicData>
+            </a:graphic>
+          </wp:inline>
+        </w:drawing>
+      </w:r>
+    </w:p>
+    <w:p>
+      <w:pPr>
+        <w:rPr>
+          <w:b/>
+          <w:sz w:val="28"/>
+          <w:szCs w:val="28"/>
+        </w:rPr>
+      </w:pPr>
+      <w:r>
+        <w:rPr>
+          <w:b/>
+          <w:sz w:val="28"/>
+          <w:szCs w:val="28"/>
+        </w:rPr>
+        <w:t>Optimal Margin Classifier</w:t>
+      </w:r>
+    </w:p>
+    <w:p>
+      <w:r>
+        <w:t>Here maximization 1/|w| problem has been converted to</w:t>
+      </w:r>
+      <w:r>
+        <w:t xml:space="preserve"> minimization</w:t>
+      </w:r>
+      <w:r>
+        <w:t xml:space="preserve"> </w:t>
+      </w:r>
+      <w:proofErr w:type="gramStart"/>
+      <w:r>
+        <w:t xml:space="preserve">½ </w:t>
+      </w:r>
+      <w:proofErr w:type="spellStart"/>
+      <w:r>
+        <w:t>w</w:t>
+      </w:r>
+      <w:r>
+        <w:rPr>
+          <w:vertAlign w:val="superscript"/>
+        </w:rPr>
+        <w:t>T</w:t>
+      </w:r>
+      <w:r>
+        <w:t>w</w:t>
+      </w:r>
+      <w:proofErr w:type="spellEnd"/>
+      <w:proofErr w:type="gramEnd"/>
+      <w:r>
+        <w:t xml:space="preserve"> problem.</w:t>
+      </w:r>
+    </w:p>
+    <w:p>
+      <w:proofErr w:type="gramStart"/>
+      <w:r>
+        <w:t>where</w:t>
+      </w:r>
+      <w:proofErr w:type="gramEnd"/>
+      <w:r>
+        <w:t xml:space="preserve"> </w:t>
+      </w:r>
+      <w:proofErr w:type="spellStart"/>
+      <w:r>
+        <w:t>yi</w:t>
+      </w:r>
+      <w:proofErr w:type="spellEnd"/>
+      <w:r>
+        <w:t>(</w:t>
+      </w:r>
+      <w:proofErr w:type="spellStart"/>
+      <w:r>
+        <w:t>wTxi</w:t>
+      </w:r>
+      <w:proofErr w:type="spellEnd"/>
+      <w:r>
+        <w:t xml:space="preserve"> + b) &gt;=1</w:t>
+      </w:r>
+      <w:r>
+        <w:t>.</w:t>
+      </w:r>
+    </w:p>
+    <w:p>
+      <w:r>
+        <w:rPr>
+          <w:noProof/>
+        </w:rPr>
+        <w:drawing>
+          <wp:inline distT="0" distB="0" distL="0" distR="0">
+            <wp:extent cx="3419475" cy="1409700"/>
+            <wp:effectExtent l="0" t="0" r="9525" b="0"/>
+            <wp:docPr id="2" name="Picture 2"/>
+            <wp:cNvGraphicFramePr>
+              <a:graphicFrameLocks xmlns:a="http://schemas.openxmlformats.org/drawingml/2006/main" noChangeAspect="1"/>
+            </wp:cNvGraphicFramePr>
+            <a:graphic xmlns:a="http://schemas.openxmlformats.org/drawingml/2006/main">
+              <a:graphicData uri="http://schemas.openxmlformats.org/drawingml/2006/picture">
+                <pic:pic xmlns:pic="http://schemas.openxmlformats.org/drawingml/2006/picture">
+                  <pic:nvPicPr>
+                    <pic:cNvPr id="2" name="minimization problem.JPG"/>
+                    <pic:cNvPicPr/>
+                  </pic:nvPicPr>
+                  <pic:blipFill>
+                    <a:blip r:embed="rId7">
+                      <a:extLst>
+                        <a:ext uri="{28A0092B-C50C-407E-A947-70E740481C1C}">
+                          <a14:useLocalDpi xmlns:a14="http://schemas.microsoft.com/office/drawing/2010/main" val="0"/>
+                        </a:ext>
+                      </a:extLst>
+                    </a:blip>
+                    <a:stretch>
+                      <a:fillRect/>
+                    </a:stretch>
+                  </pic:blipFill>
+                  <pic:spPr>
+                    <a:xfrm>
+                      <a:off x="0" y="0"/>
+                      <a:ext cx="3419475" cy="1409700"/>
+                    </a:xfrm>
+                    <a:prstGeom prst="rect">
+                      <a:avLst/>
+                    </a:prstGeom>
+                  </pic:spPr>
+                </pic:pic>
+              </a:graphicData>
+            </a:graphic>
+          </wp:inline>
+        </w:drawing>
+      </w:r>
+    </w:p>
+    <w:p>
+      <w:r>
+        <w:t xml:space="preserve">Above is an optimization problem with convex quadratic objective and linear constraints and </w:t>
+      </w:r>
+      <w:proofErr w:type="gramStart"/>
+      <w:r>
+        <w:t>Its</w:t>
+      </w:r>
+      <w:proofErr w:type="gramEnd"/>
+      <w:r>
+        <w:t xml:space="preserve"> solution gives us the optimal margin</w:t>
+      </w:r>
+      <w:r>
+        <w:t xml:space="preserve"> classifier</w:t>
+      </w:r>
+    </w:p>
+    <w:p/>
+    <w:p>
+      <w:r>
+        <w:rPr>
+          <w:noProof/>
+        </w:rPr>
+        <w:lastRenderedPageBreak/>
+        <w:drawing>
+          <wp:inline distT="0" distB="0" distL="0" distR="0">
+            <wp:extent cx="5943600" cy="2200275"/>
+            <wp:effectExtent l="0" t="0" r="0" b="9525"/>
+            <wp:docPr id="3" name="Picture 3"/>
+            <wp:cNvGraphicFramePr>
+              <a:graphicFrameLocks xmlns:a="http://schemas.openxmlformats.org/drawingml/2006/main" noChangeAspect="1"/>
+            </wp:cNvGraphicFramePr>
+            <a:graphic xmlns:a="http://schemas.openxmlformats.org/drawingml/2006/main">
+              <a:graphicData uri="http://schemas.openxmlformats.org/drawingml/2006/picture">
+                <pic:pic xmlns:pic="http://schemas.openxmlformats.org/drawingml/2006/picture">
+                  <pic:nvPicPr>
+                    <pic:cNvPr id="3" name="convex and smooth.JPG"/>
+                    <pic:cNvPicPr/>
+                  </pic:nvPicPr>
+                  <pic:blipFill>
+                    <a:blip r:embed="rId8">
+                      <a:extLst>
+                        <a:ext uri="{28A0092B-C50C-407E-A947-70E740481C1C}">
+                          <a14:useLocalDpi xmlns:a14="http://schemas.microsoft.com/office/drawing/2010/main" val="0"/>
+                        </a:ext>
+                      </a:extLst>
+                    </a:blip>
+                    <a:stretch>
+                      <a:fillRect/>
+                    </a:stretch>
+                  </pic:blipFill>
+                  <pic:spPr>
+                    <a:xfrm>
+                      <a:off x="0" y="0"/>
+                      <a:ext cx="5943600" cy="2200275"/>
+                    </a:xfrm>
+                    <a:prstGeom prst="rect">
+                      <a:avLst/>
+                    </a:prstGeom>
+                  </pic:spPr>
+                </pic:pic>
+              </a:graphicData>
+            </a:graphic>
+          </wp:inline>
+        </w:drawing>
+      </w:r>
+    </w:p>
+    <w:p>
+      <w:proofErr w:type="gramStart"/>
+      <w:r>
+        <w:t>So</w:t>
+      </w:r>
+      <w:proofErr w:type="gramEnd"/>
+      <w:r>
+        <w:t>,</w:t>
+      </w:r>
+      <w:r>
+        <w:t xml:space="preserve"> we need to ensure if the function is convex and smooth and only then a global solution will exist and SVM will be applicable for results with higher confidence.</w:t>
+      </w:r>
+    </w:p>
+    <w:p/>
+    <w:p>
+      <w:r>
+        <w:t xml:space="preserve">Until now we have been defined the problem in primal form. </w:t>
+      </w:r>
+    </w:p>
+    <w:p>
+      <w:r>
+        <w:t xml:space="preserve">Now we shall discuss what </w:t>
+      </w:r>
+      <w:proofErr w:type="gramStart"/>
+      <w:r>
+        <w:t>is dual problem</w:t>
+      </w:r>
+      <w:proofErr w:type="gramEnd"/>
+      <w:r>
+        <w:t xml:space="preserve"> and why we convert primal to dual.</w:t>
+      </w:r>
+      <w:r>
+        <w:t xml:space="preserve"> Why it is important to convert it into dual problem is that </w:t>
+      </w:r>
+      <w:r>
+        <w:rPr>
+          <w:b/>
+        </w:rPr>
+        <w:t xml:space="preserve">it </w:t>
+      </w:r>
+      <w:r>
+        <w:rPr>
+          <w:b/>
+        </w:rPr>
+        <w:t>allows us to use</w:t>
+      </w:r>
+      <w:r>
+        <w:rPr>
+          <w:b/>
+        </w:rPr>
+        <w:t xml:space="preserve"> </w:t>
+      </w:r>
+      <w:proofErr w:type="gramStart"/>
+      <w:r>
+        <w:rPr>
+          <w:b/>
+        </w:rPr>
+        <w:t>kernels which</w:t>
+      </w:r>
+      <w:proofErr w:type="gramEnd"/>
+      <w:r>
+        <w:rPr>
+          <w:b/>
+        </w:rPr>
+        <w:t xml:space="preserve"> helps us solving the problem efficiently in very high dimensional spaces</w:t>
+      </w:r>
+      <w:r>
+        <w:t>.</w:t>
+      </w:r>
+    </w:p>
+    <w:p/>
+    <w:p>
+      <w:r>
+        <w:t xml:space="preserve">What is Lagrange </w:t>
+      </w:r>
+      <w:r>
+        <w:t>function</w:t>
+      </w:r>
+      <w:r>
+        <w:t>?</w:t>
+      </w:r>
+    </w:p>
+    <w:p>
+      <w:r>
+        <w:rPr>
+          <w:noProof/>
+        </w:rPr>
+        <w:drawing>
+          <wp:inline distT="0" distB="0" distL="0" distR="0">
+            <wp:extent cx="5019675" cy="3324225"/>
+            <wp:effectExtent l="0" t="0" r="9525" b="9525"/>
+            <wp:docPr id="5" name="Picture 5"/>
+            <wp:cNvGraphicFramePr>
+              <a:graphicFrameLocks xmlns:a="http://schemas.openxmlformats.org/drawingml/2006/main" noChangeAspect="1"/>
+            </wp:cNvGraphicFramePr>
+            <a:graphic xmlns:a="http://schemas.openxmlformats.org/drawingml/2006/main">
+              <a:graphicData uri="http://schemas.openxmlformats.org/drawingml/2006/picture">
+                <pic:pic xmlns:pic="http://schemas.openxmlformats.org/drawingml/2006/picture">
+                  <pic:nvPicPr>
+                    <pic:cNvPr id="5" name="lagrange function.JPG"/>
+                    <pic:cNvPicPr/>
+                  </pic:nvPicPr>
+                  <pic:blipFill>
+                    <a:blip r:embed="rId9">
+                      <a:extLst>
+                        <a:ext uri="{28A0092B-C50C-407E-A947-70E740481C1C}">
+                          <a14:useLocalDpi xmlns:a14="http://schemas.microsoft.com/office/drawing/2010/main" val="0"/>
+                        </a:ext>
+                      </a:extLst>
+                    </a:blip>
+                    <a:stretch>
+                      <a:fillRect/>
+                    </a:stretch>
+                  </pic:blipFill>
+                  <pic:spPr>
+                    <a:xfrm>
+                      <a:off x="0" y="0"/>
+                      <a:ext cx="5019675" cy="3324225"/>
+                    </a:xfrm>
+                    <a:prstGeom prst="rect">
+                      <a:avLst/>
+                    </a:prstGeom>
+                  </pic:spPr>
+                </pic:pic>
+              </a:graphicData>
+            </a:graphic>
+          </wp:inline>
+        </w:drawing>
+      </w:r>
+    </w:p>
+    <w:p>
+      <w:r>
+        <w:rPr>
+          <w:noProof/>
+        </w:rPr>
+        <w:lastRenderedPageBreak/>
+        <w:drawing>
+          <wp:inline distT="0" distB="0" distL="0" distR="0">
+            <wp:extent cx="5943600" cy="3724910"/>
+            <wp:effectExtent l="0" t="0" r="0" b="8890"/>
+            <wp:docPr id="6" name="Picture 6"/>
+            <wp:cNvGraphicFramePr>
+              <a:graphicFrameLocks xmlns:a="http://schemas.openxmlformats.org/drawingml/2006/main" noChangeAspect="1"/>
+            </wp:cNvGraphicFramePr>
+            <a:graphic xmlns:a="http://schemas.openxmlformats.org/drawingml/2006/main">
+              <a:graphicData uri="http://schemas.openxmlformats.org/drawingml/2006/picture">
+                <pic:pic xmlns:pic="http://schemas.openxmlformats.org/drawingml/2006/picture">
+                  <pic:nvPicPr>
+                    <pic:cNvPr id="6" name="lagrange dual with hard indictators-penality functions.JPG"/>
+                    <pic:cNvPicPr/>
+                  </pic:nvPicPr>
+                  <pic:blipFill>
+                    <a:blip r:embed="rId10">
+                      <a:extLst>
+                        <a:ext uri="{28A0092B-C50C-407E-A947-70E740481C1C}">
+                          <a14:useLocalDpi xmlns:a14="http://schemas.microsoft.com/office/drawing/2010/main" val="0"/>
+                        </a:ext>
+                      </a:extLst>
+                    </a:blip>
+                    <a:stretch>
+                      <a:fillRect/>
+                    </a:stretch>
+                  </pic:blipFill>
+                  <pic:spPr>
+                    <a:xfrm>
+                      <a:off x="0" y="0"/>
+                      <a:ext cx="5943600" cy="3724910"/>
+                    </a:xfrm>
+                    <a:prstGeom prst="rect">
+                      <a:avLst/>
+                    </a:prstGeom>
+                  </pic:spPr>
+                </pic:pic>
+              </a:graphicData>
+            </a:graphic>
+          </wp:inline>
+        </w:drawing>
+      </w:r>
+    </w:p>
+    <w:p/>
+    <w:p>
+      <w:r>
+        <w:rPr>
+          <w:noProof/>
+        </w:rPr>
+        <w:drawing>
+          <wp:inline distT="0" distB="0" distL="0" distR="0">
+            <wp:extent cx="6038850" cy="3063875"/>
+            <wp:effectExtent l="0" t="0" r="0" b="3175"/>
+            <wp:docPr id="7" name="Picture 7"/>
+            <wp:cNvGraphicFramePr>
+              <a:graphicFrameLocks xmlns:a="http://schemas.openxmlformats.org/drawingml/2006/main" noChangeAspect="1"/>
+            </wp:cNvGraphicFramePr>
+            <a:graphic xmlns:a="http://schemas.openxmlformats.org/drawingml/2006/main">
+              <a:graphicData uri="http://schemas.openxmlformats.org/drawingml/2006/picture">
+                <pic:pic xmlns:pic="http://schemas.openxmlformats.org/drawingml/2006/picture">
+                  <pic:nvPicPr>
+                    <pic:cNvPr id="7" name="lagrange dual with soft indicators- lagrange multipliers.JPG"/>
+                    <pic:cNvPicPr/>
+                  </pic:nvPicPr>
+                  <pic:blipFill>
+                    <a:blip r:embed="rId11">
+                      <a:extLst>
+                        <a:ext uri="{28A0092B-C50C-407E-A947-70E740481C1C}">
+                          <a14:useLocalDpi xmlns:a14="http://schemas.microsoft.com/office/drawing/2010/main" val="0"/>
+                        </a:ext>
+                      </a:extLst>
+                    </a:blip>
+                    <a:stretch>
+                      <a:fillRect/>
+                    </a:stretch>
+                  </pic:blipFill>
+                  <pic:spPr>
+                    <a:xfrm>
+                      <a:off x="0" y="0"/>
+                      <a:ext cx="6038850" cy="3063875"/>
+                    </a:xfrm>
+                    <a:prstGeom prst="rect">
+                      <a:avLst/>
+                    </a:prstGeom>
+                  </pic:spPr>
+                </pic:pic>
+              </a:graphicData>
+            </a:graphic>
+          </wp:inline>
+        </w:drawing>
+      </w:r>
+    </w:p>
+    <w:p>
+      <w:pPr>
+        <w:rPr>
+          <w:b/>
+        </w:rPr>
+      </w:pPr>
+    </w:p>
+    <w:p>
+      <w:pPr>
+        <w:rPr>
+          <w:b/>
+        </w:rPr>
+      </w:pPr>
+    </w:p>
+    <w:p/>
+    <w:p>
+      <w:bookmarkStart w:id="0" w:name="_GoBack"/>
+      <w:bookmarkEnd w:id="0"/>
+      <w:r>
+        <w:lastRenderedPageBreak/>
+        <w:t>Lagrange dual is convex even if original problem is not</w:t>
+      </w:r>
+    </w:p>
+    <w:p>
+      <w:proofErr w:type="spellStart"/>
+      <w:r>
+        <w:t>Karush</w:t>
+      </w:r>
+      <w:proofErr w:type="spellEnd"/>
+      <w:r>
+        <w:t>-Kuhn-Tucker (KKT) conditions</w:t>
+      </w:r>
+      <w:r>
+        <w:t>;-</w:t>
+      </w:r>
+    </w:p>
+    <w:p>
+      <w:proofErr w:type="spellStart"/>
+      <w:r>
+        <w:t>Karush</w:t>
+      </w:r>
+      <w:proofErr w:type="spellEnd"/>
+      <w:r>
+        <w:t>–Kuhn–Tucker (KKT) conditions, also known as the Kuhn–Tucker conditions, are first-order necessary conditions for a solution in nonlinear programming to be optimal</w:t>
+      </w:r>
+      <w:r>
+        <w:t>.</w:t>
+      </w:r>
+      <w:r>
+        <w:t xml:space="preserve"> Allowing inequality constraints, the KKT approach to nonlinear programming generalizes the method of Lagrange multipliers, which allows only equality constraints</w:t>
+      </w:r>
+    </w:p>
+    <w:p>
+      <w:r>
+        <w:t>Let</w:t>
+      </w:r>
+      <w:r>
+        <w:t>’</w:t>
+      </w:r>
+      <w:r>
+        <w:t xml:space="preserve">s take the derivative of </w:t>
+      </w:r>
+      <w:proofErr w:type="gramStart"/>
+      <w:r>
+        <w:t>L(</w:t>
+      </w:r>
+      <w:proofErr w:type="gramEnd"/>
+      <w:r>
+        <w:t>w,</w:t>
+      </w:r>
+      <w:r>
+        <w:t xml:space="preserve"> </w:t>
+      </w:r>
+      <w:r>
+        <w:t>λ,</w:t>
+      </w:r>
+      <w:r>
+        <w:t xml:space="preserve"> </w:t>
+      </w:r>
+      <w:r>
+        <w:t>ν)</w:t>
+      </w:r>
+      <w:r>
+        <w:t xml:space="preserve"> w</w:t>
+      </w:r>
+      <w:r>
+        <w:t>.</w:t>
+      </w:r>
+      <w:r>
+        <w:t>r</w:t>
+      </w:r>
+      <w:r>
+        <w:t>.</w:t>
+      </w:r>
+      <w:r>
+        <w:t>t</w:t>
+      </w:r>
+      <w:r>
+        <w:t>.</w:t>
+      </w:r>
+      <w:r>
+        <w:t xml:space="preserve"> w and b and set them to zero.</w:t>
+      </w:r>
+    </w:p>
+    <w:p>
+      <w:r>
+        <w:rPr>
+          <w:noProof/>
+        </w:rPr>
+        <w:drawing>
+          <wp:inline distT="0" distB="0" distL="0" distR="0">
+            <wp:extent cx="3695700" cy="704850"/>
+            <wp:effectExtent l="0" t="0" r="0" b="0"/>
+            <wp:docPr id="14" name="Picture 14"/>
+            <wp:cNvGraphicFramePr>
+              <a:graphicFrameLocks xmlns:a="http://schemas.openxmlformats.org/drawingml/2006/main" noChangeAspect="1"/>
+            </wp:cNvGraphicFramePr>
+            <a:graphic xmlns:a="http://schemas.openxmlformats.org/drawingml/2006/main">
+              <a:graphicData uri="http://schemas.openxmlformats.org/drawingml/2006/picture">
+                <pic:pic xmlns:pic="http://schemas.openxmlformats.org/drawingml/2006/picture">
+                  <pic:nvPicPr>
+                    <pic:cNvPr id="14" name="eq0.JPG"/>
+                    <pic:cNvPicPr/>
+                  </pic:nvPicPr>
+                  <pic:blipFill>
+                    <a:blip r:embed="rId12">
+                      <a:extLst>
+                        <a:ext uri="{28A0092B-C50C-407E-A947-70E740481C1C}">
+                          <a14:useLocalDpi xmlns:a14="http://schemas.microsoft.com/office/drawing/2010/main" val="0"/>
+                        </a:ext>
+                      </a:extLst>
+                    </a:blip>
+                    <a:stretch>
+                      <a:fillRect/>
+                    </a:stretch>
+                  </pic:blipFill>
+                  <pic:spPr>
+                    <a:xfrm>
+                      <a:off x="0" y="0"/>
+                      <a:ext cx="3695700" cy="704850"/>
+                    </a:xfrm>
+                    <a:prstGeom prst="rect">
+                      <a:avLst/>
+                    </a:prstGeom>
+                  </pic:spPr>
+                </pic:pic>
+              </a:graphicData>
+            </a:graphic>
+          </wp:inline>
+        </w:drawing>
+      </w:r>
+    </w:p>
+    <w:p>
+      <w:r>
+        <w:rPr>
+          <w:noProof/>
+        </w:rPr>
+        <w:drawing>
+          <wp:inline distT="0" distB="0" distL="0" distR="0">
+            <wp:extent cx="2857500" cy="790575"/>
+            <wp:effectExtent l="0" t="0" r="0" b="9525"/>
+            <wp:docPr id="13" name="Picture 13"/>
+            <wp:cNvGraphicFramePr>
+              <a:graphicFrameLocks xmlns:a="http://schemas.openxmlformats.org/drawingml/2006/main" noChangeAspect="1"/>
+            </wp:cNvGraphicFramePr>
+            <a:graphic xmlns:a="http://schemas.openxmlformats.org/drawingml/2006/main">
+              <a:graphicData uri="http://schemas.openxmlformats.org/drawingml/2006/picture">
+                <pic:pic xmlns:pic="http://schemas.openxmlformats.org/drawingml/2006/picture">
+                  <pic:nvPicPr>
+                    <pic:cNvPr id="13" name="eq1.JPG"/>
+                    <pic:cNvPicPr/>
+                  </pic:nvPicPr>
+                  <pic:blipFill>
+                    <a:blip r:embed="rId13">
+                      <a:extLst>
+                        <a:ext uri="{28A0092B-C50C-407E-A947-70E740481C1C}">
+                          <a14:useLocalDpi xmlns:a14="http://schemas.microsoft.com/office/drawing/2010/main" val="0"/>
+                        </a:ext>
+                      </a:extLst>
+                    </a:blip>
+                    <a:stretch>
+                      <a:fillRect/>
+                    </a:stretch>
+                  </pic:blipFill>
+                  <pic:spPr>
+                    <a:xfrm>
+                      <a:off x="0" y="0"/>
+                      <a:ext cx="2857500" cy="790575"/>
+                    </a:xfrm>
+                    <a:prstGeom prst="rect">
+                      <a:avLst/>
+                    </a:prstGeom>
+                  </pic:spPr>
+                </pic:pic>
+              </a:graphicData>
+            </a:graphic>
+          </wp:inline>
+        </w:drawing>
+      </w:r>
+    </w:p>
+    <w:p>
+      <w:pPr>
+        <w:rPr>
+          <w:i/>
+        </w:rPr>
+      </w:pPr>
+      <w:r>
+        <w:rPr>
+          <w:i/>
+        </w:rPr>
+        <w:t>After solving the above derivative equations</w:t>
+      </w:r>
+    </w:p>
+    <w:p>
+      <w:pPr>
+        <w:rPr>
+          <w:b/>
+        </w:rPr>
+      </w:pPr>
+      <w:r>
+        <w:rPr>
+          <w:b/>
+          <w:noProof/>
+        </w:rPr>
+        <w:drawing>
+          <wp:inline distT="0" distB="0" distL="0" distR="0">
+            <wp:extent cx="4638675" cy="838200"/>
+            <wp:effectExtent l="0" t="0" r="9525" b="0"/>
+            <wp:docPr id="9" name="Picture 9"/>
+            <wp:cNvGraphicFramePr>
+              <a:graphicFrameLocks xmlns:a="http://schemas.openxmlformats.org/drawingml/2006/main" noChangeAspect="1"/>
+            </wp:cNvGraphicFramePr>
+            <a:graphic xmlns:a="http://schemas.openxmlformats.org/drawingml/2006/main">
+              <a:graphicData uri="http://schemas.openxmlformats.org/drawingml/2006/picture">
+                <pic:pic xmlns:pic="http://schemas.openxmlformats.org/drawingml/2006/picture">
+                  <pic:nvPicPr>
+                    <pic:cNvPr id="9" name="minimization problem with derivative.JPG"/>
+                    <pic:cNvPicPr/>
+                  </pic:nvPicPr>
+                  <pic:blipFill>
+                    <a:blip r:embed="rId14">
+                      <a:extLst>
+                        <a:ext uri="{28A0092B-C50C-407E-A947-70E740481C1C}">
+                          <a14:useLocalDpi xmlns:a14="http://schemas.microsoft.com/office/drawing/2010/main" val="0"/>
+                        </a:ext>
+                      </a:extLst>
+                    </a:blip>
+                    <a:stretch>
+                      <a:fillRect/>
+                    </a:stretch>
+                  </pic:blipFill>
+                  <pic:spPr>
+                    <a:xfrm>
+                      <a:off x="0" y="0"/>
+                      <a:ext cx="4638675" cy="838200"/>
+                    </a:xfrm>
+                    <a:prstGeom prst="rect">
+                      <a:avLst/>
+                    </a:prstGeom>
+                  </pic:spPr>
+                </pic:pic>
+              </a:graphicData>
+            </a:graphic>
+          </wp:inline>
+        </w:drawing>
+      </w:r>
+    </w:p>
+    <w:p>
+      <w:pPr>
+        <w:rPr>
+          <w:i/>
+        </w:rPr>
+      </w:pPr>
+      <w:r>
+        <w:rPr>
+          <w:i/>
+          <w:noProof/>
+        </w:rPr>
+        <w:t>Converting it into original problem format where L is the derivative wrt w and so putting it back with constraints α</w:t>
+      </w:r>
+      <w:r>
+        <w:rPr>
+          <w:i/>
+          <w:noProof/>
+          <w:vertAlign w:val="subscript"/>
+        </w:rPr>
+        <w:t xml:space="preserve">i </w:t>
+      </w:r>
+      <w:r>
+        <w:rPr>
+          <w:i/>
+          <w:noProof/>
+        </w:rPr>
+        <w:t>≥ 0</w:t>
+      </w:r>
+    </w:p>
+    <w:p>
+      <w:pPr>
+        <w:rPr>
+          <w:b/>
+        </w:rPr>
+      </w:pPr>
+      <w:r>
+        <w:rPr>
+          <w:b/>
+          <w:noProof/>
+        </w:rPr>
+        <w:drawing>
+          <wp:inline distT="0" distB="0" distL="0" distR="0">
+            <wp:extent cx="4943475" cy="1628775"/>
+            <wp:effectExtent l="0" t="0" r="9525" b="9525"/>
+            <wp:docPr id="11" name="Picture 11"/>
+            <wp:cNvGraphicFramePr>
+              <a:graphicFrameLocks xmlns:a="http://schemas.openxmlformats.org/drawingml/2006/main" noChangeAspect="1"/>
+            </wp:cNvGraphicFramePr>
+            <a:graphic xmlns:a="http://schemas.openxmlformats.org/drawingml/2006/main">
+              <a:graphicData uri="http://schemas.openxmlformats.org/drawingml/2006/picture">
+                <pic:pic xmlns:pic="http://schemas.openxmlformats.org/drawingml/2006/picture">
+                  <pic:nvPicPr>
+                    <pic:cNvPr id="11" name="maximization dual problem.JPG"/>
+                    <pic:cNvPicPr/>
+                  </pic:nvPicPr>
+                  <pic:blipFill>
+                    <a:blip r:embed="rId15">
+                      <a:extLst>
+                        <a:ext uri="{28A0092B-C50C-407E-A947-70E740481C1C}">
+                          <a14:useLocalDpi xmlns:a14="http://schemas.microsoft.com/office/drawing/2010/main" val="0"/>
+                        </a:ext>
+                      </a:extLst>
+                    </a:blip>
+                    <a:stretch>
+                      <a:fillRect/>
+                    </a:stretch>
+                  </pic:blipFill>
+                  <pic:spPr>
+                    <a:xfrm>
+                      <a:off x="0" y="0"/>
+                      <a:ext cx="4943475" cy="1628775"/>
+                    </a:xfrm>
+                    <a:prstGeom prst="rect">
+                      <a:avLst/>
+                    </a:prstGeom>
+                  </pic:spPr>
+                </pic:pic>
+              </a:graphicData>
+            </a:graphic>
+          </wp:inline>
+        </w:drawing>
+      </w:r>
+    </w:p>
+    <w:p>
+      <w:pPr>
+        <w:rPr>
+          <w:b/>
+          <w:i/>
+        </w:rPr>
+      </w:pPr>
+      <w:r>
+        <w:rPr>
+          <w:b/>
+          <w:i/>
+        </w:rPr>
+        <w:t xml:space="preserve">Lagrange dual </w:t>
+      </w:r>
+      <w:r>
+        <w:rPr>
+          <w:b/>
+          <w:i/>
+        </w:rPr>
+        <w:t>problem says</w:t>
+      </w:r>
+      <w:r>
+        <w:rPr>
+          <w:b/>
+          <w:i/>
+        </w:rPr>
+        <w:t xml:space="preserve"> instead of minimizing over weight w and bias b subjects to constraints involving a, we can maximize over </w:t>
+      </w:r>
+      <w:proofErr w:type="gramStart"/>
+      <w:r>
+        <w:rPr>
+          <w:b/>
+          <w:i/>
+        </w:rPr>
+        <w:t>a’s(</w:t>
+      </w:r>
+      <w:proofErr w:type="gramEnd"/>
+      <w:r>
+        <w:rPr>
+          <w:b/>
+          <w:i/>
+        </w:rPr>
+        <w:t>dual variables)</w:t>
+      </w:r>
+      <w:r>
+        <w:rPr>
+          <w:b/>
+          <w:i/>
+        </w:rPr>
+        <w:t>.</w:t>
+      </w:r>
+    </w:p>
+    <w:p>
+      <w:pPr>
+        <w:rPr>
+          <w:b/>
+        </w:rPr>
+      </w:pPr>
+      <w:r>
+        <w:rPr>
+          <w:b/>
+        </w:rPr>
+        <w:t xml:space="preserve">Now the problem has become computationally </w:t>
+      </w:r>
+      <w:r>
+        <w:rPr>
+          <w:b/>
+        </w:rPr>
+        <w:t>achievable,</w:t>
+      </w:r>
+      <w:r>
+        <w:rPr>
+          <w:b/>
+        </w:rPr>
+        <w:t xml:space="preserve"> as dual form just requires it to compute dot products</w:t>
+      </w:r>
+      <w:r>
+        <w:rPr>
+          <w:b/>
+        </w:rPr>
+        <w:t xml:space="preserve"> of training points.</w:t>
+      </w:r>
+    </w:p>
+    <w:p>
+      <w:pPr>
+        <w:rPr>
+          <w:b/>
+          <w:i/>
+          <w:noProof/>
+        </w:rPr>
+      </w:pPr>
+    </w:p>
+    <w:p>
+      <w:pPr>
+        <w:rPr>
+          <w:b/>
+          <w:i/>
+        </w:rPr>
+      </w:pPr>
+      <w:r>
+        <w:rPr>
+          <w:b/>
+          <w:i/>
+          <w:noProof/>
+        </w:rPr>
+        <w:lastRenderedPageBreak/>
+        <w:drawing>
+          <wp:inline distT="0" distB="0" distL="0" distR="0">
+            <wp:extent cx="4629150" cy="3305175"/>
+            <wp:effectExtent l="0" t="0" r="0" b="9525"/>
+            <wp:docPr id="16" name="Picture 16"/>
+            <wp:cNvGraphicFramePr>
+              <a:graphicFrameLocks xmlns:a="http://schemas.openxmlformats.org/drawingml/2006/main" noChangeAspect="1"/>
+            </wp:cNvGraphicFramePr>
+            <a:graphic xmlns:a="http://schemas.openxmlformats.org/drawingml/2006/main">
+              <a:graphicData uri="http://schemas.openxmlformats.org/drawingml/2006/picture">
+                <pic:pic xmlns:pic="http://schemas.openxmlformats.org/drawingml/2006/picture">
+                  <pic:nvPicPr>
+                    <pic:cNvPr id="16" name="graph2.JPG"/>
+                    <pic:cNvPicPr/>
+                  </pic:nvPicPr>
+                  <pic:blipFill>
+                    <a:blip r:embed="rId16">
+                      <a:extLst>
+                        <a:ext uri="{28A0092B-C50C-407E-A947-70E740481C1C}">
+                          <a14:useLocalDpi xmlns:a14="http://schemas.microsoft.com/office/drawing/2010/main" val="0"/>
+                        </a:ext>
+                      </a:extLst>
+                    </a:blip>
+                    <a:stretch>
+                      <a:fillRect/>
+                    </a:stretch>
+                  </pic:blipFill>
+                  <pic:spPr>
+                    <a:xfrm>
+                      <a:off x="0" y="0"/>
+                      <a:ext cx="4629150" cy="3305175"/>
+                    </a:xfrm>
+                    <a:prstGeom prst="rect">
+                      <a:avLst/>
+                    </a:prstGeom>
+                  </pic:spPr>
+                </pic:pic>
+              </a:graphicData>
+            </a:graphic>
+          </wp:inline>
+        </w:drawing>
+      </w:r>
+    </w:p>
+    <w:p>
+      <w:pPr>
+        <w:rPr>
+          <w:b/>
+          <w:i/>
+        </w:rPr>
+      </w:pPr>
+    </w:p>
+    <w:p>
+      <w:pPr>
+        <w:rPr>
+          <w:b/>
+          <w:i/>
+        </w:rPr>
+      </w:pPr>
+      <w:r>
+        <w:rPr>
+          <w:b/>
+          <w:i/>
+          <w:noProof/>
+        </w:rPr>
+        <w:drawing>
+          <wp:inline distT="0" distB="0" distL="0" distR="0">
+            <wp:extent cx="4543425" cy="3181350"/>
+            <wp:effectExtent l="0" t="0" r="9525" b="0"/>
+            <wp:docPr id="15" name="Picture 15"/>
+            <wp:cNvGraphicFramePr>
+              <a:graphicFrameLocks xmlns:a="http://schemas.openxmlformats.org/drawingml/2006/main" noChangeAspect="1"/>
+            </wp:cNvGraphicFramePr>
+            <a:graphic xmlns:a="http://schemas.openxmlformats.org/drawingml/2006/main">
+              <a:graphicData uri="http://schemas.openxmlformats.org/drawingml/2006/picture">
+                <pic:pic xmlns:pic="http://schemas.openxmlformats.org/drawingml/2006/picture">
+                  <pic:nvPicPr>
+                    <pic:cNvPr id="15" name="graph1.JPG"/>
+                    <pic:cNvPicPr/>
+                  </pic:nvPicPr>
+                  <pic:blipFill>
+                    <a:blip r:embed="rId17">
+                      <a:extLst>
+                        <a:ext uri="{28A0092B-C50C-407E-A947-70E740481C1C}">
+                          <a14:useLocalDpi xmlns:a14="http://schemas.microsoft.com/office/drawing/2010/main" val="0"/>
+                        </a:ext>
+                      </a:extLst>
+                    </a:blip>
+                    <a:stretch>
+                      <a:fillRect/>
+                    </a:stretch>
+                  </pic:blipFill>
+                  <pic:spPr>
+                    <a:xfrm>
+                      <a:off x="0" y="0"/>
+                      <a:ext cx="4543425" cy="3181350"/>
+                    </a:xfrm>
+                    <a:prstGeom prst="rect">
+                      <a:avLst/>
+                    </a:prstGeom>
+                  </pic:spPr>
+                </pic:pic>
+              </a:graphicData>
+            </a:graphic>
+          </wp:inline>
+        </w:drawing>
+      </w:r>
+    </w:p>
+    <w:p>
+      <w:pPr>
+        <w:rPr>
+          <w:b/>
+        </w:rPr>
+      </w:pPr>
+    </w:p>
+    <w:p>
+      <w:pPr>
+        <w:rPr>
+          <w:b/>
+        </w:rPr>
+      </w:pPr>
+      <w:r>
+        <w:rPr>
+          <w:b/>
+          <w:noProof/>
+        </w:rPr>
+        <w:lastRenderedPageBreak/>
+        <w:drawing>
+          <wp:inline distT="0" distB="0" distL="0" distR="0">
+            <wp:extent cx="4619625" cy="3248025"/>
+            <wp:effectExtent l="0" t="0" r="9525" b="9525"/>
+            <wp:docPr id="17" name="Picture 17"/>
+            <wp:cNvGraphicFramePr>
+              <a:graphicFrameLocks xmlns:a="http://schemas.openxmlformats.org/drawingml/2006/main" noChangeAspect="1"/>
+            </wp:cNvGraphicFramePr>
+            <a:graphic xmlns:a="http://schemas.openxmlformats.org/drawingml/2006/main">
+              <a:graphicData uri="http://schemas.openxmlformats.org/drawingml/2006/picture">
+                <pic:pic xmlns:pic="http://schemas.openxmlformats.org/drawingml/2006/picture">
+                  <pic:nvPicPr>
+                    <pic:cNvPr id="17" name="graph3.JPG"/>
+                    <pic:cNvPicPr/>
+                  </pic:nvPicPr>
+                  <pic:blipFill>
+                    <a:blip r:embed="rId18">
+                      <a:extLst>
+                        <a:ext uri="{28A0092B-C50C-407E-A947-70E740481C1C}">
+                          <a14:useLocalDpi xmlns:a14="http://schemas.microsoft.com/office/drawing/2010/main" val="0"/>
+                        </a:ext>
+                      </a:extLst>
+                    </a:blip>
+                    <a:stretch>
+                      <a:fillRect/>
+                    </a:stretch>
+                  </pic:blipFill>
+                  <pic:spPr>
+                    <a:xfrm>
+                      <a:off x="0" y="0"/>
+                      <a:ext cx="4619625" cy="3248025"/>
+                    </a:xfrm>
+                    <a:prstGeom prst="rect">
+                      <a:avLst/>
+                    </a:prstGeom>
+                  </pic:spPr>
+                </pic:pic>
+              </a:graphicData>
+            </a:graphic>
+          </wp:inline>
+        </w:drawing>
+      </w:r>
+    </w:p>
+    <w:p>
+      <w:pPr>
+        <w:rPr>
+          <w:b/>
+        </w:rPr>
+      </w:pPr>
+    </w:p>
+    <w:p>
+      <w:pPr>
+        <w:rPr>
+          <w:b/>
+        </w:rPr>
+      </w:pPr>
+    </w:p>
+    <w:p>
+      <w:pPr>
+        <w:rPr>
+          <w:b/>
+        </w:rPr>
+      </w:pPr>
+    </w:p>
+    <w:p>
+      <w:pPr>
+        <w:rPr>
+          <w:b/>
+        </w:rPr>
+      </w:pPr>
+    </w:p>
+    <w:p>
+      <w:pPr>
+        <w:rPr>
+          <w:b/>
+        </w:rPr>
+      </w:pPr>
+    </w:p>
+    <w:p>
       <w:pPr>
         <w:rPr>
           <w:b/>
@@ -197,7 +1996,6 @@
         </w:rPr>
         <w:t>per-</w:t>
       </w:r>
-      <w:proofErr w:type="gramStart"/>
       <w:r>
         <w:rPr>
           <w:b/>
@@ -212,9 +2010,8 @@
           <w:sz w:val="28"/>
           <w:szCs w:val="28"/>
         </w:rPr>
-        <w:t>(</w:t>
-      </w:r>
-      <w:proofErr w:type="gramEnd"/>
+        <w:t xml:space="preserve"> (</w:t>
+      </w:r>
       <w:r>
         <w:rPr>
           <w:b/>
@@ -313,11 +2110,9 @@
       <w:r>
         <w:t xml:space="preserve"> The larger the </w:t>
       </w:r>
-      <w:proofErr w:type="gramStart"/>
-      <w:r>
-        <w:t>value,</w:t>
-      </w:r>
-      <w:proofErr w:type="gramEnd"/>
+      <w:r>
+        <w:t>value</w:t>
+      </w:r>
       <w:r>
         <w:t xml:space="preserve"> more is the overfitting of the training set. Good values range from </w:t>
       </w:r>
@@ -344,11 +2139,9 @@
       <w:r>
         <w:t xml:space="preserve"> </w:t>
       </w:r>
-      <w:proofErr w:type="gramStart"/>
-      <w:r>
-        <w:t>However</w:t>
-      </w:r>
-      <w:proofErr w:type="gramEnd"/>
+      <w:r>
+        <w:t>However,</w:t>
+      </w:r>
       <w:r>
         <w:t xml:space="preserve"> the higher </w:t>
       </w:r>
@@ -726,16 +2519,17 @@
     </w:p>
     <w:p/>
     <w:p>
-      <w:r>
-        <w:t xml:space="preserve">Earlier semantics were represented by Lambda Calculus but with deep learning </w:t>
-      </w:r>
-      <w:proofErr w:type="spellStart"/>
       <w:proofErr w:type="gramStart"/>
       <w:r>
-        <w:t>its</w:t>
-      </w:r>
-      <w:proofErr w:type="spellEnd"/>
+        <w:t>Earlier semantics were represented by Lambda Calculus</w:t>
+      </w:r>
       <w:proofErr w:type="gramEnd"/>
+      <w:r>
+        <w:t xml:space="preserve"> but with deep learning </w:t>
+      </w:r>
+      <w:r>
+        <w:t>it’s</w:t>
+      </w:r>
       <w:r>
         <w:t xml:space="preserve"> just a vector and calculations</w:t>
       </w:r>
@@ -1356,17 +3150,17 @@
             <o:lock v:ext="edit" aspectratio="t"/>
           </v:shapetype>
           <v:shape id="_x0000_i1025" type="#_x0000_t75" style="width:76.5pt;height:49.5pt" o:ole="">
-            <v:imagedata r:id="rId5" o:title=""/>
+            <v:imagedata r:id="rId19" o:title=""/>
           </v:shape>
-          <o:OLEObject Type="Embed" ProgID="AcroExch.Document.11" ShapeID="_x0000_i1025" DrawAspect="Icon" ObjectID="_1547373927" r:id="rId6"/>
+          <o:OLEObject Type="Embed" ProgID="AcroExch.Document.11" ShapeID="_x0000_i1025" DrawAspect="Icon" ObjectID="_1547476791" r:id="rId20"/>
         </w:object>
       </w:r>
       <w:r>
         <w:object w:dxaOrig="1534" w:dyaOrig="997">
           <v:shape id="_x0000_i1026" type="#_x0000_t75" style="width:76.5pt;height:49.5pt" o:ole="">
-            <v:imagedata r:id="rId7" o:title=""/>
+            <v:imagedata r:id="rId21" o:title=""/>
           </v:shape>
-          <o:OLEObject Type="Embed" ProgID="Package" ShapeID="_x0000_i1026" DrawAspect="Icon" ObjectID="_1547373928" r:id="rId8"/>
+          <o:OLEObject Type="Embed" ProgID="Package" ShapeID="_x0000_i1026" DrawAspect="Icon" ObjectID="_1547476792" r:id="rId22"/>
         </w:object>
       </w:r>
     </w:p>
@@ -1790,7 +3584,7 @@
       <w:r>
         <w:t xml:space="preserve">#TODO - </w:t>
       </w:r>
-      <w:hyperlink r:id="rId9" w:history="1">
+      <w:hyperlink r:id="rId23" w:history="1">
         <w:r>
           <w:rPr>
             <w:rStyle w:val="Hyperlink"/>
@@ -1850,7 +3644,7 @@
       <w:r>
         <w:t xml:space="preserve">#TODO - </w:t>
       </w:r>
-      <w:hyperlink r:id="rId10" w:history="1">
+      <w:hyperlink r:id="rId24" w:history="1">
         <w:r>
           <w:rPr>
             <w:rStyle w:val="Hyperlink"/>
@@ -1872,8 +3666,6 @@
         <w:lastRenderedPageBreak/>
         <w:t>Bootstrap</w:t>
       </w:r>
-      <w:bookmarkStart w:id="0" w:name="_GoBack"/>
-      <w:bookmarkEnd w:id="0"/>
       <w:r>
         <w:t xml:space="preserve"> sampling - </w:t>
       </w:r>
@@ -1885,7 +3677,7 @@
       <w:r>
         <w:t xml:space="preserve">#TODO - </w:t>
       </w:r>
-      <w:hyperlink r:id="rId11" w:history="1">
+      <w:hyperlink r:id="rId25" w:history="1">
         <w:r>
           <w:rPr>
             <w:rStyle w:val="Hyperlink"/>
@@ -1971,7 +3763,7 @@
       <w:r>
         <w:t xml:space="preserve">#TODO - </w:t>
       </w:r>
-      <w:hyperlink r:id="rId12" w:anchor="adjusted-rand-score" w:history="1">
+      <w:hyperlink r:id="rId26" w:anchor="adjusted-rand-score" w:history="1">
         <w:r>
           <w:rPr>
             <w:rStyle w:val="Hyperlink"/>
@@ -1997,7 +3789,7 @@
       <w:r>
         <w:t xml:space="preserve">#TODO - </w:t>
       </w:r>
-      <w:hyperlink r:id="rId13" w:history="1">
+      <w:hyperlink r:id="rId27" w:history="1">
         <w:r>
           <w:rPr>
             <w:rStyle w:val="Hyperlink"/>
@@ -2007,7 +3799,7 @@
       </w:hyperlink>
     </w:p>
     <w:p>
-      <w:hyperlink r:id="rId14" w:history="1">
+      <w:hyperlink r:id="rId28" w:history="1">
         <w:r>
           <w:rPr>
             <w:rStyle w:val="Hyperlink"/>
@@ -2113,7 +3905,7 @@
       <w:r>
         <w:t xml:space="preserve">Threshold in classification problems(Confidence Splitting criteria) - </w:t>
       </w:r>
-      <w:hyperlink r:id="rId15" w:history="1">
+      <w:hyperlink r:id="rId29" w:history="1">
         <w:r>
           <w:rPr>
             <w:rStyle w:val="Hyperlink"/>
@@ -2180,7 +3972,7 @@
       <w:r>
         <w:t xml:space="preserve">#TODO - </w:t>
       </w:r>
-      <w:hyperlink r:id="rId16" w:history="1">
+      <w:hyperlink r:id="rId30" w:history="1">
         <w:r>
           <w:rPr>
             <w:rStyle w:val="Hyperlink"/>
@@ -2193,7 +3985,7 @@
       <w:r>
         <w:t xml:space="preserve">#TODO - </w:t>
       </w:r>
-      <w:hyperlink r:id="rId17" w:history="1">
+      <w:hyperlink r:id="rId31" w:history="1">
         <w:r>
           <w:rPr>
             <w:rStyle w:val="Hyperlink"/>
@@ -2228,7 +4020,7 @@
       <w:r>
         <w:t xml:space="preserve">#TODO - </w:t>
       </w:r>
-      <w:hyperlink r:id="rId18" w:history="1">
+      <w:hyperlink r:id="rId32" w:history="1">
         <w:r>
           <w:rPr>
             <w:rStyle w:val="Hyperlink"/>
@@ -2241,7 +4033,7 @@
       <w:r>
         <w:t xml:space="preserve">#TODO - </w:t>
       </w:r>
-      <w:hyperlink r:id="rId19" w:history="1">
+      <w:hyperlink r:id="rId33" w:history="1">
         <w:r>
           <w:rPr>
             <w:rStyle w:val="Hyperlink"/>
@@ -2254,7 +4046,7 @@
       <w:r>
         <w:t xml:space="preserve">#TODO - </w:t>
       </w:r>
-      <w:hyperlink r:id="rId20" w:history="1">
+      <w:hyperlink r:id="rId34" w:history="1">
         <w:r>
           <w:rPr>
             <w:rStyle w:val="Hyperlink"/>
@@ -2288,7 +4080,7 @@
       <w:r>
         <w:t xml:space="preserve">#TODO - </w:t>
       </w:r>
-      <w:hyperlink r:id="rId21" w:history="1">
+      <w:hyperlink r:id="rId35" w:history="1">
         <w:r>
           <w:rPr>
             <w:rStyle w:val="Hyperlink"/>
@@ -2327,7 +4119,7 @@
       <w:r>
         <w:t xml:space="preserve">#TODO - </w:t>
       </w:r>
-      <w:hyperlink r:id="rId22" w:history="1">
+      <w:hyperlink r:id="rId36" w:history="1">
         <w:r>
           <w:rPr>
             <w:rStyle w:val="Hyperlink"/>
@@ -3362,6 +5154,16 @@
       <w:u w:val="single"/>
     </w:rPr>
   </w:style>
+  <w:style w:type="character" w:styleId="PlaceholderText">
+    <w:name w:val="Placeholder Text"/>
+    <w:basedOn w:val="DefaultParagraphFont"/>
+    <w:uiPriority w:val="99"/>
+    <w:semiHidden/>
+    <w:rsid w:val="00754314"/>
+    <w:rPr>
+      <w:color w:val="808080"/>
+    </w:rPr>
+  </w:style>
 </w:styles>
 </file>
 

</xml_diff>

<commit_message>
Data Science topics understanding
</commit_message>
<xml_diff>
--- a/What is machine learning.docx
+++ b/What is machine learning.docx
@@ -124,13 +124,7 @@
     </w:p>
     <w:p>
       <w:r>
-        <w:t xml:space="preserve">Support vectors are the data points that lie </w:t>
-      </w:r>
-      <w:r>
-        <w:t>closest to the decision surface (or hyperplane</w:t>
-      </w:r>
-      <w:r>
-        <w:t>)</w:t>
+        <w:t>Support vectors are the data points that lie closest to the decision surface (or hyperplane)</w:t>
       </w:r>
     </w:p>
     <w:p>
@@ -190,412 +184,388 @@
         <w:t>Margin of Separation</w:t>
       </w:r>
       <w:r>
-        <w:t xml:space="preserve"> (d):- the separation between the hyperplane </w:t>
-      </w:r>
-      <w:r>
-        <w:t>and the closes</w:t>
-      </w:r>
-      <w:r>
-        <w:t>t data point for a given weight vector w and bias b</w:t>
+        <w:t xml:space="preserve"> (d):- the separation between the hyperplane and the closest data point for a given weight vector w and bias b.</w:t>
+      </w:r>
+    </w:p>
+    <w:p>
+      <w:r>
+        <w:t>Few keywords – margin, gaps, optimal margin classifier,</w:t>
+      </w:r>
+      <w:r>
+        <w:t xml:space="preserve"> Lagrange duality,</w:t>
+      </w:r>
+      <w:r>
+        <w:t xml:space="preserve"> kernels, SMO algorithm</w:t>
+      </w:r>
+    </w:p>
+    <w:p>
+      <w:r>
+        <w:t xml:space="preserve">Margins – </w:t>
+      </w:r>
+    </w:p>
+    <w:p>
+      <w:r>
+        <w:t>If a point is far from the separating hyperplane, then we are quite confident on its belongingness to a particular class/category. Main idea is to find a decision boundary that allows us to make correct and confident predictions.</w:t>
+      </w:r>
+    </w:p>
+    <w:p>
+      <w:r>
+        <w:t xml:space="preserve">Let us think of a </w:t>
+      </w:r>
+      <w:r>
+        <w:t xml:space="preserve">linear </w:t>
+      </w:r>
+      <w:r>
+        <w:t>classifier</w:t>
+      </w:r>
+      <w:r>
+        <w:t xml:space="preserve"> </w:t>
+      </w:r>
+      <w:proofErr w:type="spellStart"/>
+      <w:r>
+        <w:t>h</w:t>
+      </w:r>
+      <w:r>
+        <w:rPr>
+          <w:vertAlign w:val="subscript"/>
+        </w:rPr>
+        <w:t>w</w:t>
+      </w:r>
+      <w:proofErr w:type="gramStart"/>
+      <w:r>
+        <w:rPr>
+          <w:vertAlign w:val="subscript"/>
+        </w:rPr>
+        <w:t>,b</w:t>
+      </w:r>
+      <w:proofErr w:type="spellEnd"/>
+      <w:proofErr w:type="gramEnd"/>
+      <w:r>
+        <w:t>(x) = g(</w:t>
+      </w:r>
+      <w:proofErr w:type="spellStart"/>
+      <w:r>
+        <w:t>w</w:t>
+      </w:r>
+      <w:r>
+        <w:rPr>
+          <w:vertAlign w:val="superscript"/>
+        </w:rPr>
+        <w:t>T</w:t>
+      </w:r>
+      <w:r>
+        <w:t>x</w:t>
+      </w:r>
+      <w:proofErr w:type="spellEnd"/>
+      <w:r>
+        <w:t xml:space="preserve"> + b) . Hence </w:t>
+      </w:r>
+      <w:proofErr w:type="gramStart"/>
+      <w:r>
+        <w:t>g(</w:t>
+      </w:r>
+      <w:proofErr w:type="gramEnd"/>
+      <w:r>
+        <w:t>z) = 1 if z&gt;=0 else g(z) = -1</w:t>
+      </w:r>
+      <w:r>
+        <w:t xml:space="preserve"> where</w:t>
+      </w:r>
+      <w:r>
+        <w:t xml:space="preserve"> w is similar to [</w:t>
+      </w:r>
+      <w:r>
+        <w:t>Θ</w:t>
+      </w:r>
+      <w:r>
+        <w:rPr>
+          <w:vertAlign w:val="subscript"/>
+        </w:rPr>
+        <w:t>1</w:t>
+      </w:r>
+      <w:r>
+        <w:t>,</w:t>
+      </w:r>
+      <w:r>
+        <w:t xml:space="preserve"> </w:t>
+      </w:r>
+      <w:r>
+        <w:t>Θ</w:t>
+      </w:r>
+      <w:r>
+        <w:rPr>
+          <w:vertAlign w:val="subscript"/>
+        </w:rPr>
+        <w:t>2</w:t>
+      </w:r>
+      <w:r>
+        <w:t>,</w:t>
+      </w:r>
+      <w:r>
+        <w:t xml:space="preserve"> </w:t>
+      </w:r>
+      <w:r>
+        <w:t>Θ</w:t>
+      </w:r>
+      <w:r>
+        <w:rPr>
+          <w:vertAlign w:val="subscript"/>
+        </w:rPr>
+        <w:t>3</w:t>
+      </w:r>
+      <w:r>
+        <w:t>,</w:t>
+      </w:r>
+      <w:r>
+        <w:t xml:space="preserve"> </w:t>
+      </w:r>
+      <w:r>
+        <w:t>…,Θ</w:t>
+      </w:r>
+      <w:r>
+        <w:rPr>
+          <w:vertAlign w:val="subscript"/>
+        </w:rPr>
+        <w:t>n-1</w:t>
+      </w:r>
+      <w:r>
+        <w:t>,</w:t>
+      </w:r>
+      <w:r>
+        <w:t xml:space="preserve"> </w:t>
+      </w:r>
+      <w:proofErr w:type="spellStart"/>
+      <w:r>
+        <w:t>Θ</w:t>
+      </w:r>
+      <w:r>
+        <w:rPr>
+          <w:vertAlign w:val="subscript"/>
+        </w:rPr>
+        <w:t>n</w:t>
+      </w:r>
+      <w:proofErr w:type="spellEnd"/>
+      <w:r>
+        <w:t>]</w:t>
+      </w:r>
+      <w:r>
+        <w:rPr>
+          <w:vertAlign w:val="superscript"/>
+        </w:rPr>
+        <w:t>T</w:t>
+      </w:r>
+      <w:r>
+        <w:t xml:space="preserve"> and b is similar to Θ</w:t>
+      </w:r>
+      <w:r>
+        <w:rPr>
+          <w:vertAlign w:val="subscript"/>
+        </w:rPr>
+        <w:t>0</w:t>
+      </w:r>
+    </w:p>
+    <w:p/>
+    <w:p>
+      <w:r>
+        <w:t>Functional margin – is not a good measure of confidence</w:t>
       </w:r>
       <w:r>
         <w:t>.</w:t>
       </w:r>
-    </w:p>
-    <w:p>
-      <w:r>
-        <w:t>Few keywords – margin, gaps, optimal margin classifier,</w:t>
-      </w:r>
-      <w:r>
-        <w:t xml:space="preserve"> Lagrange duality,</w:t>
-      </w:r>
-      <w:r>
-        <w:t xml:space="preserve"> kernels, SMO algorithm</w:t>
-      </w:r>
-    </w:p>
-    <w:p>
-      <w:r>
-        <w:t xml:space="preserve">Margins – </w:t>
-      </w:r>
-    </w:p>
-    <w:p>
-      <w:r>
-        <w:t>If a point is far from the separating hyperplane, then we are quite confident on its belongingness to a particular class/category. Main idea is to find a decision boundary that allows us to make correct and confident predictions.</w:t>
-      </w:r>
-    </w:p>
-    <w:p>
-      <w:r>
-        <w:t xml:space="preserve">Let us think of a </w:t>
-      </w:r>
-      <w:r>
-        <w:t xml:space="preserve">linear </w:t>
-      </w:r>
-      <w:r>
-        <w:t>classifier</w:t>
-      </w:r>
-      <w:r>
+      <w:r>
+        <w:t xml:space="preserve"> Functional margin although tells you the sign of the label but it doesn’t tell </w:t>
+      </w:r>
+      <w:r>
+        <w:t>the magnitude with reference on how far it is from decision plane</w:t>
+      </w:r>
+    </w:p>
+    <w:p>
+      <w:r>
+        <w:t>Functional</w:t>
+      </w:r>
+      <w:r>
+        <w:t xml:space="preserve"> margin</w:t>
+      </w:r>
+      <w:r>
+        <w:t xml:space="preserve"> (</w:t>
+      </w:r>
+      <w:r>
+        <w:rPr>
+          <w:sz w:val="28"/>
+          <w:szCs w:val="28"/>
+        </w:rPr>
+        <w:t>ϒ</w:t>
+      </w:r>
+      <w:r>
+        <w:t>)</w:t>
+      </w:r>
+      <w:r>
+        <w:t xml:space="preserve"> of (</w:t>
+      </w:r>
+      <w:proofErr w:type="spellStart"/>
+      <w:r>
+        <w:t>w</w:t>
+      </w:r>
+      <w:proofErr w:type="gramStart"/>
+      <w:r>
+        <w:t>,b</w:t>
+      </w:r>
+      <w:proofErr w:type="spellEnd"/>
+      <w:proofErr w:type="gramEnd"/>
+      <w:r>
+        <w:t xml:space="preserve">) </w:t>
+      </w:r>
+      <w:proofErr w:type="spellStart"/>
+      <w:r>
+        <w:t>wrt</w:t>
+      </w:r>
+      <w:proofErr w:type="spellEnd"/>
+      <w:r>
+        <w:t xml:space="preserve"> training set S of size m :-</w:t>
+      </w:r>
+    </w:p>
+    <w:p>
+      <w:pPr>
+        <w:ind w:left="2880"/>
+        <w:rPr>
+          <w:sz w:val="28"/>
+          <w:szCs w:val="28"/>
+        </w:rPr>
+      </w:pPr>
+      <w:proofErr w:type="gramStart"/>
+      <w:r>
+        <w:rPr>
+          <w:sz w:val="28"/>
+          <w:szCs w:val="28"/>
+        </w:rPr>
+        <w:t>ϒ</w:t>
+      </w:r>
+      <w:r>
+        <w:rPr>
+          <w:sz w:val="28"/>
+          <w:szCs w:val="28"/>
+          <w:vertAlign w:val="superscript"/>
+        </w:rPr>
+        <w:t>(</w:t>
+      </w:r>
+      <w:proofErr w:type="spellStart"/>
+      <w:proofErr w:type="gramEnd"/>
+      <w:r>
+        <w:rPr>
+          <w:sz w:val="28"/>
+          <w:szCs w:val="28"/>
+          <w:vertAlign w:val="superscript"/>
+        </w:rPr>
+        <w:t>i</w:t>
+      </w:r>
+      <w:proofErr w:type="spellEnd"/>
+      <w:r>
+        <w:rPr>
+          <w:sz w:val="28"/>
+          <w:szCs w:val="28"/>
+          <w:vertAlign w:val="superscript"/>
+        </w:rPr>
+        <w:t xml:space="preserve">) </w:t>
+      </w:r>
+      <w:r>
+        <w:rPr>
+          <w:sz w:val="28"/>
+          <w:szCs w:val="28"/>
+        </w:rPr>
+        <w:t xml:space="preserve"> = </w:t>
+      </w:r>
+      <w:proofErr w:type="spellStart"/>
+      <w:r>
+        <w:rPr>
+          <w:sz w:val="28"/>
+          <w:szCs w:val="28"/>
+        </w:rPr>
+        <w:t>y</w:t>
+      </w:r>
+      <w:r>
+        <w:rPr>
+          <w:sz w:val="28"/>
+          <w:szCs w:val="28"/>
+          <w:vertAlign w:val="subscript"/>
+        </w:rPr>
+        <w:t>i</w:t>
+      </w:r>
+      <w:proofErr w:type="spellEnd"/>
+      <w:r>
+        <w:rPr>
+          <w:sz w:val="28"/>
+          <w:szCs w:val="28"/>
+        </w:rPr>
+        <w:t>(</w:t>
+      </w:r>
+      <w:proofErr w:type="spellStart"/>
+      <w:r>
+        <w:rPr>
+          <w:sz w:val="28"/>
+          <w:szCs w:val="28"/>
+        </w:rPr>
+        <w:t>w</w:t>
+      </w:r>
+      <w:r>
+        <w:rPr>
+          <w:sz w:val="28"/>
+          <w:szCs w:val="28"/>
+          <w:vertAlign w:val="superscript"/>
+        </w:rPr>
+        <w:t>T</w:t>
+      </w:r>
+      <w:r>
+        <w:rPr>
+          <w:sz w:val="28"/>
+          <w:szCs w:val="28"/>
+        </w:rPr>
+        <w:t>x</w:t>
+      </w:r>
+      <w:r>
+        <w:rPr>
+          <w:sz w:val="28"/>
+          <w:szCs w:val="28"/>
+          <w:vertAlign w:val="subscript"/>
+        </w:rPr>
+        <w:t>i</w:t>
+      </w:r>
+      <w:proofErr w:type="spellEnd"/>
+      <w:r>
+        <w:rPr>
+          <w:sz w:val="28"/>
+          <w:szCs w:val="28"/>
+        </w:rPr>
+        <w:t xml:space="preserve"> + b)</w:t>
+      </w:r>
+    </w:p>
+    <w:p>
+      <w:pPr>
+        <w:ind w:left="2880"/>
+        <w:rPr>
+          <w:sz w:val="28"/>
+          <w:szCs w:val="28"/>
+        </w:rPr>
+      </w:pPr>
+      <w:r>
+        <w:rPr>
+          <w:sz w:val="28"/>
+          <w:szCs w:val="28"/>
+        </w:rPr>
+        <w:t>&amp;</w:t>
+      </w:r>
+      <w:r>
+        <w:rPr>
+          <w:sz w:val="28"/>
+          <w:szCs w:val="28"/>
+        </w:rPr>
         <w:t xml:space="preserve"> </w:t>
       </w:r>
-      <w:proofErr w:type="spellStart"/>
-      <w:r>
-        <w:t>h</w:t>
-      </w:r>
-      <w:r>
-        <w:rPr>
-          <w:vertAlign w:val="subscript"/>
-        </w:rPr>
-        <w:t>w</w:t>
-      </w:r>
-      <w:proofErr w:type="gramStart"/>
-      <w:r>
-        <w:rPr>
-          <w:vertAlign w:val="subscript"/>
-        </w:rPr>
-        <w:t>,b</w:t>
-      </w:r>
-      <w:proofErr w:type="spellEnd"/>
-      <w:proofErr w:type="gramEnd"/>
-      <w:r>
-        <w:t>(x) = g(</w:t>
-      </w:r>
-      <w:proofErr w:type="spellStart"/>
-      <w:r>
-        <w:t>w</w:t>
-      </w:r>
-      <w:r>
-        <w:rPr>
-          <w:vertAlign w:val="superscript"/>
-        </w:rPr>
-        <w:t>T</w:t>
-      </w:r>
-      <w:r>
-        <w:t>x</w:t>
-      </w:r>
-      <w:proofErr w:type="spellEnd"/>
-      <w:r>
-        <w:t xml:space="preserve"> + b) . Hence </w:t>
-      </w:r>
-      <w:proofErr w:type="gramStart"/>
-      <w:r>
-        <w:t>g(</w:t>
-      </w:r>
-      <w:proofErr w:type="gramEnd"/>
-      <w:r>
-        <w:t>z) = 1 if z&gt;=0 else g(z) = -1</w:t>
-      </w:r>
-      <w:r>
-        <w:t xml:space="preserve"> where</w:t>
-      </w:r>
-      <w:r>
-        <w:t xml:space="preserve"> w is similar to [</w:t>
-      </w:r>
-      <w:r>
-        <w:t>Θ</w:t>
-      </w:r>
-      <w:r>
-        <w:rPr>
-          <w:vertAlign w:val="subscript"/>
-        </w:rPr>
-        <w:t>1</w:t>
-      </w:r>
-      <w:r>
-        <w:t>,</w:t>
-      </w:r>
-      <w:r>
-        <w:t xml:space="preserve"> </w:t>
-      </w:r>
-      <w:r>
-        <w:t>Θ</w:t>
-      </w:r>
-      <w:r>
-        <w:rPr>
-          <w:vertAlign w:val="subscript"/>
-        </w:rPr>
-        <w:t>2</w:t>
-      </w:r>
-      <w:r>
-        <w:t>,</w:t>
-      </w:r>
-      <w:r>
-        <w:t xml:space="preserve"> </w:t>
-      </w:r>
-      <w:r>
-        <w:t>Θ</w:t>
-      </w:r>
-      <w:r>
-        <w:rPr>
-          <w:vertAlign w:val="subscript"/>
-        </w:rPr>
-        <w:t>3</w:t>
-      </w:r>
-      <w:r>
-        <w:t>,</w:t>
-      </w:r>
-      <w:r>
-        <w:t xml:space="preserve"> </w:t>
-      </w:r>
-      <w:r>
-        <w:t>…,Θ</w:t>
-      </w:r>
-      <w:r>
-        <w:rPr>
-          <w:vertAlign w:val="subscript"/>
-        </w:rPr>
-        <w:t>n-1</w:t>
-      </w:r>
-      <w:r>
-        <w:t>,</w:t>
-      </w:r>
-      <w:r>
-        <w:t xml:space="preserve"> </w:t>
-      </w:r>
-      <w:proofErr w:type="spellStart"/>
-      <w:r>
-        <w:t>Θ</w:t>
-      </w:r>
-      <w:r>
-        <w:rPr>
-          <w:vertAlign w:val="subscript"/>
-        </w:rPr>
-        <w:t>n</w:t>
-      </w:r>
-      <w:proofErr w:type="spellEnd"/>
-      <w:r>
-        <w:t>]</w:t>
-      </w:r>
-      <w:r>
-        <w:rPr>
-          <w:vertAlign w:val="superscript"/>
-        </w:rPr>
-        <w:t>T</w:t>
-      </w:r>
-      <w:r>
-        <w:t xml:space="preserve"> and b is similar to Θ</w:t>
-      </w:r>
-      <w:r>
-        <w:rPr>
-          <w:vertAlign w:val="subscript"/>
-        </w:rPr>
-        <w:t>0</w:t>
-      </w:r>
-    </w:p>
-    <w:p/>
-    <w:p>
-      <w:r>
-        <w:t>Functional margin – is not a good measure of confidence</w:t>
-      </w:r>
-      <w:r>
-        <w:t>.</w:t>
-      </w:r>
-      <w:r>
-        <w:t xml:space="preserve"> Functional margin although tells you the sign of the label but it doesn’t tell </w:t>
-      </w:r>
-      <w:r>
-        <w:t>the magnitude with reference on how far it is from decision plane</w:t>
-      </w:r>
-    </w:p>
-    <w:p>
-      <w:r>
-        <w:t>Functional</w:t>
-      </w:r>
-      <w:r>
-        <w:t xml:space="preserve"> margin</w:t>
-      </w:r>
-      <w:r>
-        <w:t xml:space="preserve"> (</w:t>
-      </w:r>
-      <w:r>
-        <w:rPr>
-          <w:sz w:val="28"/>
-          <w:szCs w:val="28"/>
-        </w:rPr>
-        <w:t>ϒ</w:t>
-      </w:r>
-      <w:r>
-        <w:t>)</w:t>
-      </w:r>
-      <w:r>
-        <w:t xml:space="preserve"> of (</w:t>
-      </w:r>
-      <w:proofErr w:type="spellStart"/>
-      <w:r>
-        <w:t>w</w:t>
-      </w:r>
-      <w:proofErr w:type="gramStart"/>
-      <w:r>
-        <w:t>,b</w:t>
-      </w:r>
-      <w:proofErr w:type="spellEnd"/>
-      <w:proofErr w:type="gramEnd"/>
-      <w:r>
-        <w:t xml:space="preserve">) </w:t>
-      </w:r>
-      <w:proofErr w:type="spellStart"/>
-      <w:r>
-        <w:t>wrt</w:t>
-      </w:r>
-      <w:proofErr w:type="spellEnd"/>
-      <w:r>
-        <w:t xml:space="preserve"> training set S of size m :-</w:t>
-      </w:r>
-    </w:p>
-    <w:p>
-      <w:pPr>
-        <w:ind w:left="2880"/>
-        <w:rPr>
-          <w:sz w:val="28"/>
-          <w:szCs w:val="28"/>
-        </w:rPr>
-      </w:pPr>
-      <w:proofErr w:type="gramStart"/>
-      <w:r>
-        <w:rPr>
-          <w:sz w:val="28"/>
-          <w:szCs w:val="28"/>
-        </w:rPr>
-        <w:t>ϒ</w:t>
-      </w:r>
-      <w:r>
-        <w:rPr>
-          <w:sz w:val="28"/>
-          <w:szCs w:val="28"/>
-          <w:vertAlign w:val="superscript"/>
-        </w:rPr>
-        <w:t>(</w:t>
-      </w:r>
-      <w:proofErr w:type="spellStart"/>
-      <w:proofErr w:type="gramEnd"/>
-      <w:r>
-        <w:rPr>
-          <w:sz w:val="28"/>
-          <w:szCs w:val="28"/>
-          <w:vertAlign w:val="superscript"/>
-        </w:rPr>
-        <w:t>i</w:t>
-      </w:r>
-      <w:proofErr w:type="spellEnd"/>
-      <w:r>
-        <w:rPr>
-          <w:sz w:val="28"/>
-          <w:szCs w:val="28"/>
-          <w:vertAlign w:val="superscript"/>
-        </w:rPr>
-        <w:t>)</w:t>
-      </w:r>
-      <w:r>
-        <w:rPr>
-          <w:sz w:val="28"/>
-          <w:szCs w:val="28"/>
-          <w:vertAlign w:val="superscript"/>
-        </w:rPr>
-        <w:t xml:space="preserve"> </w:t>
-      </w:r>
-      <w:r>
-        <w:rPr>
-          <w:sz w:val="28"/>
-          <w:szCs w:val="28"/>
-        </w:rPr>
-        <w:t xml:space="preserve"> = </w:t>
-      </w:r>
-      <w:proofErr w:type="spellStart"/>
-      <w:r>
-        <w:rPr>
-          <w:sz w:val="28"/>
-          <w:szCs w:val="28"/>
-        </w:rPr>
-        <w:t>y</w:t>
-      </w:r>
-      <w:r>
-        <w:rPr>
-          <w:sz w:val="28"/>
-          <w:szCs w:val="28"/>
-          <w:vertAlign w:val="subscript"/>
-        </w:rPr>
-        <w:t>i</w:t>
-      </w:r>
-      <w:proofErr w:type="spellEnd"/>
-      <w:r>
-        <w:rPr>
-          <w:sz w:val="28"/>
-          <w:szCs w:val="28"/>
-        </w:rPr>
-        <w:t>(</w:t>
-      </w:r>
-      <w:proofErr w:type="spellStart"/>
-      <w:r>
-        <w:rPr>
-          <w:sz w:val="28"/>
-          <w:szCs w:val="28"/>
-        </w:rPr>
-        <w:t>w</w:t>
-      </w:r>
-      <w:r>
-        <w:rPr>
-          <w:sz w:val="28"/>
-          <w:szCs w:val="28"/>
-          <w:vertAlign w:val="superscript"/>
-        </w:rPr>
-        <w:t>T</w:t>
-      </w:r>
-      <w:r>
-        <w:rPr>
-          <w:sz w:val="28"/>
-          <w:szCs w:val="28"/>
-        </w:rPr>
-        <w:t>x</w:t>
-      </w:r>
-      <w:r>
-        <w:rPr>
-          <w:sz w:val="28"/>
-          <w:szCs w:val="28"/>
-          <w:vertAlign w:val="subscript"/>
-        </w:rPr>
-        <w:t>i</w:t>
-      </w:r>
-      <w:proofErr w:type="spellEnd"/>
-      <w:r>
-        <w:rPr>
-          <w:sz w:val="28"/>
-          <w:szCs w:val="28"/>
-        </w:rPr>
-        <w:t xml:space="preserve"> + b)</w:t>
-      </w:r>
-    </w:p>
-    <w:p>
-      <w:pPr>
-        <w:ind w:left="2880"/>
-        <w:rPr>
-          <w:sz w:val="28"/>
-          <w:szCs w:val="28"/>
-        </w:rPr>
-      </w:pPr>
-      <w:r>
-        <w:rPr>
-          <w:sz w:val="28"/>
-          <w:szCs w:val="28"/>
-        </w:rPr>
-        <w:t>&amp;</w:t>
-      </w:r>
-      <w:r>
-        <w:rPr>
-          <w:sz w:val="28"/>
-          <w:szCs w:val="28"/>
-        </w:rPr>
-        <w:t xml:space="preserve"> </w:t>
-      </w:r>
-      <w:r>
-        <w:rPr>
-          <w:sz w:val="28"/>
-          <w:szCs w:val="28"/>
-        </w:rPr>
-        <w:t>ϒ</w:t>
-      </w:r>
-      <w:r>
-        <w:rPr>
-          <w:sz w:val="28"/>
-          <w:szCs w:val="28"/>
-        </w:rPr>
-        <w:t xml:space="preserve"> = min</w:t>
+      <w:r>
+        <w:rPr>
+          <w:sz w:val="28"/>
+          <w:szCs w:val="28"/>
+        </w:rPr>
+        <w:t>ϒ = min</w:t>
       </w:r>
       <w:r>
         <w:rPr>
@@ -966,10 +936,7 @@
       </w:r>
       <w:proofErr w:type="gramEnd"/>
       <w:r>
-        <w:t xml:space="preserve"> solution gives us the optimal margin</w:t>
-      </w:r>
-      <w:r>
-        <w:t xml:space="preserve"> classifier</w:t>
+        <w:t xml:space="preserve"> solution gives us the optimal margin classifier</w:t>
       </w:r>
     </w:p>
     <w:p/>
@@ -1266,8 +1233,6 @@
     </w:p>
     <w:p/>
     <w:p>
-      <w:bookmarkStart w:id="0" w:name="_GoBack"/>
-      <w:bookmarkEnd w:id="0"/>
       <w:r>
         <w:lastRenderedPageBreak/>
         <w:t>Lagrange dual is convex even if original problem is not</w:t>
@@ -1330,10 +1295,7 @@
         <w:t xml:space="preserve"> </w:t>
       </w:r>
       <w:r>
-        <w:t>ν)</w:t>
-      </w:r>
-      <w:r>
-        <w:t xml:space="preserve"> w</w:t>
+        <w:t>ν) w</w:t>
       </w:r>
       <w:r>
         <w:t>.</w:t>
@@ -3152,7 +3114,7 @@
           <v:shape id="_x0000_i1025" type="#_x0000_t75" style="width:76.5pt;height:49.5pt" o:ole="">
             <v:imagedata r:id="rId19" o:title=""/>
           </v:shape>
-          <o:OLEObject Type="Embed" ProgID="AcroExch.Document.11" ShapeID="_x0000_i1025" DrawAspect="Icon" ObjectID="_1547476791" r:id="rId20"/>
+          <o:OLEObject Type="Embed" ProgID="AcroExch.Document.11" ShapeID="_x0000_i1025" DrawAspect="Icon" ObjectID="_1548151903" r:id="rId20"/>
         </w:object>
       </w:r>
       <w:r>
@@ -3160,7 +3122,7 @@
           <v:shape id="_x0000_i1026" type="#_x0000_t75" style="width:76.5pt;height:49.5pt" o:ole="">
             <v:imagedata r:id="rId21" o:title=""/>
           </v:shape>
-          <o:OLEObject Type="Embed" ProgID="Package" ShapeID="_x0000_i1026" DrawAspect="Icon" ObjectID="_1547476792" r:id="rId22"/>
+          <o:OLEObject Type="Embed" ProgID="Package" ShapeID="_x0000_i1026" DrawAspect="Icon" ObjectID="_1548151904" r:id="rId22"/>
         </w:object>
       </w:r>
     </w:p>
@@ -3818,23 +3780,7 @@
         </w:numPr>
       </w:pPr>
       <w:r>
-        <w:t xml:space="preserve">How to deal with multi-collinearity situation in linear regression model? - To check </w:t>
-      </w:r>
-      <w:proofErr w:type="spellStart"/>
-      <w:r>
-        <w:t>multicollinearity</w:t>
-      </w:r>
-      <w:proofErr w:type="spellEnd"/>
-      <w:r>
-        <w:t xml:space="preserve">, we can create a correlation matrix to identify &amp; remove variables having correlation above 75% (deciding a threshold is subjective). In addition, we can use calculate VIF (variance inflation factor) to check the presence of </w:t>
-      </w:r>
-      <w:proofErr w:type="spellStart"/>
-      <w:r>
-        <w:t>multicollinearity</w:t>
-      </w:r>
-      <w:proofErr w:type="spellEnd"/>
-      <w:r>
-        <w:t xml:space="preserve">. VIF value &lt;= </w:t>
+        <w:t xml:space="preserve">How to deal with multi-collinearity situation in linear regression model? - To check multicollinearity, we can create a correlation matrix to identify &amp; remove variables having correlation above 75% (deciding a threshold is subjective). In addition, we can use calculate VIF (variance inflation factor) to check the presence of multicollinearity. VIF value &lt;= </w:t>
       </w:r>
       <w:proofErr w:type="gramStart"/>
       <w:r>
@@ -3842,23 +3788,7 @@
       </w:r>
       <w:proofErr w:type="gramEnd"/>
       <w:r>
-        <w:t xml:space="preserve"> suggests no </w:t>
-      </w:r>
-      <w:proofErr w:type="spellStart"/>
-      <w:r>
-        <w:t>multicollinearity</w:t>
-      </w:r>
-      <w:proofErr w:type="spellEnd"/>
-      <w:r>
-        <w:t xml:space="preserve"> whereas a value of &gt;= 10 implies serious </w:t>
-      </w:r>
-      <w:proofErr w:type="spellStart"/>
-      <w:r>
-        <w:t>multicollinearity</w:t>
-      </w:r>
-      <w:proofErr w:type="spellEnd"/>
-      <w:r>
-        <w:t xml:space="preserve">. </w:t>
+        <w:t xml:space="preserve"> suggests no multicollinearity whereas a value of &gt;= 10 implies serious multicollinearity. </w:t>
       </w:r>
       <w:proofErr w:type="gramStart"/>
       <w:r>
@@ -4132,6 +4062,156 @@
     <w:p/>
     <w:p/>
     <w:p/>
+    <w:p>
+      <w:proofErr w:type="gramStart"/>
+      <w:r>
+        <w:t>Machine learning interview questions</w:t>
+      </w:r>
+      <w:proofErr w:type="gramEnd"/>
+    </w:p>
+    <w:p>
+      <w:pPr>
+        <w:pStyle w:val="ListParagraph"/>
+        <w:numPr>
+          <w:ilvl w:val="0"/>
+          <w:numId w:val="7"/>
+        </w:numPr>
+      </w:pPr>
+      <w:r>
+        <w:t>How CHAID and random forest are different from objective function perspective</w:t>
+      </w:r>
+    </w:p>
+    <w:p>
+      <w:pPr>
+        <w:pStyle w:val="ListParagraph"/>
+        <w:numPr>
+          <w:ilvl w:val="0"/>
+          <w:numId w:val="7"/>
+        </w:numPr>
+      </w:pPr>
+      <w:r>
+        <w:t>How to detect solve multicollinearity</w:t>
+      </w:r>
+      <w:bookmarkStart w:id="0" w:name="_GoBack"/>
+      <w:bookmarkEnd w:id="0"/>
+      <w:r>
+        <w:t xml:space="preserve"> graphically</w:t>
+      </w:r>
+    </w:p>
+    <w:p>
+      <w:pPr>
+        <w:pStyle w:val="ListParagraph"/>
+        <w:numPr>
+          <w:ilvl w:val="0"/>
+          <w:numId w:val="7"/>
+        </w:numPr>
+      </w:pPr>
+      <w:r>
+        <w:t>What is the difference between r2 and adjusted r2?</w:t>
+      </w:r>
+    </w:p>
+    <w:p>
+      <w:pPr>
+        <w:pStyle w:val="ListParagraph"/>
+        <w:numPr>
+          <w:ilvl w:val="0"/>
+          <w:numId w:val="7"/>
+        </w:numPr>
+      </w:pPr>
+      <w:r>
+        <w:t>Correlation and partial correlation?</w:t>
+      </w:r>
+    </w:p>
+    <w:p>
+      <w:pPr>
+        <w:pStyle w:val="ListParagraph"/>
+        <w:numPr>
+          <w:ilvl w:val="0"/>
+          <w:numId w:val="7"/>
+        </w:numPr>
+      </w:pPr>
+      <w:r>
+        <w:lastRenderedPageBreak/>
+        <w:t>Multicollinearity?</w:t>
+      </w:r>
+    </w:p>
+    <w:p>
+      <w:pPr>
+        <w:pStyle w:val="ListParagraph"/>
+        <w:numPr>
+          <w:ilvl w:val="0"/>
+          <w:numId w:val="7"/>
+        </w:numPr>
+      </w:pPr>
+      <w:r>
+        <w:t>Formula for multicollinearity</w:t>
+      </w:r>
+    </w:p>
+    <w:p>
+      <w:pPr>
+        <w:pStyle w:val="ListParagraph"/>
+        <w:numPr>
+          <w:ilvl w:val="0"/>
+          <w:numId w:val="7"/>
+        </w:numPr>
+      </w:pPr>
+      <w:r>
+        <w:t>Concordance and discordance in logistics regression</w:t>
+      </w:r>
+    </w:p>
+    <w:p>
+      <w:pPr>
+        <w:pStyle w:val="ListParagraph"/>
+        <w:numPr>
+          <w:ilvl w:val="0"/>
+          <w:numId w:val="7"/>
+        </w:numPr>
+      </w:pPr>
+      <w:r>
+        <w:t>Formula for f value in regression</w:t>
+      </w:r>
+    </w:p>
+    <w:p>
+      <w:pPr>
+        <w:pStyle w:val="ListParagraph"/>
+        <w:numPr>
+          <w:ilvl w:val="0"/>
+          <w:numId w:val="7"/>
+        </w:numPr>
+      </w:pPr>
+      <w:r>
+        <w:t>PCA formula</w:t>
+      </w:r>
+    </w:p>
+    <w:p>
+      <w:pPr>
+        <w:pStyle w:val="ListParagraph"/>
+        <w:numPr>
+          <w:ilvl w:val="0"/>
+          <w:numId w:val="7"/>
+        </w:numPr>
+      </w:pPr>
+      <w:proofErr w:type="spellStart"/>
+      <w:r>
+        <w:t>Arima</w:t>
+      </w:r>
+      <w:proofErr w:type="spellEnd"/>
+      <w:r>
+        <w:t xml:space="preserve"> la formula</w:t>
+      </w:r>
+    </w:p>
+    <w:p>
+      <w:pPr>
+        <w:pStyle w:val="ListParagraph"/>
+        <w:numPr>
+          <w:ilvl w:val="0"/>
+          <w:numId w:val="7"/>
+        </w:numPr>
+      </w:pPr>
+      <w:r>
+        <w:t>Lazy vs eager learning in KNN</w:t>
+      </w:r>
+    </w:p>
     <w:p/>
     <w:p/>
     <w:sectPr>
@@ -4414,6 +4494,95 @@
     </w:lvl>
   </w:abstractNum>
   <w:abstractNum w:abstractNumId="3" w15:restartNumberingAfterBreak="0">
+    <w:nsid w:val="3B921CA5"/>
+    <w:multiLevelType w:val="hybridMultilevel"/>
+    <w:tmpl w:val="8D740BAC"/>
+    <w:lvl w:ilvl="0" w:tplc="0409000F">
+      <w:start w:val="1"/>
+      <w:numFmt w:val="decimal"/>
+      <w:lvlText w:val="%1."/>
+      <w:lvlJc w:val="left"/>
+      <w:pPr>
+        <w:ind w:left="720" w:hanging="360"/>
+      </w:pPr>
+      <w:rPr>
+        <w:rFonts w:hint="default"/>
+      </w:rPr>
+    </w:lvl>
+    <w:lvl w:ilvl="1" w:tplc="04090019" w:tentative="1">
+      <w:start w:val="1"/>
+      <w:numFmt w:val="lowerLetter"/>
+      <w:lvlText w:val="%2."/>
+      <w:lvlJc w:val="left"/>
+      <w:pPr>
+        <w:ind w:left="1440" w:hanging="360"/>
+      </w:pPr>
+    </w:lvl>
+    <w:lvl w:ilvl="2" w:tplc="0409001B" w:tentative="1">
+      <w:start w:val="1"/>
+      <w:numFmt w:val="lowerRoman"/>
+      <w:lvlText w:val="%3."/>
+      <w:lvlJc w:val="right"/>
+      <w:pPr>
+        <w:ind w:left="2160" w:hanging="180"/>
+      </w:pPr>
+    </w:lvl>
+    <w:lvl w:ilvl="3" w:tplc="0409000F" w:tentative="1">
+      <w:start w:val="1"/>
+      <w:numFmt w:val="decimal"/>
+      <w:lvlText w:val="%4."/>
+      <w:lvlJc w:val="left"/>
+      <w:pPr>
+        <w:ind w:left="2880" w:hanging="360"/>
+      </w:pPr>
+    </w:lvl>
+    <w:lvl w:ilvl="4" w:tplc="04090019" w:tentative="1">
+      <w:start w:val="1"/>
+      <w:numFmt w:val="lowerLetter"/>
+      <w:lvlText w:val="%5."/>
+      <w:lvlJc w:val="left"/>
+      <w:pPr>
+        <w:ind w:left="3600" w:hanging="360"/>
+      </w:pPr>
+    </w:lvl>
+    <w:lvl w:ilvl="5" w:tplc="0409001B" w:tentative="1">
+      <w:start w:val="1"/>
+      <w:numFmt w:val="lowerRoman"/>
+      <w:lvlText w:val="%6."/>
+      <w:lvlJc w:val="right"/>
+      <w:pPr>
+        <w:ind w:left="4320" w:hanging="180"/>
+      </w:pPr>
+    </w:lvl>
+    <w:lvl w:ilvl="6" w:tplc="0409000F" w:tentative="1">
+      <w:start w:val="1"/>
+      <w:numFmt w:val="decimal"/>
+      <w:lvlText w:val="%7."/>
+      <w:lvlJc w:val="left"/>
+      <w:pPr>
+        <w:ind w:left="5040" w:hanging="360"/>
+      </w:pPr>
+    </w:lvl>
+    <w:lvl w:ilvl="7" w:tplc="04090019" w:tentative="1">
+      <w:start w:val="1"/>
+      <w:numFmt w:val="lowerLetter"/>
+      <w:lvlText w:val="%8."/>
+      <w:lvlJc w:val="left"/>
+      <w:pPr>
+        <w:ind w:left="5760" w:hanging="360"/>
+      </w:pPr>
+    </w:lvl>
+    <w:lvl w:ilvl="8" w:tplc="0409001B" w:tentative="1">
+      <w:start w:val="1"/>
+      <w:numFmt w:val="lowerRoman"/>
+      <w:lvlText w:val="%9."/>
+      <w:lvlJc w:val="right"/>
+      <w:pPr>
+        <w:ind w:left="6480" w:hanging="180"/>
+      </w:pPr>
+    </w:lvl>
+  </w:abstractNum>
+  <w:abstractNum w:abstractNumId="4" w15:restartNumberingAfterBreak="0">
     <w:nsid w:val="63F509FD"/>
     <w:multiLevelType w:val="hybridMultilevel"/>
     <w:tmpl w:val="166EFD26"/>
@@ -4502,7 +4671,7 @@
       </w:pPr>
     </w:lvl>
   </w:abstractNum>
-  <w:abstractNum w:abstractNumId="4" w15:restartNumberingAfterBreak="0">
+  <w:abstractNum w:abstractNumId="5" w15:restartNumberingAfterBreak="0">
     <w:nsid w:val="73362F9C"/>
     <w:multiLevelType w:val="hybridMultilevel"/>
     <w:tmpl w:val="5FE8A662"/>
@@ -4591,7 +4760,7 @@
       </w:pPr>
     </w:lvl>
   </w:abstractNum>
-  <w:abstractNum w:abstractNumId="5" w15:restartNumberingAfterBreak="0">
+  <w:abstractNum w:abstractNumId="6" w15:restartNumberingAfterBreak="0">
     <w:nsid w:val="7D4F122A"/>
     <w:multiLevelType w:val="hybridMultilevel"/>
     <w:tmpl w:val="0F464568"/>
@@ -4681,13 +4850,13 @@
     </w:lvl>
   </w:abstractNum>
   <w:num w:numId="1">
+    <w:abstractNumId w:val="5"/>
+  </w:num>
+  <w:num w:numId="2">
     <w:abstractNumId w:val="4"/>
   </w:num>
-  <w:num w:numId="2">
-    <w:abstractNumId w:val="3"/>
-  </w:num>
   <w:num w:numId="3">
-    <w:abstractNumId w:val="5"/>
+    <w:abstractNumId w:val="6"/>
   </w:num>
   <w:num w:numId="4">
     <w:abstractNumId w:val="0"/>
@@ -4697,6 +4866,9 @@
   </w:num>
   <w:num w:numId="6">
     <w:abstractNumId w:val="2"/>
+  </w:num>
+  <w:num w:numId="7">
+    <w:abstractNumId w:val="3"/>
   </w:num>
 </w:numbering>
 </file>

</xml_diff>

<commit_message>
Naive Bayes classifier and other content
</commit_message>
<xml_diff>
--- a/What is machine learning.docx
+++ b/What is machine learning.docx
@@ -89,14 +89,1942 @@
       <w:pPr>
         <w:rPr>
           <w:b/>
-        </w:rPr>
-      </w:pPr>
-      <w:r>
-        <w:rPr>
-          <w:b/>
+          <w:sz w:val="28"/>
+          <w:szCs w:val="28"/>
+        </w:rPr>
+      </w:pPr>
+      <w:r>
+        <w:rPr>
+          <w:b/>
+          <w:sz w:val="28"/>
+          <w:szCs w:val="28"/>
         </w:rPr>
         <w:t>Types of Machine learning</w:t>
       </w:r>
+    </w:p>
+    <w:p>
+      <w:pPr>
+        <w:rPr>
+          <w:b/>
+        </w:rPr>
+      </w:pPr>
+    </w:p>
+    <w:p>
+      <w:pPr>
+        <w:rPr>
+          <w:b/>
+          <w:sz w:val="28"/>
+          <w:szCs w:val="28"/>
+        </w:rPr>
+      </w:pPr>
+      <w:r>
+        <w:rPr>
+          <w:b/>
+          <w:sz w:val="28"/>
+          <w:szCs w:val="28"/>
+        </w:rPr>
+        <w:t>Logistic Regression</w:t>
+      </w:r>
+    </w:p>
+    <w:p>
+      <w:r>
+        <w:t>Logistic regression is in reality an ordinary regression using the logit as the response variable.  The logit transformation allows for a linear relationship between the respons</w:t>
+      </w:r>
+      <w:r>
+        <w:t>e variable and the coefficients.</w:t>
+      </w:r>
+    </w:p>
+    <w:p>
+      <w:r>
+        <w:t>T</w:t>
+      </w:r>
+      <w:r>
+        <w:t xml:space="preserve">he coefficient 1.694596 implies that a </w:t>
+      </w:r>
+      <w:proofErr w:type="gramStart"/>
+      <w:r>
+        <w:t>one unit</w:t>
+      </w:r>
+      <w:proofErr w:type="gramEnd"/>
+      <w:r>
+        <w:t xml:space="preserve"> change in gender results in a 1.694596 unit change in the log of the odds</w:t>
+      </w:r>
+      <w:r>
+        <w:t xml:space="preserve">. Odds ratio </w:t>
+      </w:r>
+      <w:proofErr w:type="gramStart"/>
+      <w:r>
+        <w:t>can be computed</w:t>
+      </w:r>
+      <w:proofErr w:type="gramEnd"/>
+      <w:r>
+        <w:t xml:space="preserve"> by taking </w:t>
+      </w:r>
+      <w:proofErr w:type="spellStart"/>
+      <w:r>
+        <w:t>e</w:t>
+      </w:r>
+      <w:r>
+        <w:rPr>
+          <w:vertAlign w:val="superscript"/>
+        </w:rPr>
+        <w:t>coefficient</w:t>
+      </w:r>
+      <w:proofErr w:type="spellEnd"/>
+      <w:r>
+        <w:rPr>
+          <w:vertAlign w:val="superscript"/>
+        </w:rPr>
+        <w:t xml:space="preserve"> value</w:t>
+      </w:r>
+      <w:r>
+        <w:t>.</w:t>
+      </w:r>
+    </w:p>
+    <w:p>
+      <w:r>
+        <w:t>Assumptions:-</w:t>
+      </w:r>
+    </w:p>
+    <w:p>
+      <w:pPr>
+        <w:pStyle w:val="ListParagraph"/>
+        <w:numPr>
+          <w:ilvl w:val="0"/>
+          <w:numId w:val="8"/>
+        </w:numPr>
+      </w:pPr>
+      <w:r>
+        <w:t>The observations are independent.</w:t>
+      </w:r>
+    </w:p>
+    <w:p>
+      <w:pPr>
+        <w:pStyle w:val="ListParagraph"/>
+        <w:numPr>
+          <w:ilvl w:val="0"/>
+          <w:numId w:val="8"/>
+        </w:numPr>
+      </w:pPr>
+      <w:r>
+        <w:t>The independent variables are not linear combinations of each other.</w:t>
+      </w:r>
+    </w:p>
+    <w:p/>
+    <w:p>
+      <w:pPr>
+        <w:rPr>
+          <w:b/>
+        </w:rPr>
+      </w:pPr>
+      <w:r>
+        <w:rPr>
+          <w:b/>
+        </w:rPr>
+        <w:t>Q1. How to interpret odds ratio?</w:t>
+      </w:r>
+    </w:p>
+    <w:p>
+      <w:pPr>
+        <w:rPr>
+          <w:b/>
+        </w:rPr>
+      </w:pPr>
+      <w:r>
+        <w:rPr>
+          <w:b/>
+        </w:rPr>
+        <w:t>Q2. What is the algorithm behind logistic regression similar to OLS in linear regression?</w:t>
+      </w:r>
+    </w:p>
+    <w:p>
+      <w:proofErr w:type="gramStart"/>
+      <w:r>
+        <w:t>logistic</w:t>
+      </w:r>
+      <w:proofErr w:type="gramEnd"/>
+      <w:r>
+        <w:t xml:space="preserve"> regression is based on Maximum Likelihood Estimation which says coefficients should be chosen in such a way that it maximizes the Probability of Y given X (likelihood). With ML, the computer uses different "iterations" in which it tries different solutions until it gets the maximum likelihood estimates.</w:t>
+      </w:r>
+    </w:p>
+    <w:p>
+      <w:r>
+        <w:lastRenderedPageBreak/>
+        <w:t xml:space="preserve">Q3. What is goodness of </w:t>
+      </w:r>
+      <w:proofErr w:type="gramStart"/>
+      <w:r>
+        <w:t>fit and how it is different from predictive power of the model</w:t>
+      </w:r>
+      <w:proofErr w:type="gramEnd"/>
+      <w:r>
+        <w:t>?</w:t>
+      </w:r>
+    </w:p>
+    <w:p>
+      <w:r>
+        <w:t xml:space="preserve">Goodness of fit </w:t>
+      </w:r>
+      <w:proofErr w:type="gramStart"/>
+      <w:r>
+        <w:t>is measured</w:t>
+      </w:r>
+      <w:proofErr w:type="gramEnd"/>
+      <w:r>
+        <w:t xml:space="preserve"> on the training error</w:t>
+      </w:r>
+    </w:p>
+    <w:p>
+      <w:r>
+        <w:t>Predictive power has to</w:t>
+      </w:r>
+      <w:r>
+        <w:t xml:space="preserve"> do with model accuracy metrics i.e. test error</w:t>
+      </w:r>
+    </w:p>
+    <w:p/>
+    <w:p>
+      <w:r>
+        <w:t xml:space="preserve">So it can be the scenario that model with the best fit might perform worse on predictive accuracy on unseen/test data and so there needs to be a real choice out there. Goodness of fit is more important while thinking of model as a purely descriptive and providing summary of the data </w:t>
+      </w:r>
+    </w:p>
+    <w:p/>
+    <w:p>
+      <w:r>
+        <w:t>Q4 what is the difference between a logistic function and sigmoid function?</w:t>
+      </w:r>
+    </w:p>
+    <w:tbl>
+      <w:tblPr>
+        <w:tblW w:w="0" w:type="auto"/>
+        <w:tblCellSpacing w:w="15" w:type="dxa"/>
+        <w:tblCellMar>
+          <w:top w:w="15" w:type="dxa"/>
+          <w:left w:w="15" w:type="dxa"/>
+          <w:bottom w:w="15" w:type="dxa"/>
+          <w:right w:w="15" w:type="dxa"/>
+        </w:tblCellMar>
+        <w:tblLook w:val="04A0" w:firstRow="1" w:lastRow="0" w:firstColumn="1" w:lastColumn="0" w:noHBand="0" w:noVBand="1"/>
+      </w:tblPr>
+      <w:tblGrid>
+        <w:gridCol w:w="81"/>
+        <w:gridCol w:w="2655"/>
+      </w:tblGrid>
+      <w:tr>
+        <w:trPr>
+          <w:tblCellSpacing w:w="15" w:type="dxa"/>
+        </w:trPr>
+        <w:tc>
+          <w:tcPr>
+            <w:tcW w:w="0" w:type="auto"/>
+            <w:vAlign w:val="center"/>
+            <w:hideMark/>
+          </w:tcPr>
+          <w:p>
+            <w:r>
+              <w:t xml:space="preserve"> </w:t>
+            </w:r>
+          </w:p>
+        </w:tc>
+        <w:tc>
+          <w:tcPr>
+            <w:tcW w:w="0" w:type="auto"/>
+            <w:vAlign w:val="center"/>
+            <w:hideMark/>
+          </w:tcPr>
+          <w:p>
+            <w:pPr>
+              <w:pStyle w:val="NormalWeb"/>
+            </w:pPr>
+            <w:r>
+              <w:rPr>
+                <w:noProof/>
+                <w:color w:val="0000FF"/>
+              </w:rPr>
+              <w:drawing>
+                <wp:inline distT="0" distB="0" distL="0" distR="0">
+                  <wp:extent cx="1638300" cy="409575"/>
+                  <wp:effectExtent l="0" t="0" r="0" b="9525"/>
+                  <wp:docPr id="10" name="Picture 10" descr="Logistic Function">
+                    <a:hlinkClick xmlns:a="http://schemas.openxmlformats.org/drawingml/2006/main" r:id="rId5"/>
+                  </wp:docPr>
+                  <wp:cNvGraphicFramePr>
+                    <a:graphicFrameLocks xmlns:a="http://schemas.openxmlformats.org/drawingml/2006/main" noChangeAspect="1"/>
+                  </wp:cNvGraphicFramePr>
+                  <a:graphic xmlns:a="http://schemas.openxmlformats.org/drawingml/2006/main">
+                    <a:graphicData uri="http://schemas.openxmlformats.org/drawingml/2006/picture">
+                      <pic:pic xmlns:pic="http://schemas.openxmlformats.org/drawingml/2006/picture">
+                        <pic:nvPicPr>
+                          <pic:cNvPr id="0" name="Picture 3" descr="Logistic Function">
+                            <a:hlinkClick r:id="rId5"/>
+                          </pic:cNvPr>
+                          <pic:cNvPicPr>
+                            <a:picLocks noChangeAspect="1" noChangeArrowheads="1"/>
+                          </pic:cNvPicPr>
+                        </pic:nvPicPr>
+                        <pic:blipFill>
+                          <a:blip r:embed="rId6">
+                            <a:extLst>
+                              <a:ext uri="{28A0092B-C50C-407E-A947-70E740481C1C}">
+                                <a14:useLocalDpi xmlns:a14="http://schemas.microsoft.com/office/drawing/2010/main" val="0"/>
+                              </a:ext>
+                            </a:extLst>
+                          </a:blip>
+                          <a:srcRect/>
+                          <a:stretch>
+                            <a:fillRect/>
+                          </a:stretch>
+                        </pic:blipFill>
+                        <pic:spPr bwMode="auto">
+                          <a:xfrm>
+                            <a:off x="0" y="0"/>
+                            <a:ext cx="1638300" cy="409575"/>
+                          </a:xfrm>
+                          <a:prstGeom prst="rect">
+                            <a:avLst/>
+                          </a:prstGeom>
+                          <a:noFill/>
+                          <a:ln>
+                            <a:noFill/>
+                          </a:ln>
+                        </pic:spPr>
+                      </pic:pic>
+                    </a:graphicData>
+                  </a:graphic>
+                </wp:inline>
+              </w:drawing>
+            </w:r>
+          </w:p>
+          <w:p>
+            <w:pPr>
+              <w:pStyle w:val="NormalWeb"/>
+            </w:pPr>
+            <w:r>
+              <w:t>Fig 1. Logistic Function</w:t>
+            </w:r>
+          </w:p>
+          <w:p>
+            <w:pPr>
+              <w:pStyle w:val="NormalWeb"/>
+            </w:pPr>
+            <w:r>
+              <w:rPr>
+                <w:noProof/>
+                <w:color w:val="0000FF"/>
+              </w:rPr>
+              <w:drawing>
+                <wp:inline distT="0" distB="0" distL="0" distR="0">
+                  <wp:extent cx="1228725" cy="409575"/>
+                  <wp:effectExtent l="0" t="0" r="9525" b="9525"/>
+                  <wp:docPr id="4" name="Picture 4" descr="Sigmoid Function">
+                    <a:hlinkClick xmlns:a="http://schemas.openxmlformats.org/drawingml/2006/main" r:id="rId7"/>
+                  </wp:docPr>
+                  <wp:cNvGraphicFramePr>
+                    <a:graphicFrameLocks xmlns:a="http://schemas.openxmlformats.org/drawingml/2006/main" noChangeAspect="1"/>
+                  </wp:cNvGraphicFramePr>
+                  <a:graphic xmlns:a="http://schemas.openxmlformats.org/drawingml/2006/main">
+                    <a:graphicData uri="http://schemas.openxmlformats.org/drawingml/2006/picture">
+                      <pic:pic xmlns:pic="http://schemas.openxmlformats.org/drawingml/2006/picture">
+                        <pic:nvPicPr>
+                          <pic:cNvPr id="0" name="Picture 4" descr="Sigmoid Function">
+                            <a:hlinkClick r:id="rId7"/>
+                          </pic:cNvPr>
+                          <pic:cNvPicPr>
+                            <a:picLocks noChangeAspect="1" noChangeArrowheads="1"/>
+                          </pic:cNvPicPr>
+                        </pic:nvPicPr>
+                        <pic:blipFill>
+                          <a:blip r:embed="rId8">
+                            <a:extLst>
+                              <a:ext uri="{28A0092B-C50C-407E-A947-70E740481C1C}">
+                                <a14:useLocalDpi xmlns:a14="http://schemas.microsoft.com/office/drawing/2010/main" val="0"/>
+                              </a:ext>
+                            </a:extLst>
+                          </a:blip>
+                          <a:srcRect/>
+                          <a:stretch>
+                            <a:fillRect/>
+                          </a:stretch>
+                        </pic:blipFill>
+                        <pic:spPr bwMode="auto">
+                          <a:xfrm>
+                            <a:off x="0" y="0"/>
+                            <a:ext cx="1228725" cy="409575"/>
+                          </a:xfrm>
+                          <a:prstGeom prst="rect">
+                            <a:avLst/>
+                          </a:prstGeom>
+                          <a:noFill/>
+                          <a:ln>
+                            <a:noFill/>
+                          </a:ln>
+                        </pic:spPr>
+                      </pic:pic>
+                    </a:graphicData>
+                  </a:graphic>
+                </wp:inline>
+              </w:drawing>
+            </w:r>
+          </w:p>
+          <w:p>
+            <w:pPr>
+              <w:pStyle w:val="NormalWeb"/>
+            </w:pPr>
+            <w:r>
+              <w:t>Fig 2. Sigmoid Function</w:t>
+            </w:r>
+          </w:p>
+        </w:tc>
+      </w:tr>
+    </w:tbl>
+    <w:p/>
+    <w:p>
+      <w:r>
+        <w:t>T</w:t>
+      </w:r>
+      <w:r>
+        <w:t>he sigmoid function is a special case of the Log</w:t>
+      </w:r>
+      <w:r>
+        <w:t>istic function when L=</w:t>
+      </w:r>
+      <w:proofErr w:type="gramStart"/>
+      <w:r>
+        <w:t>1</w:t>
+      </w:r>
+      <w:proofErr w:type="gramEnd"/>
+      <w:r>
+        <w:t>, k=1, x0</w:t>
+      </w:r>
+      <w:r>
+        <w:t>=0.</w:t>
+      </w:r>
+    </w:p>
+    <w:p>
+      <w:r>
+        <w:t>P</w:t>
+      </w:r>
+      <w:r>
+        <w:t xml:space="preserve">arameter k controls how steep the change from the </w:t>
+      </w:r>
+      <w:r>
+        <w:t>minimum to the maximum value is.</w:t>
+      </w:r>
+      <w:r>
+        <w:t xml:space="preserve"> L is the maximum value the function</w:t>
+      </w:r>
+      <w:r>
+        <w:t xml:space="preserve"> can take.</w:t>
+      </w:r>
+    </w:p>
+    <w:p>
+      <w:hyperlink r:id="rId9" w:history="1">
+        <w:r>
+          <w:rPr>
+            <w:rStyle w:val="Hyperlink"/>
+          </w:rPr>
+          <w:t>http://www.wolframalpha.com/input/?i=plot+2%2F%7B1%2Bexp%7B-2%7Bx-0%7D%7D%7D,+with+-10+%3C+x+%3C+10</w:t>
+        </w:r>
+      </w:hyperlink>
+    </w:p>
+    <w:p>
+      <w:r>
+        <w:t>Logistic regression is another generalized linear model (GLM) procedure using the same basic formula, but instead of the continuous Y, it is regressing for the probability of a categorical outcome. In simplest form, this means that we are considering just one outcome variable and two states of that variable- either 0 or 1.</w:t>
+      </w:r>
+    </w:p>
+    <w:p>
+      <w:pPr>
+        <w:spacing w:after="0" w:line="240" w:lineRule="auto"/>
+        <w:rPr>
+          <w:rFonts w:ascii="Times New Roman" w:eastAsia="Times New Roman" w:hAnsi="Times New Roman" w:cs="Times New Roman"/>
+          <w:sz w:val="24"/>
+          <w:szCs w:val="24"/>
+        </w:rPr>
+      </w:pPr>
+      <w:r>
+        <w:rPr>
+          <w:rFonts w:ascii="Times New Roman" w:eastAsia="Times New Roman" w:hAnsi="Times New Roman" w:cs="Times New Roman"/>
+          <w:sz w:val="24"/>
+          <w:szCs w:val="24"/>
+        </w:rPr>
+        <w:t xml:space="preserve">The equation for the probability of </w:t>
+      </w:r>
+      <w:r>
+        <w:rPr>
+          <w:rFonts w:ascii="MathJax_Math" w:eastAsia="Times New Roman" w:hAnsi="MathJax_Math" w:cs="Times New Roman"/>
+          <w:i/>
+          <w:iCs/>
+          <w:sz w:val="29"/>
+          <w:szCs w:val="29"/>
+        </w:rPr>
+        <w:t>Y</w:t>
+      </w:r>
+      <w:r>
+        <w:rPr>
+          <w:rFonts w:ascii="MathJax_Main" w:eastAsia="Times New Roman" w:hAnsi="MathJax_Main" w:cs="Times New Roman"/>
+          <w:sz w:val="29"/>
+          <w:szCs w:val="29"/>
+        </w:rPr>
+        <w:t>=</w:t>
+      </w:r>
+      <w:proofErr w:type="gramStart"/>
+      <w:r>
+        <w:rPr>
+          <w:rFonts w:ascii="MathJax_Main" w:eastAsia="Times New Roman" w:hAnsi="MathJax_Main" w:cs="Times New Roman"/>
+          <w:sz w:val="29"/>
+          <w:szCs w:val="29"/>
+        </w:rPr>
+        <w:t>1</w:t>
+      </w:r>
+      <w:proofErr w:type="gramEnd"/>
+      <w:r>
+        <w:rPr>
+          <w:rFonts w:ascii="Times New Roman" w:eastAsia="Times New Roman" w:hAnsi="Times New Roman" w:cs="Times New Roman"/>
+          <w:sz w:val="24"/>
+          <w:szCs w:val="24"/>
+        </w:rPr>
+        <w:t xml:space="preserve"> looks like this: </w:t>
+      </w:r>
+    </w:p>
+    <w:p>
+      <w:pPr>
+        <w:spacing w:after="0" w:line="240" w:lineRule="auto"/>
+        <w:jc w:val="center"/>
+        <w:rPr>
+          <w:rFonts w:ascii="Times New Roman" w:eastAsia="Times New Roman" w:hAnsi="Times New Roman" w:cs="Times New Roman"/>
+          <w:sz w:val="24"/>
+          <w:szCs w:val="24"/>
+        </w:rPr>
+      </w:pPr>
+      <w:r>
+        <w:rPr>
+          <w:rFonts w:ascii="MathJax_Math" w:eastAsia="Times New Roman" w:hAnsi="MathJax_Math" w:cs="Times New Roman"/>
+          <w:i/>
+          <w:iCs/>
+          <w:sz w:val="29"/>
+          <w:szCs w:val="29"/>
+        </w:rPr>
+        <w:t>P</w:t>
+      </w:r>
+      <w:r>
+        <w:rPr>
+          <w:rFonts w:ascii="MathJax_Main" w:eastAsia="Times New Roman" w:hAnsi="MathJax_Main" w:cs="Times New Roman"/>
+          <w:sz w:val="29"/>
+          <w:szCs w:val="29"/>
+        </w:rPr>
+        <w:t>(</w:t>
+      </w:r>
+      <w:r>
+        <w:rPr>
+          <w:rFonts w:ascii="MathJax_Math" w:eastAsia="Times New Roman" w:hAnsi="MathJax_Math" w:cs="Times New Roman"/>
+          <w:i/>
+          <w:iCs/>
+          <w:sz w:val="29"/>
+          <w:szCs w:val="29"/>
+        </w:rPr>
+        <w:t>Y</w:t>
+      </w:r>
+      <w:r>
+        <w:rPr>
+          <w:rFonts w:ascii="MathJax_Main" w:eastAsia="Times New Roman" w:hAnsi="MathJax_Main" w:cs="Times New Roman"/>
+          <w:sz w:val="29"/>
+          <w:szCs w:val="29"/>
+        </w:rPr>
+        <w:t>=1</w:t>
+      </w:r>
+      <w:proofErr w:type="gramStart"/>
+      <w:r>
+        <w:rPr>
+          <w:rFonts w:ascii="MathJax_Main" w:eastAsia="Times New Roman" w:hAnsi="MathJax_Main" w:cs="Times New Roman"/>
+          <w:sz w:val="29"/>
+          <w:szCs w:val="29"/>
+        </w:rPr>
+        <w:t>)=</w:t>
+      </w:r>
+      <w:proofErr w:type="gramEnd"/>
+      <w:r>
+        <w:rPr>
+          <w:rFonts w:ascii="MathJax_Main" w:eastAsia="Times New Roman" w:hAnsi="MathJax_Main" w:cs="Times New Roman"/>
+          <w:sz w:val="29"/>
+          <w:szCs w:val="29"/>
+        </w:rPr>
+        <w:t>11+</w:t>
+      </w:r>
+      <w:r>
+        <w:rPr>
+          <w:rFonts w:ascii="MathJax_Math" w:eastAsia="Times New Roman" w:hAnsi="MathJax_Math" w:cs="Times New Roman"/>
+          <w:i/>
+          <w:iCs/>
+          <w:sz w:val="29"/>
+          <w:szCs w:val="29"/>
+        </w:rPr>
+        <w:t>e</w:t>
+      </w:r>
+      <w:r>
+        <w:rPr>
+          <w:rFonts w:ascii="MathJax_Main" w:eastAsia="Times New Roman" w:hAnsi="MathJax_Main" w:cs="Times New Roman"/>
+          <w:sz w:val="20"/>
+          <w:szCs w:val="20"/>
+        </w:rPr>
+        <w:t>−(</w:t>
+      </w:r>
+      <w:r>
+        <w:rPr>
+          <w:rFonts w:ascii="MathJax_Math" w:eastAsia="Times New Roman" w:hAnsi="MathJax_Math" w:cs="Times New Roman"/>
+          <w:i/>
+          <w:iCs/>
+          <w:sz w:val="20"/>
+          <w:szCs w:val="20"/>
+        </w:rPr>
+        <w:t>b</w:t>
+      </w:r>
+      <w:r>
+        <w:rPr>
+          <w:rFonts w:ascii="MathJax_Main" w:eastAsia="Times New Roman" w:hAnsi="MathJax_Main" w:cs="Times New Roman"/>
+          <w:sz w:val="15"/>
+          <w:szCs w:val="15"/>
+        </w:rPr>
+        <w:t>0</w:t>
+      </w:r>
+      <w:r>
+        <w:rPr>
+          <w:rFonts w:ascii="MathJax_Main" w:eastAsia="Times New Roman" w:hAnsi="MathJax_Main" w:cs="Times New Roman"/>
+          <w:sz w:val="20"/>
+          <w:szCs w:val="20"/>
+        </w:rPr>
+        <w:t>+</w:t>
+      </w:r>
+      <w:r>
+        <w:rPr>
+          <w:rFonts w:ascii="MathJax_Size1" w:eastAsia="Times New Roman" w:hAnsi="MathJax_Size1" w:cs="Times New Roman"/>
+          <w:sz w:val="20"/>
+          <w:szCs w:val="20"/>
+        </w:rPr>
+        <w:t>∑</w:t>
+      </w:r>
+      <w:r>
+        <w:rPr>
+          <w:rFonts w:ascii="MathJax_Main" w:eastAsia="Times New Roman" w:hAnsi="MathJax_Main" w:cs="Times New Roman"/>
+          <w:sz w:val="20"/>
+          <w:szCs w:val="20"/>
+        </w:rPr>
+        <w:t>(</w:t>
+      </w:r>
+      <w:proofErr w:type="spellStart"/>
+      <w:r>
+        <w:rPr>
+          <w:rFonts w:ascii="MathJax_Math" w:eastAsia="Times New Roman" w:hAnsi="MathJax_Math" w:cs="Times New Roman"/>
+          <w:i/>
+          <w:iCs/>
+          <w:sz w:val="20"/>
+          <w:szCs w:val="20"/>
+        </w:rPr>
+        <w:t>b</w:t>
+      </w:r>
+      <w:r>
+        <w:rPr>
+          <w:rFonts w:ascii="MathJax_Math" w:eastAsia="Times New Roman" w:hAnsi="MathJax_Math" w:cs="Times New Roman"/>
+          <w:i/>
+          <w:iCs/>
+          <w:sz w:val="15"/>
+          <w:szCs w:val="15"/>
+        </w:rPr>
+        <w:t>i</w:t>
+      </w:r>
+      <w:r>
+        <w:rPr>
+          <w:rFonts w:ascii="MathJax_Math" w:eastAsia="Times New Roman" w:hAnsi="MathJax_Math" w:cs="Times New Roman"/>
+          <w:i/>
+          <w:iCs/>
+          <w:sz w:val="20"/>
+          <w:szCs w:val="20"/>
+        </w:rPr>
+        <w:t>X</w:t>
+      </w:r>
+      <w:r>
+        <w:rPr>
+          <w:rFonts w:ascii="MathJax_Math" w:eastAsia="Times New Roman" w:hAnsi="MathJax_Math" w:cs="Times New Roman"/>
+          <w:i/>
+          <w:iCs/>
+          <w:sz w:val="15"/>
+          <w:szCs w:val="15"/>
+        </w:rPr>
+        <w:t>i</w:t>
+      </w:r>
+      <w:proofErr w:type="spellEnd"/>
+      <w:r>
+        <w:rPr>
+          <w:rFonts w:ascii="MathJax_Main" w:eastAsia="Times New Roman" w:hAnsi="MathJax_Main" w:cs="Times New Roman"/>
+          <w:sz w:val="20"/>
+          <w:szCs w:val="20"/>
+        </w:rPr>
+        <w:t>))</w:t>
+      </w:r>
+    </w:p>
+    <w:p>
+      <w:pPr>
+        <w:spacing w:before="100" w:beforeAutospacing="1" w:after="100" w:afterAutospacing="1" w:line="240" w:lineRule="auto"/>
+        <w:rPr>
+          <w:rFonts w:ascii="Times New Roman" w:eastAsia="Times New Roman" w:hAnsi="Times New Roman" w:cs="Times New Roman"/>
+          <w:sz w:val="24"/>
+          <w:szCs w:val="24"/>
+        </w:rPr>
+      </w:pPr>
+      <w:r>
+        <w:rPr>
+          <w:rFonts w:ascii="Times New Roman" w:eastAsia="Times New Roman" w:hAnsi="Times New Roman" w:cs="Times New Roman"/>
+          <w:sz w:val="24"/>
+          <w:szCs w:val="24"/>
+        </w:rPr>
+        <w:t xml:space="preserve">Your independent variables </w:t>
+      </w:r>
+      <w:r>
+        <w:rPr>
+          <w:rFonts w:ascii="MathJax_Math" w:eastAsia="Times New Roman" w:hAnsi="MathJax_Math" w:cs="Times New Roman"/>
+          <w:i/>
+          <w:iCs/>
+          <w:sz w:val="29"/>
+          <w:szCs w:val="29"/>
+        </w:rPr>
+        <w:t>X</w:t>
+      </w:r>
+      <w:r>
+        <w:rPr>
+          <w:rFonts w:ascii="MathJax_Math" w:eastAsia="Times New Roman" w:hAnsi="MathJax_Math" w:cs="Times New Roman"/>
+          <w:i/>
+          <w:iCs/>
+          <w:sz w:val="20"/>
+          <w:szCs w:val="20"/>
+        </w:rPr>
+        <w:t>i</w:t>
+      </w:r>
+    </w:p>
+    <w:p>
+      <w:pPr>
+        <w:spacing w:after="0" w:line="240" w:lineRule="auto"/>
+        <w:rPr>
+          <w:rFonts w:ascii="Times New Roman" w:eastAsia="Times New Roman" w:hAnsi="Times New Roman" w:cs="Times New Roman"/>
+          <w:sz w:val="24"/>
+          <w:szCs w:val="24"/>
+        </w:rPr>
+      </w:pPr>
+      <w:proofErr w:type="gramStart"/>
+      <w:r>
+        <w:rPr>
+          <w:rFonts w:ascii="Times New Roman" w:eastAsia="Times New Roman" w:hAnsi="Times New Roman" w:cs="Times New Roman"/>
+          <w:sz w:val="24"/>
+          <w:szCs w:val="24"/>
+        </w:rPr>
+        <w:t>can</w:t>
+      </w:r>
+      <w:proofErr w:type="gramEnd"/>
+      <w:r>
+        <w:rPr>
+          <w:rFonts w:ascii="Times New Roman" w:eastAsia="Times New Roman" w:hAnsi="Times New Roman" w:cs="Times New Roman"/>
+          <w:sz w:val="24"/>
+          <w:szCs w:val="24"/>
+        </w:rPr>
+        <w:t xml:space="preserve"> be continuous or binary. The regression coefficients </w:t>
+      </w:r>
+      <w:r>
+        <w:rPr>
+          <w:rFonts w:ascii="MathJax_Math" w:eastAsia="Times New Roman" w:hAnsi="MathJax_Math" w:cs="Times New Roman"/>
+          <w:i/>
+          <w:iCs/>
+          <w:sz w:val="29"/>
+          <w:szCs w:val="29"/>
+        </w:rPr>
+        <w:t>b</w:t>
+      </w:r>
+      <w:r>
+        <w:rPr>
+          <w:rFonts w:ascii="MathJax_Math" w:eastAsia="Times New Roman" w:hAnsi="MathJax_Math" w:cs="Times New Roman"/>
+          <w:i/>
+          <w:iCs/>
+          <w:sz w:val="20"/>
+          <w:szCs w:val="20"/>
+        </w:rPr>
+        <w:t>i</w:t>
+      </w:r>
+      <w:r>
+        <w:rPr>
+          <w:rFonts w:ascii="Times New Roman" w:eastAsia="Times New Roman" w:hAnsi="Times New Roman" w:cs="Times New Roman"/>
+          <w:sz w:val="24"/>
+          <w:szCs w:val="24"/>
+        </w:rPr>
+        <w:t xml:space="preserve"> can be </w:t>
+      </w:r>
+      <w:proofErr w:type="spellStart"/>
+      <w:r>
+        <w:rPr>
+          <w:rFonts w:ascii="Times New Roman" w:eastAsia="Times New Roman" w:hAnsi="Times New Roman" w:cs="Times New Roman"/>
+          <w:sz w:val="24"/>
+          <w:szCs w:val="24"/>
+        </w:rPr>
+        <w:t>exponentiated</w:t>
+      </w:r>
+      <w:proofErr w:type="spellEnd"/>
+      <w:r>
+        <w:rPr>
+          <w:rFonts w:ascii="Times New Roman" w:eastAsia="Times New Roman" w:hAnsi="Times New Roman" w:cs="Times New Roman"/>
+          <w:sz w:val="24"/>
+          <w:szCs w:val="24"/>
+        </w:rPr>
+        <w:t xml:space="preserve"> to give you the change in odds of </w:t>
+      </w:r>
+      <w:r>
+        <w:rPr>
+          <w:rFonts w:ascii="MathJax_Math" w:eastAsia="Times New Roman" w:hAnsi="MathJax_Math" w:cs="Times New Roman"/>
+          <w:i/>
+          <w:iCs/>
+          <w:sz w:val="29"/>
+          <w:szCs w:val="29"/>
+        </w:rPr>
+        <w:t>Y</w:t>
+      </w:r>
+      <w:r>
+        <w:rPr>
+          <w:rFonts w:ascii="Times New Roman" w:eastAsia="Times New Roman" w:hAnsi="Times New Roman" w:cs="Times New Roman"/>
+          <w:sz w:val="24"/>
+          <w:szCs w:val="24"/>
+        </w:rPr>
+        <w:t xml:space="preserve"> per change in </w:t>
+      </w:r>
+      <w:r>
+        <w:rPr>
+          <w:rFonts w:ascii="MathJax_Math" w:eastAsia="Times New Roman" w:hAnsi="MathJax_Math" w:cs="Times New Roman"/>
+          <w:i/>
+          <w:iCs/>
+          <w:sz w:val="29"/>
+          <w:szCs w:val="29"/>
+        </w:rPr>
+        <w:t>X</w:t>
+      </w:r>
+      <w:r>
+        <w:rPr>
+          <w:rFonts w:ascii="MathJax_Math" w:eastAsia="Times New Roman" w:hAnsi="MathJax_Math" w:cs="Times New Roman"/>
+          <w:i/>
+          <w:iCs/>
+          <w:sz w:val="20"/>
+          <w:szCs w:val="20"/>
+        </w:rPr>
+        <w:t>i</w:t>
+      </w:r>
+      <w:r>
+        <w:rPr>
+          <w:rFonts w:ascii="Times New Roman" w:eastAsia="Times New Roman" w:hAnsi="Times New Roman" w:cs="Times New Roman"/>
+          <w:sz w:val="24"/>
+          <w:szCs w:val="24"/>
+        </w:rPr>
+        <w:t xml:space="preserve">, i.e., </w:t>
+      </w:r>
+      <w:r>
+        <w:rPr>
+          <w:rFonts w:ascii="MathJax_Math" w:eastAsia="Times New Roman" w:hAnsi="MathJax_Math" w:cs="Times New Roman"/>
+          <w:i/>
+          <w:iCs/>
+          <w:sz w:val="29"/>
+          <w:szCs w:val="29"/>
+        </w:rPr>
+        <w:t>Odds</w:t>
+      </w:r>
+      <w:r>
+        <w:rPr>
+          <w:rFonts w:ascii="MathJax_Main" w:eastAsia="Times New Roman" w:hAnsi="MathJax_Main" w:cs="Times New Roman"/>
+          <w:sz w:val="29"/>
+          <w:szCs w:val="29"/>
+        </w:rPr>
+        <w:t>=</w:t>
+      </w:r>
+      <w:r>
+        <w:rPr>
+          <w:rFonts w:ascii="MathJax_Main" w:eastAsia="Times New Roman" w:hAnsi="MathJax_Main" w:cs="Times New Roman"/>
+          <w:sz w:val="29"/>
+          <w:szCs w:val="29"/>
+        </w:rPr>
+        <w:t xml:space="preserve"> </w:t>
+      </w:r>
+      <w:r>
+        <w:rPr>
+          <w:rFonts w:ascii="MathJax_Math" w:eastAsia="Times New Roman" w:hAnsi="MathJax_Math" w:cs="Times New Roman"/>
+          <w:i/>
+          <w:iCs/>
+          <w:sz w:val="20"/>
+          <w:szCs w:val="20"/>
+        </w:rPr>
+        <w:t>P</w:t>
+      </w:r>
+      <w:r>
+        <w:rPr>
+          <w:rFonts w:ascii="MathJax_Main" w:eastAsia="Times New Roman" w:hAnsi="MathJax_Main" w:cs="Times New Roman"/>
+          <w:sz w:val="20"/>
+          <w:szCs w:val="20"/>
+        </w:rPr>
+        <w:t>(</w:t>
+      </w:r>
+      <w:r>
+        <w:rPr>
+          <w:rFonts w:ascii="MathJax_Math" w:eastAsia="Times New Roman" w:hAnsi="MathJax_Math" w:cs="Times New Roman"/>
+          <w:i/>
+          <w:iCs/>
+          <w:sz w:val="20"/>
+          <w:szCs w:val="20"/>
+        </w:rPr>
+        <w:t>Y</w:t>
+      </w:r>
+      <w:r>
+        <w:rPr>
+          <w:rFonts w:ascii="MathJax_Main" w:eastAsia="Times New Roman" w:hAnsi="MathJax_Main" w:cs="Times New Roman"/>
+          <w:sz w:val="20"/>
+          <w:szCs w:val="20"/>
+        </w:rPr>
+        <w:t>=1)</w:t>
+      </w:r>
+      <w:r>
+        <w:rPr>
+          <w:rFonts w:ascii="MathJax_Main" w:eastAsia="Times New Roman" w:hAnsi="MathJax_Main" w:cs="Times New Roman"/>
+          <w:sz w:val="20"/>
+          <w:szCs w:val="20"/>
+        </w:rPr>
+        <w:t>/</w:t>
+      </w:r>
+      <w:r>
+        <w:rPr>
+          <w:rFonts w:ascii="MathJax_Math" w:eastAsia="Times New Roman" w:hAnsi="MathJax_Math" w:cs="Times New Roman"/>
+          <w:i/>
+          <w:iCs/>
+          <w:sz w:val="20"/>
+          <w:szCs w:val="20"/>
+        </w:rPr>
+        <w:t>P</w:t>
+      </w:r>
+      <w:r>
+        <w:rPr>
+          <w:rFonts w:ascii="MathJax_Main" w:eastAsia="Times New Roman" w:hAnsi="MathJax_Main" w:cs="Times New Roman"/>
+          <w:sz w:val="20"/>
+          <w:szCs w:val="20"/>
+        </w:rPr>
+        <w:t>(</w:t>
+      </w:r>
+      <w:r>
+        <w:rPr>
+          <w:rFonts w:ascii="MathJax_Math" w:eastAsia="Times New Roman" w:hAnsi="MathJax_Math" w:cs="Times New Roman"/>
+          <w:i/>
+          <w:iCs/>
+          <w:sz w:val="20"/>
+          <w:szCs w:val="20"/>
+        </w:rPr>
+        <w:t>Y</w:t>
+      </w:r>
+      <w:r>
+        <w:rPr>
+          <w:rFonts w:ascii="MathJax_Main" w:eastAsia="Times New Roman" w:hAnsi="MathJax_Main" w:cs="Times New Roman"/>
+          <w:sz w:val="20"/>
+          <w:szCs w:val="20"/>
+        </w:rPr>
+        <w:t>=0)</w:t>
+      </w:r>
+      <w:r>
+        <w:rPr>
+          <w:rFonts w:ascii="MathJax_Main" w:eastAsia="Times New Roman" w:hAnsi="MathJax_Main" w:cs="Times New Roman"/>
+          <w:sz w:val="20"/>
+          <w:szCs w:val="20"/>
+        </w:rPr>
+        <w:t xml:space="preserve"> </w:t>
+      </w:r>
+      <w:r>
+        <w:rPr>
+          <w:rFonts w:ascii="MathJax_Main" w:eastAsia="Times New Roman" w:hAnsi="MathJax_Main" w:cs="Times New Roman"/>
+          <w:sz w:val="29"/>
+          <w:szCs w:val="29"/>
+        </w:rPr>
+        <w:t>=</w:t>
+      </w:r>
+      <w:r>
+        <w:rPr>
+          <w:rFonts w:ascii="MathJax_Math" w:eastAsia="Times New Roman" w:hAnsi="MathJax_Math" w:cs="Times New Roman"/>
+          <w:i/>
+          <w:iCs/>
+          <w:sz w:val="20"/>
+          <w:szCs w:val="20"/>
+        </w:rPr>
+        <w:t>P</w:t>
+      </w:r>
+      <w:r>
+        <w:rPr>
+          <w:rFonts w:ascii="MathJax_Main" w:eastAsia="Times New Roman" w:hAnsi="MathJax_Main" w:cs="Times New Roman"/>
+          <w:sz w:val="20"/>
+          <w:szCs w:val="20"/>
+        </w:rPr>
+        <w:t>(</w:t>
+      </w:r>
+      <w:r>
+        <w:rPr>
+          <w:rFonts w:ascii="MathJax_Math" w:eastAsia="Times New Roman" w:hAnsi="MathJax_Math" w:cs="Times New Roman"/>
+          <w:i/>
+          <w:iCs/>
+          <w:sz w:val="20"/>
+          <w:szCs w:val="20"/>
+        </w:rPr>
+        <w:t>Y</w:t>
+      </w:r>
+      <w:r>
+        <w:rPr>
+          <w:rFonts w:ascii="MathJax_Main" w:eastAsia="Times New Roman" w:hAnsi="MathJax_Main" w:cs="Times New Roman"/>
+          <w:sz w:val="20"/>
+          <w:szCs w:val="20"/>
+        </w:rPr>
+        <w:t>=1)</w:t>
+      </w:r>
+      <w:r>
+        <w:rPr>
+          <w:rFonts w:ascii="MathJax_Main" w:eastAsia="Times New Roman" w:hAnsi="MathJax_Main" w:cs="Times New Roman"/>
+          <w:sz w:val="20"/>
+          <w:szCs w:val="20"/>
+        </w:rPr>
+        <w:t>/</w:t>
+      </w:r>
+      <w:r>
+        <w:rPr>
+          <w:rFonts w:ascii="MathJax_Main" w:eastAsia="Times New Roman" w:hAnsi="MathJax_Main" w:cs="Times New Roman"/>
+          <w:sz w:val="20"/>
+          <w:szCs w:val="20"/>
+        </w:rPr>
+        <w:t>1−</w:t>
+      </w:r>
+      <w:r>
+        <w:rPr>
+          <w:rFonts w:ascii="MathJax_Math" w:eastAsia="Times New Roman" w:hAnsi="MathJax_Math" w:cs="Times New Roman"/>
+          <w:i/>
+          <w:iCs/>
+          <w:sz w:val="20"/>
+          <w:szCs w:val="20"/>
+        </w:rPr>
+        <w:t>P</w:t>
+      </w:r>
+      <w:r>
+        <w:rPr>
+          <w:rFonts w:ascii="MathJax_Main" w:eastAsia="Times New Roman" w:hAnsi="MathJax_Main" w:cs="Times New Roman"/>
+          <w:sz w:val="20"/>
+          <w:szCs w:val="20"/>
+        </w:rPr>
+        <w:t>(</w:t>
+      </w:r>
+      <w:r>
+        <w:rPr>
+          <w:rFonts w:ascii="MathJax_Math" w:eastAsia="Times New Roman" w:hAnsi="MathJax_Math" w:cs="Times New Roman"/>
+          <w:i/>
+          <w:iCs/>
+          <w:sz w:val="20"/>
+          <w:szCs w:val="20"/>
+        </w:rPr>
+        <w:t>Y</w:t>
+      </w:r>
+      <w:r>
+        <w:rPr>
+          <w:rFonts w:ascii="MathJax_Main" w:eastAsia="Times New Roman" w:hAnsi="MathJax_Main" w:cs="Times New Roman"/>
+          <w:sz w:val="20"/>
+          <w:szCs w:val="20"/>
+        </w:rPr>
+        <w:t>=1)</w:t>
+      </w:r>
+      <w:r>
+        <w:rPr>
+          <w:rFonts w:ascii="Times New Roman" w:eastAsia="Times New Roman" w:hAnsi="Times New Roman" w:cs="Times New Roman"/>
+          <w:sz w:val="24"/>
+          <w:szCs w:val="24"/>
+        </w:rPr>
+        <w:t xml:space="preserve"> and </w:t>
+      </w:r>
+      <w:proofErr w:type="spellStart"/>
+      <w:r>
+        <w:rPr>
+          <w:rFonts w:ascii="MathJax_Main" w:eastAsia="Times New Roman" w:hAnsi="MathJax_Main" w:cs="Times New Roman"/>
+          <w:sz w:val="29"/>
+          <w:szCs w:val="29"/>
+        </w:rPr>
+        <w:lastRenderedPageBreak/>
+        <w:t>Δ</w:t>
+      </w:r>
+      <w:r>
+        <w:rPr>
+          <w:rFonts w:ascii="MathJax_Math" w:eastAsia="Times New Roman" w:hAnsi="MathJax_Math" w:cs="Times New Roman"/>
+          <w:i/>
+          <w:iCs/>
+          <w:sz w:val="29"/>
+          <w:szCs w:val="29"/>
+        </w:rPr>
+        <w:t>Odds</w:t>
+      </w:r>
+      <w:proofErr w:type="spellEnd"/>
+      <w:r>
+        <w:rPr>
+          <w:rFonts w:ascii="MathJax_Main" w:eastAsia="Times New Roman" w:hAnsi="MathJax_Main" w:cs="Times New Roman"/>
+          <w:sz w:val="29"/>
+          <w:szCs w:val="29"/>
+        </w:rPr>
+        <w:t>=</w:t>
+      </w:r>
+      <w:proofErr w:type="spellStart"/>
+      <w:r>
+        <w:rPr>
+          <w:rFonts w:ascii="MathJax_Math" w:eastAsia="Times New Roman" w:hAnsi="MathJax_Math" w:cs="Times New Roman"/>
+          <w:i/>
+          <w:iCs/>
+          <w:sz w:val="29"/>
+          <w:szCs w:val="29"/>
+        </w:rPr>
+        <w:t>e</w:t>
+      </w:r>
+      <w:r>
+        <w:rPr>
+          <w:rFonts w:ascii="MathJax_Math" w:eastAsia="Times New Roman" w:hAnsi="MathJax_Math" w:cs="Times New Roman"/>
+          <w:i/>
+          <w:iCs/>
+          <w:sz w:val="20"/>
+          <w:szCs w:val="20"/>
+          <w:vertAlign w:val="superscript"/>
+        </w:rPr>
+        <w:t>b</w:t>
+      </w:r>
+      <w:r>
+        <w:rPr>
+          <w:rFonts w:ascii="MathJax_Math" w:eastAsia="Times New Roman" w:hAnsi="MathJax_Math" w:cs="Times New Roman"/>
+          <w:i/>
+          <w:iCs/>
+          <w:sz w:val="15"/>
+          <w:szCs w:val="15"/>
+          <w:vertAlign w:val="superscript"/>
+        </w:rPr>
+        <w:t>i</w:t>
+      </w:r>
+      <w:proofErr w:type="spellEnd"/>
+      <w:r>
+        <w:rPr>
+          <w:rFonts w:ascii="Times New Roman" w:eastAsia="Times New Roman" w:hAnsi="Times New Roman" w:cs="Times New Roman"/>
+          <w:sz w:val="24"/>
+          <w:szCs w:val="24"/>
+        </w:rPr>
+        <w:t xml:space="preserve">. </w:t>
+      </w:r>
+      <w:proofErr w:type="spellStart"/>
+      <w:r>
+        <w:rPr>
+          <w:rFonts w:ascii="MathJax_Main" w:eastAsia="Times New Roman" w:hAnsi="MathJax_Main" w:cs="Times New Roman"/>
+          <w:sz w:val="29"/>
+          <w:szCs w:val="29"/>
+        </w:rPr>
+        <w:t>Δ</w:t>
+      </w:r>
+      <w:r>
+        <w:rPr>
+          <w:rFonts w:ascii="MathJax_Math" w:eastAsia="Times New Roman" w:hAnsi="MathJax_Math" w:cs="Times New Roman"/>
+          <w:i/>
+          <w:iCs/>
+          <w:sz w:val="29"/>
+          <w:szCs w:val="29"/>
+        </w:rPr>
+        <w:t>Odds</w:t>
+      </w:r>
+      <w:proofErr w:type="spellEnd"/>
+      <w:r>
+        <w:rPr>
+          <w:rFonts w:ascii="Times New Roman" w:eastAsia="Times New Roman" w:hAnsi="Times New Roman" w:cs="Times New Roman"/>
+          <w:sz w:val="24"/>
+          <w:szCs w:val="24"/>
+        </w:rPr>
+        <w:t xml:space="preserve"> is called the odds ratio, </w:t>
+      </w:r>
+      <w:r>
+        <w:rPr>
+          <w:rFonts w:ascii="MathJax_Math" w:eastAsia="Times New Roman" w:hAnsi="MathJax_Math" w:cs="Times New Roman"/>
+          <w:i/>
+          <w:iCs/>
+          <w:sz w:val="20"/>
+          <w:szCs w:val="20"/>
+        </w:rPr>
+        <w:t>Odds</w:t>
+      </w:r>
+      <w:r>
+        <w:rPr>
+          <w:rFonts w:ascii="MathJax_Main" w:eastAsia="Times New Roman" w:hAnsi="MathJax_Main" w:cs="Times New Roman"/>
+          <w:sz w:val="20"/>
+          <w:szCs w:val="20"/>
+        </w:rPr>
+        <w:t xml:space="preserve"> (</w:t>
+      </w:r>
+      <w:r>
+        <w:rPr>
+          <w:rFonts w:ascii="MathJax_Math" w:eastAsia="Times New Roman" w:hAnsi="MathJax_Math" w:cs="Times New Roman"/>
+          <w:i/>
+          <w:iCs/>
+          <w:sz w:val="20"/>
+          <w:szCs w:val="20"/>
+        </w:rPr>
+        <w:t>X</w:t>
+      </w:r>
+      <w:r>
+        <w:rPr>
+          <w:rFonts w:ascii="MathJax_Math" w:eastAsia="Times New Roman" w:hAnsi="MathJax_Math" w:cs="Times New Roman"/>
+          <w:i/>
+          <w:iCs/>
+          <w:sz w:val="15"/>
+          <w:szCs w:val="15"/>
+        </w:rPr>
+        <w:t>i</w:t>
+      </w:r>
+      <w:r>
+        <w:rPr>
+          <w:rFonts w:ascii="MathJax_Main" w:eastAsia="Times New Roman" w:hAnsi="MathJax_Main" w:cs="Times New Roman"/>
+          <w:sz w:val="20"/>
+          <w:szCs w:val="20"/>
+        </w:rPr>
+        <w:t>+1)</w:t>
+      </w:r>
+      <w:r>
+        <w:rPr>
+          <w:rFonts w:ascii="MathJax_Main" w:eastAsia="Times New Roman" w:hAnsi="MathJax_Main" w:cs="Times New Roman"/>
+          <w:sz w:val="20"/>
+          <w:szCs w:val="20"/>
+        </w:rPr>
+        <w:t>/</w:t>
+      </w:r>
+      <w:proofErr w:type="gramStart"/>
+      <w:r>
+        <w:rPr>
+          <w:rFonts w:ascii="MathJax_Math" w:eastAsia="Times New Roman" w:hAnsi="MathJax_Math" w:cs="Times New Roman"/>
+          <w:i/>
+          <w:iCs/>
+          <w:sz w:val="20"/>
+          <w:szCs w:val="20"/>
+        </w:rPr>
+        <w:t>Odds</w:t>
+      </w:r>
+      <w:r>
+        <w:rPr>
+          <w:rFonts w:ascii="MathJax_Main" w:eastAsia="Times New Roman" w:hAnsi="MathJax_Main" w:cs="Times New Roman"/>
+          <w:sz w:val="20"/>
+          <w:szCs w:val="20"/>
+        </w:rPr>
+        <w:t>(</w:t>
+      </w:r>
+      <w:proofErr w:type="gramEnd"/>
+      <w:r>
+        <w:rPr>
+          <w:rFonts w:ascii="MathJax_Math" w:eastAsia="Times New Roman" w:hAnsi="MathJax_Math" w:cs="Times New Roman"/>
+          <w:i/>
+          <w:iCs/>
+          <w:sz w:val="20"/>
+          <w:szCs w:val="20"/>
+        </w:rPr>
+        <w:t>X</w:t>
+      </w:r>
+      <w:r>
+        <w:rPr>
+          <w:rFonts w:ascii="MathJax_Math" w:eastAsia="Times New Roman" w:hAnsi="MathJax_Math" w:cs="Times New Roman"/>
+          <w:i/>
+          <w:iCs/>
+          <w:sz w:val="15"/>
+          <w:szCs w:val="15"/>
+        </w:rPr>
+        <w:t>i</w:t>
+      </w:r>
+      <w:r>
+        <w:rPr>
+          <w:rFonts w:ascii="MathJax_Main" w:eastAsia="Times New Roman" w:hAnsi="MathJax_Main" w:cs="Times New Roman"/>
+          <w:sz w:val="20"/>
+          <w:szCs w:val="20"/>
+        </w:rPr>
+        <w:t>)</w:t>
+      </w:r>
+      <w:r>
+        <w:rPr>
+          <w:rFonts w:ascii="Times New Roman" w:eastAsia="Times New Roman" w:hAnsi="Times New Roman" w:cs="Times New Roman"/>
+          <w:sz w:val="24"/>
+          <w:szCs w:val="24"/>
+        </w:rPr>
+        <w:t xml:space="preserve">. In English, you can say that the odds of </w:t>
+      </w:r>
+      <w:r>
+        <w:rPr>
+          <w:rFonts w:ascii="MathJax_Math" w:eastAsia="Times New Roman" w:hAnsi="MathJax_Math" w:cs="Times New Roman"/>
+          <w:i/>
+          <w:iCs/>
+          <w:sz w:val="29"/>
+          <w:szCs w:val="29"/>
+        </w:rPr>
+        <w:t>Y</w:t>
+      </w:r>
+      <w:r>
+        <w:rPr>
+          <w:rFonts w:ascii="MathJax_Main" w:eastAsia="Times New Roman" w:hAnsi="MathJax_Main" w:cs="Times New Roman"/>
+          <w:sz w:val="29"/>
+          <w:szCs w:val="29"/>
+        </w:rPr>
+        <w:t>=1</w:t>
+      </w:r>
+      <w:r>
+        <w:rPr>
+          <w:rFonts w:ascii="Times New Roman" w:eastAsia="Times New Roman" w:hAnsi="Times New Roman" w:cs="Times New Roman"/>
+          <w:sz w:val="24"/>
+          <w:szCs w:val="24"/>
+        </w:rPr>
+        <w:t xml:space="preserve"> increase by a factor of </w:t>
+      </w:r>
+      <w:proofErr w:type="spellStart"/>
+      <w:r>
+        <w:rPr>
+          <w:rFonts w:ascii="MathJax_Math" w:eastAsia="Times New Roman" w:hAnsi="MathJax_Math" w:cs="Times New Roman"/>
+          <w:i/>
+          <w:iCs/>
+          <w:sz w:val="29"/>
+          <w:szCs w:val="29"/>
+        </w:rPr>
+        <w:t>e</w:t>
+      </w:r>
+      <w:r>
+        <w:rPr>
+          <w:rFonts w:ascii="MathJax_Math" w:eastAsia="Times New Roman" w:hAnsi="MathJax_Math" w:cs="Times New Roman"/>
+          <w:i/>
+          <w:iCs/>
+          <w:sz w:val="20"/>
+          <w:szCs w:val="20"/>
+          <w:vertAlign w:val="superscript"/>
+        </w:rPr>
+        <w:t>b</w:t>
+      </w:r>
+      <w:r>
+        <w:rPr>
+          <w:rFonts w:ascii="MathJax_Math" w:eastAsia="Times New Roman" w:hAnsi="MathJax_Math" w:cs="Times New Roman"/>
+          <w:i/>
+          <w:iCs/>
+          <w:sz w:val="15"/>
+          <w:szCs w:val="15"/>
+          <w:vertAlign w:val="superscript"/>
+        </w:rPr>
+        <w:t>i</w:t>
+      </w:r>
+      <w:proofErr w:type="spellEnd"/>
+      <w:r>
+        <w:rPr>
+          <w:rFonts w:ascii="Times New Roman" w:eastAsia="Times New Roman" w:hAnsi="Times New Roman" w:cs="Times New Roman"/>
+          <w:sz w:val="24"/>
+          <w:szCs w:val="24"/>
+        </w:rPr>
+        <w:t xml:space="preserve"> per unit change in </w:t>
+      </w:r>
+      <w:r>
+        <w:rPr>
+          <w:rFonts w:ascii="MathJax_Math" w:eastAsia="Times New Roman" w:hAnsi="MathJax_Math" w:cs="Times New Roman"/>
+          <w:i/>
+          <w:iCs/>
+          <w:sz w:val="29"/>
+          <w:szCs w:val="29"/>
+        </w:rPr>
+        <w:t>X</w:t>
+      </w:r>
+      <w:r>
+        <w:rPr>
+          <w:rFonts w:ascii="MathJax_Math" w:eastAsia="Times New Roman" w:hAnsi="MathJax_Math" w:cs="Times New Roman"/>
+          <w:i/>
+          <w:iCs/>
+          <w:sz w:val="20"/>
+          <w:szCs w:val="20"/>
+        </w:rPr>
+        <w:t>i</w:t>
+      </w:r>
+    </w:p>
+    <w:p>
+      <w:pPr>
+        <w:spacing w:before="100" w:beforeAutospacing="1" w:after="100" w:afterAutospacing="1" w:line="240" w:lineRule="auto"/>
+        <w:rPr>
+          <w:rFonts w:ascii="Times New Roman" w:eastAsia="Times New Roman" w:hAnsi="Times New Roman" w:cs="Times New Roman"/>
+          <w:sz w:val="24"/>
+          <w:szCs w:val="24"/>
+        </w:rPr>
+      </w:pPr>
+      <w:r>
+        <w:rPr>
+          <w:rFonts w:ascii="Times New Roman" w:eastAsia="Times New Roman" w:hAnsi="Times New Roman" w:cs="Times New Roman"/>
+          <w:sz w:val="24"/>
+          <w:szCs w:val="24"/>
+        </w:rPr>
+        <w:t>.</w:t>
+      </w:r>
+    </w:p>
+    <w:p>
+      <w:pPr>
+        <w:spacing w:before="100" w:beforeAutospacing="1" w:after="100" w:afterAutospacing="1" w:line="240" w:lineRule="auto"/>
+      </w:pPr>
+      <w:r>
+        <w:t xml:space="preserve">Example: If you wanted to see how body mass index predicts blood cholesterol (a continuous measure), </w:t>
+      </w:r>
+      <w:r>
+        <w:t>you would</w:t>
+      </w:r>
+      <w:r>
+        <w:t xml:space="preserve"> use linear regression as described at the top of my answer. If you wanted to see how BMI predicts the odds of being a diabetic (a binary diagnosis), </w:t>
+      </w:r>
+      <w:r>
+        <w:t>you would</w:t>
+      </w:r>
+      <w:r>
+        <w:t xml:space="preserve"> use logistic regression.</w:t>
+      </w:r>
+    </w:p>
+    <w:p>
+      <w:pPr>
+        <w:spacing w:before="100" w:beforeAutospacing="1" w:after="100" w:afterAutospacing="1" w:line="240" w:lineRule="auto"/>
+      </w:pPr>
+      <w:r>
+        <w:t>The logit is a link function / a transformation of a parameter. It is the logarithm of the odds.</w:t>
+      </w:r>
+    </w:p>
+    <w:p>
+      <w:r>
+        <w:t xml:space="preserve">If we call the parameter </w:t>
+      </w:r>
+      <w:r>
+        <w:t>π</w:t>
+      </w:r>
+      <w:r>
+        <w:t xml:space="preserve">, it </w:t>
+      </w:r>
+      <w:proofErr w:type="gramStart"/>
+      <w:r>
+        <w:t>is defined</w:t>
+      </w:r>
+      <w:proofErr w:type="gramEnd"/>
+      <w:r>
+        <w:t xml:space="preserve"> as follows:</w:t>
+      </w:r>
+    </w:p>
+    <w:p>
+      <w:pPr>
+        <w:jc w:val="center"/>
+      </w:pPr>
+      <w:proofErr w:type="gramStart"/>
+      <w:r>
+        <w:rPr>
+          <w:rStyle w:val="mi"/>
+          <w:rFonts w:ascii="MathJax_Main" w:hAnsi="MathJax_Main"/>
+          <w:sz w:val="29"/>
+          <w:szCs w:val="29"/>
+        </w:rPr>
+        <w:t>logit</w:t>
+      </w:r>
+      <w:r>
+        <w:rPr>
+          <w:rStyle w:val="mo"/>
+          <w:rFonts w:ascii="MathJax_Main" w:hAnsi="MathJax_Main"/>
+          <w:sz w:val="29"/>
+          <w:szCs w:val="29"/>
+        </w:rPr>
+        <w:t>(</w:t>
+      </w:r>
+      <w:proofErr w:type="gramEnd"/>
+      <w:r>
+        <w:rPr>
+          <w:rStyle w:val="mi"/>
+          <w:rFonts w:ascii="MathJax_Math" w:hAnsi="MathJax_Math"/>
+          <w:i/>
+          <w:iCs/>
+          <w:sz w:val="29"/>
+          <w:szCs w:val="29"/>
+        </w:rPr>
+        <w:t>π</w:t>
+      </w:r>
+      <w:r>
+        <w:rPr>
+          <w:rStyle w:val="mo"/>
+          <w:rFonts w:ascii="MathJax_Main" w:hAnsi="MathJax_Main"/>
+          <w:sz w:val="29"/>
+          <w:szCs w:val="29"/>
+        </w:rPr>
+        <w:t>)=</w:t>
+      </w:r>
+      <w:r>
+        <w:rPr>
+          <w:rStyle w:val="mi"/>
+          <w:rFonts w:ascii="MathJax_Main" w:hAnsi="MathJax_Main"/>
+          <w:sz w:val="29"/>
+          <w:szCs w:val="29"/>
+        </w:rPr>
+        <w:t>log</w:t>
+      </w:r>
+      <w:r>
+        <w:rPr>
+          <w:rStyle w:val="mo"/>
+          <w:rFonts w:ascii="MathJax_Size3" w:hAnsi="MathJax_Size3"/>
+          <w:sz w:val="29"/>
+          <w:szCs w:val="29"/>
+        </w:rPr>
+        <w:t>(</w:t>
+      </w:r>
+      <w:r>
+        <w:rPr>
+          <w:rStyle w:val="mi"/>
+          <w:rFonts w:ascii="MathJax_Math" w:hAnsi="MathJax_Math"/>
+          <w:i/>
+          <w:iCs/>
+          <w:sz w:val="29"/>
+          <w:szCs w:val="29"/>
+        </w:rPr>
+        <w:t>π</w:t>
+      </w:r>
+      <w:r>
+        <w:rPr>
+          <w:rStyle w:val="mi"/>
+          <w:rFonts w:ascii="MathJax_Math" w:hAnsi="MathJax_Math"/>
+          <w:i/>
+          <w:iCs/>
+          <w:sz w:val="29"/>
+          <w:szCs w:val="29"/>
+        </w:rPr>
+        <w:t>/</w:t>
+      </w:r>
+      <w:r>
+        <w:rPr>
+          <w:rStyle w:val="mn"/>
+          <w:rFonts w:ascii="MathJax_Main" w:hAnsi="MathJax_Main"/>
+          <w:sz w:val="29"/>
+          <w:szCs w:val="29"/>
+        </w:rPr>
+        <w:t>1</w:t>
+      </w:r>
+      <w:r>
+        <w:rPr>
+          <w:rStyle w:val="mo"/>
+          <w:rFonts w:ascii="MathJax_Main" w:hAnsi="MathJax_Main"/>
+          <w:sz w:val="29"/>
+          <w:szCs w:val="29"/>
+        </w:rPr>
+        <w:t>−</w:t>
+      </w:r>
+      <w:r>
+        <w:rPr>
+          <w:rStyle w:val="mi"/>
+          <w:rFonts w:ascii="MathJax_Math" w:hAnsi="MathJax_Math"/>
+          <w:i/>
+          <w:iCs/>
+          <w:sz w:val="29"/>
+          <w:szCs w:val="29"/>
+        </w:rPr>
+        <w:t>π</w:t>
+      </w:r>
+      <w:r>
+        <w:rPr>
+          <w:rStyle w:val="mo"/>
+          <w:rFonts w:ascii="MathJax_Size3" w:hAnsi="MathJax_Size3"/>
+          <w:sz w:val="29"/>
+          <w:szCs w:val="29"/>
+        </w:rPr>
+        <w:t>)</w:t>
+      </w:r>
+    </w:p>
+    <w:p>
+      <w:r>
+        <w:t xml:space="preserve">The </w:t>
+      </w:r>
+      <w:hyperlink r:id="rId10" w:history="1">
+        <w:r>
+          <w:t>logistic</w:t>
+        </w:r>
+      </w:hyperlink>
+      <w:r>
+        <w:t xml:space="preserve"> function is the inverse of the logit. If we have a value, </w:t>
+      </w:r>
+      <w:r>
+        <w:t>x</w:t>
+      </w:r>
+      <w:r>
+        <w:t>, the logistic is:</w:t>
+      </w:r>
+    </w:p>
+    <w:p>
+      <w:pPr>
+        <w:jc w:val="center"/>
+      </w:pPr>
+      <w:proofErr w:type="gramStart"/>
+      <w:r>
+        <w:rPr>
+          <w:rStyle w:val="mi"/>
+          <w:rFonts w:ascii="MathJax_Main" w:hAnsi="MathJax_Main"/>
+          <w:sz w:val="29"/>
+          <w:szCs w:val="29"/>
+        </w:rPr>
+        <w:t>logistic</w:t>
+      </w:r>
+      <w:r>
+        <w:rPr>
+          <w:rStyle w:val="mo"/>
+          <w:rFonts w:ascii="MathJax_Main" w:hAnsi="MathJax_Main"/>
+          <w:sz w:val="29"/>
+          <w:szCs w:val="29"/>
+        </w:rPr>
+        <w:t>(</w:t>
+      </w:r>
+      <w:proofErr w:type="gramEnd"/>
+      <w:r>
+        <w:rPr>
+          <w:rStyle w:val="mi"/>
+          <w:rFonts w:ascii="MathJax_Math" w:hAnsi="MathJax_Math"/>
+          <w:i/>
+          <w:iCs/>
+          <w:sz w:val="29"/>
+          <w:szCs w:val="29"/>
+        </w:rPr>
+        <w:t>x</w:t>
+      </w:r>
+      <w:r>
+        <w:rPr>
+          <w:rStyle w:val="mo"/>
+          <w:rFonts w:ascii="MathJax_Main" w:hAnsi="MathJax_Main"/>
+          <w:sz w:val="29"/>
+          <w:szCs w:val="29"/>
+        </w:rPr>
+        <w:t>)=</w:t>
+      </w:r>
+      <w:r>
+        <w:rPr>
+          <w:rStyle w:val="mi"/>
+          <w:rFonts w:ascii="MathJax_Math" w:hAnsi="MathJax_Math"/>
+          <w:i/>
+          <w:iCs/>
+          <w:sz w:val="29"/>
+          <w:szCs w:val="29"/>
+        </w:rPr>
+        <w:t>e</w:t>
+      </w:r>
+      <w:r>
+        <w:rPr>
+          <w:rStyle w:val="mi"/>
+          <w:rFonts w:ascii="MathJax_Math" w:hAnsi="MathJax_Math"/>
+          <w:i/>
+          <w:iCs/>
+          <w:sz w:val="20"/>
+          <w:szCs w:val="20"/>
+        </w:rPr>
+        <w:t>x</w:t>
+      </w:r>
+      <w:r>
+        <w:rPr>
+          <w:rStyle w:val="mi"/>
+          <w:rFonts w:ascii="MathJax_Math" w:hAnsi="MathJax_Math"/>
+          <w:i/>
+          <w:iCs/>
+          <w:sz w:val="20"/>
+          <w:szCs w:val="20"/>
+        </w:rPr>
+        <w:t>/</w:t>
+      </w:r>
+      <w:r>
+        <w:rPr>
+          <w:rStyle w:val="mn"/>
+          <w:rFonts w:ascii="MathJax_Main" w:hAnsi="MathJax_Main"/>
+          <w:sz w:val="29"/>
+          <w:szCs w:val="29"/>
+        </w:rPr>
+        <w:t>1</w:t>
+      </w:r>
+      <w:r>
+        <w:rPr>
+          <w:rStyle w:val="mo"/>
+          <w:rFonts w:ascii="MathJax_Main" w:hAnsi="MathJax_Main"/>
+          <w:sz w:val="29"/>
+          <w:szCs w:val="29"/>
+        </w:rPr>
+        <w:t>+</w:t>
+      </w:r>
+      <w:r>
+        <w:rPr>
+          <w:rStyle w:val="mi"/>
+          <w:rFonts w:ascii="MathJax_Math" w:hAnsi="MathJax_Math"/>
+          <w:i/>
+          <w:iCs/>
+          <w:sz w:val="29"/>
+          <w:szCs w:val="29"/>
+        </w:rPr>
+        <w:t>e</w:t>
+      </w:r>
+      <w:r>
+        <w:rPr>
+          <w:rStyle w:val="mi"/>
+          <w:rFonts w:ascii="MathJax_Math" w:hAnsi="MathJax_Math"/>
+          <w:i/>
+          <w:iCs/>
+          <w:sz w:val="20"/>
+          <w:szCs w:val="20"/>
+        </w:rPr>
+        <w:t>x</w:t>
+      </w:r>
+    </w:p>
+    <w:p>
+      <w:pPr>
+        <w:spacing w:before="100" w:beforeAutospacing="1" w:after="100" w:afterAutospacing="1" w:line="240" w:lineRule="auto"/>
+        <w:rPr>
+          <w:rFonts w:ascii="Times New Roman" w:eastAsia="Times New Roman" w:hAnsi="Times New Roman" w:cs="Times New Roman"/>
+          <w:sz w:val="24"/>
+          <w:szCs w:val="24"/>
+        </w:rPr>
+      </w:pPr>
+    </w:p>
+    <w:p>
+      <w:pPr>
+        <w:spacing w:before="100" w:beforeAutospacing="1" w:after="100" w:afterAutospacing="1" w:line="240" w:lineRule="auto"/>
+        <w:rPr>
+          <w:rFonts w:ascii="Times New Roman" w:eastAsia="Times New Roman" w:hAnsi="Times New Roman" w:cs="Times New Roman"/>
+          <w:sz w:val="24"/>
+          <w:szCs w:val="24"/>
+        </w:rPr>
+      </w:pPr>
+    </w:p>
+    <w:p>
+      <w:r>
+        <w:t xml:space="preserve">Q5. What is the difference between </w:t>
+      </w:r>
+      <w:proofErr w:type="gramStart"/>
+      <w:r>
+        <w:t xml:space="preserve">logit and </w:t>
+      </w:r>
+      <w:proofErr w:type="spellStart"/>
+      <w:r>
+        <w:t>probit</w:t>
+      </w:r>
+      <w:proofErr w:type="spellEnd"/>
+      <w:r>
+        <w:t xml:space="preserve"> model and what</w:t>
+      </w:r>
+      <w:r>
+        <w:t xml:space="preserve"> to use when</w:t>
+      </w:r>
+      <w:proofErr w:type="gramEnd"/>
+      <w:r>
+        <w:t>?</w:t>
+      </w:r>
+    </w:p>
+    <w:p>
+      <w:r>
+        <w:t xml:space="preserve">Logit and </w:t>
+      </w:r>
+      <w:proofErr w:type="spellStart"/>
+      <w:r>
+        <w:t>probit</w:t>
+      </w:r>
+      <w:proofErr w:type="spellEnd"/>
+      <w:r>
+        <w:t xml:space="preserve"> differ in how they define f (*). The logit model uses something called the cumulative distribution function of the logistic distribution. The </w:t>
+      </w:r>
+      <w:proofErr w:type="spellStart"/>
+      <w:r>
+        <w:t>probit</w:t>
+      </w:r>
+      <w:proofErr w:type="spellEnd"/>
+      <w:r>
+        <w:t xml:space="preserve"> model uses something called the cumulative distribution function of the standard normal distribution to define f (*). Both functions will take any number and rescale it to fall between </w:t>
+      </w:r>
+      <w:proofErr w:type="gramStart"/>
+      <w:r>
+        <w:t>0</w:t>
+      </w:r>
+      <w:proofErr w:type="gramEnd"/>
+      <w:r>
+        <w:t xml:space="preserve"> and 1.</w:t>
+      </w:r>
+    </w:p>
+    <w:p>
+      <w:r>
+        <w:t xml:space="preserve">Is logit better than </w:t>
+      </w:r>
+      <w:proofErr w:type="spellStart"/>
+      <w:r>
+        <w:t>probit</w:t>
+      </w:r>
+      <w:proofErr w:type="spellEnd"/>
+      <w:r>
+        <w:t xml:space="preserve">, or vice versa? Both methods will yield similar (though not identical) inferences. Logit – also known as logistic regression – is more popular in health sciences like epidemiology partly because coefficients </w:t>
+      </w:r>
+      <w:proofErr w:type="gramStart"/>
+      <w:r>
+        <w:t>can be interpreted</w:t>
+      </w:r>
+      <w:proofErr w:type="gramEnd"/>
+      <w:r>
+        <w:t xml:space="preserve"> in terms of odds ratios. </w:t>
+      </w:r>
+      <w:proofErr w:type="spellStart"/>
+      <w:r>
+        <w:t>Probit</w:t>
+      </w:r>
+      <w:proofErr w:type="spellEnd"/>
+      <w:r>
+        <w:t xml:space="preserve"> models </w:t>
+      </w:r>
+      <w:proofErr w:type="gramStart"/>
+      <w:r>
+        <w:t>can be generalized</w:t>
+      </w:r>
+      <w:proofErr w:type="gramEnd"/>
+      <w:r>
+        <w:t xml:space="preserve"> to account for non-constant error variances in more advanced econometric settings (known as heteroskedastic </w:t>
+      </w:r>
+      <w:proofErr w:type="spellStart"/>
+      <w:r>
+        <w:t>probit</w:t>
+      </w:r>
+      <w:proofErr w:type="spellEnd"/>
+      <w:r>
+        <w:t xml:space="preserve"> models) and hence are used in some contexts by economists and political scientists.</w:t>
+      </w:r>
+      <w:r>
+        <w:t xml:space="preserve"> Logit has better interpretation than </w:t>
+      </w:r>
+      <w:proofErr w:type="spellStart"/>
+      <w:r>
+        <w:t>probit</w:t>
+      </w:r>
+      <w:proofErr w:type="spellEnd"/>
+      <w:r>
+        <w:t xml:space="preserve">. Logistic regression </w:t>
+      </w:r>
+      <w:proofErr w:type="gramStart"/>
+      <w:r>
+        <w:t>can be interpreted</w:t>
+      </w:r>
+      <w:proofErr w:type="gramEnd"/>
+      <w:r>
+        <w:t xml:space="preserve"> as modeling log odds. Usually people start the modeling with logit</w:t>
+      </w:r>
+    </w:p>
+    <w:p>
+      <w:r>
+        <w:t xml:space="preserve">Q6. What is heteroscedasticity and does it impact logistic regression and if </w:t>
+      </w:r>
+      <w:proofErr w:type="gramStart"/>
+      <w:r>
+        <w:t>no ,</w:t>
+      </w:r>
+      <w:proofErr w:type="gramEnd"/>
+      <w:r>
+        <w:t xml:space="preserve"> how logistic regression is able to overcome this?</w:t>
+      </w:r>
+    </w:p>
+    <w:p>
+      <w:r>
+        <w:t xml:space="preserve">Q7 Why normality assumptions of linear regression don’t have any relevance for logistic </w:t>
+      </w:r>
+      <w:proofErr w:type="gramStart"/>
+      <w:r>
+        <w:t>regression?</w:t>
+      </w:r>
+      <w:proofErr w:type="gramEnd"/>
+    </w:p>
+    <w:p>
+      <w:r>
+        <w:t>Q8</w:t>
+      </w:r>
+      <w:r>
+        <w:t xml:space="preserve"> what is </w:t>
+      </w:r>
+      <w:proofErr w:type="spellStart"/>
+      <w:r>
+        <w:t>overdispersion</w:t>
+      </w:r>
+      <w:proofErr w:type="spellEnd"/>
+      <w:r>
+        <w:t>?</w:t>
+      </w:r>
+    </w:p>
+    <w:p>
+      <w:r>
+        <w:t xml:space="preserve">Q9 what is </w:t>
+      </w:r>
+      <w:proofErr w:type="spellStart"/>
+      <w:proofErr w:type="gramStart"/>
+      <w:r>
+        <w:t>wald</w:t>
+      </w:r>
+      <w:proofErr w:type="spellEnd"/>
+      <w:proofErr w:type="gramEnd"/>
+      <w:r>
+        <w:t xml:space="preserve"> statistic in logistic regression?</w:t>
+      </w:r>
+    </w:p>
+    <w:p>
+      <w:r>
+        <w:t>Q10</w:t>
+      </w:r>
+      <w:r>
+        <w:t xml:space="preserve"> </w:t>
+      </w:r>
+      <w:proofErr w:type="gramStart"/>
+      <w:r>
+        <w:t>What</w:t>
+      </w:r>
+      <w:proofErr w:type="gramEnd"/>
+      <w:r>
+        <w:t xml:space="preserve"> is </w:t>
+      </w:r>
+      <w:r>
+        <w:t>Hosmer–</w:t>
+      </w:r>
+      <w:proofErr w:type="spellStart"/>
+      <w:r>
+        <w:t>Lemeshow</w:t>
+      </w:r>
+      <w:proofErr w:type="spellEnd"/>
+      <w:r>
+        <w:t xml:space="preserve"> test</w:t>
+      </w:r>
+      <w:r>
+        <w:t>?</w:t>
+      </w:r>
+    </w:p>
+    <w:p>
+      <w:r>
+        <w:lastRenderedPageBreak/>
+        <w:t xml:space="preserve">Q11 </w:t>
+      </w:r>
+      <w:proofErr w:type="gramStart"/>
+      <w:r>
+        <w:t>What</w:t>
+      </w:r>
+      <w:proofErr w:type="gramEnd"/>
+      <w:r>
+        <w:t xml:space="preserve"> is a AIC metric?</w:t>
+      </w:r>
+    </w:p>
+    <w:p>
+      <w:r>
+        <w:t xml:space="preserve">Q12 What is a </w:t>
+      </w:r>
+      <w:proofErr w:type="gramStart"/>
+      <w:r>
+        <w:t>deviance ?</w:t>
+      </w:r>
+      <w:proofErr w:type="gramEnd"/>
+    </w:p>
+    <w:p>
+      <w:hyperlink r:id="rId11" w:history="1">
+        <w:r>
+          <w:rPr>
+            <w:rStyle w:val="Hyperlink"/>
+          </w:rPr>
+          <w:t>http://stats.stackexchange.com/questions/18750/hosmer-lemeshow-vs-aic-for-logistic-regression?rq=1</w:t>
+        </w:r>
+      </w:hyperlink>
+    </w:p>
+    <w:p>
+      <w:bookmarkStart w:id="0" w:name="_GoBack"/>
+      <w:bookmarkEnd w:id="0"/>
+    </w:p>
+    <w:p/>
+    <w:p>
+      <w:pPr>
+        <w:rPr>
+          <w:b/>
+        </w:rPr>
+      </w:pPr>
     </w:p>
     <w:p>
       <w:pPr>
@@ -148,7 +2076,7 @@
                     <pic:cNvPicPr/>
                   </pic:nvPicPr>
                   <pic:blipFill>
-                    <a:blip r:embed="rId5">
+                    <a:blip r:embed="rId12">
                       <a:extLst>
                         <a:ext uri="{28A0092B-C50C-407E-A947-70E740481C1C}">
                           <a14:useLocalDpi xmlns:a14="http://schemas.microsoft.com/office/drawing/2010/main" val="0"/>
@@ -180,193 +2108,193 @@
         <w:rPr>
           <w:b/>
         </w:rPr>
+        <w:t>Margin of Separation</w:t>
+      </w:r>
+      <w:r>
+        <w:t xml:space="preserve"> (d):- the separation between the hyperplane and the closest data point for a given weight vector w and bias b.</w:t>
+      </w:r>
+    </w:p>
+    <w:p>
+      <w:r>
+        <w:t>Few keywords – margin, gaps, optimal margin classifier,</w:t>
+      </w:r>
+      <w:r>
+        <w:t xml:space="preserve"> Lagrange duality,</w:t>
+      </w:r>
+      <w:r>
+        <w:t xml:space="preserve"> kernels, SMO algorithm</w:t>
+      </w:r>
+    </w:p>
+    <w:p>
+      <w:r>
+        <w:t xml:space="preserve">Margins – </w:t>
+      </w:r>
+    </w:p>
+    <w:p>
+      <w:r>
+        <w:t>If a point is far from the separating hyperplane, then we are quite confident on its belongingness to a particular class/category. Main idea is to find a decision boundary that allows us to make correct and confident predictions.</w:t>
+      </w:r>
+    </w:p>
+    <w:p>
+      <w:r>
+        <w:t xml:space="preserve">Let us think of a </w:t>
+      </w:r>
+      <w:r>
+        <w:t xml:space="preserve">linear </w:t>
+      </w:r>
+      <w:r>
+        <w:t>classifier</w:t>
+      </w:r>
+      <w:r>
+        <w:t xml:space="preserve"> </w:t>
+      </w:r>
+      <w:proofErr w:type="spellStart"/>
+      <w:r>
+        <w:t>h</w:t>
+      </w:r>
+      <w:r>
+        <w:rPr>
+          <w:vertAlign w:val="subscript"/>
+        </w:rPr>
+        <w:t>w</w:t>
+      </w:r>
+      <w:proofErr w:type="gramStart"/>
+      <w:r>
+        <w:rPr>
+          <w:vertAlign w:val="subscript"/>
+        </w:rPr>
+        <w:t>,b</w:t>
+      </w:r>
+      <w:proofErr w:type="spellEnd"/>
+      <w:proofErr w:type="gramEnd"/>
+      <w:r>
+        <w:t>(x) = g(</w:t>
+      </w:r>
+      <w:proofErr w:type="spellStart"/>
+      <w:r>
+        <w:t>w</w:t>
+      </w:r>
+      <w:r>
+        <w:rPr>
+          <w:vertAlign w:val="superscript"/>
+        </w:rPr>
+        <w:t>T</w:t>
+      </w:r>
+      <w:r>
+        <w:t>x</w:t>
+      </w:r>
+      <w:proofErr w:type="spellEnd"/>
+      <w:r>
+        <w:t xml:space="preserve"> + b) . Hence </w:t>
+      </w:r>
+      <w:proofErr w:type="gramStart"/>
+      <w:r>
+        <w:t>g(</w:t>
+      </w:r>
+      <w:proofErr w:type="gramEnd"/>
+      <w:r>
+        <w:t>z) = 1 if z&gt;=0 else g(z) = -1</w:t>
+      </w:r>
+      <w:r>
+        <w:t xml:space="preserve"> where</w:t>
+      </w:r>
+      <w:r>
+        <w:t xml:space="preserve"> w is similar to [</w:t>
+      </w:r>
+      <w:r>
+        <w:t>Θ</w:t>
+      </w:r>
+      <w:r>
+        <w:rPr>
+          <w:vertAlign w:val="subscript"/>
+        </w:rPr>
+        <w:t>1</w:t>
+      </w:r>
+      <w:r>
+        <w:t>,</w:t>
+      </w:r>
+      <w:r>
+        <w:t xml:space="preserve"> </w:t>
+      </w:r>
+      <w:r>
+        <w:t>Θ</w:t>
+      </w:r>
+      <w:r>
+        <w:rPr>
+          <w:vertAlign w:val="subscript"/>
+        </w:rPr>
+        <w:t>2</w:t>
+      </w:r>
+      <w:r>
+        <w:t>,</w:t>
+      </w:r>
+      <w:r>
+        <w:t xml:space="preserve"> </w:t>
+      </w:r>
+      <w:r>
+        <w:t>Θ</w:t>
+      </w:r>
+      <w:r>
+        <w:rPr>
+          <w:vertAlign w:val="subscript"/>
+        </w:rPr>
+        <w:t>3</w:t>
+      </w:r>
+      <w:r>
+        <w:t>,</w:t>
+      </w:r>
+      <w:r>
+        <w:t xml:space="preserve"> </w:t>
+      </w:r>
+      <w:r>
+        <w:t>…,Θ</w:t>
+      </w:r>
+      <w:r>
+        <w:rPr>
+          <w:vertAlign w:val="subscript"/>
+        </w:rPr>
+        <w:t>n-1</w:t>
+      </w:r>
+      <w:r>
+        <w:t>,</w:t>
+      </w:r>
+      <w:r>
+        <w:t xml:space="preserve"> </w:t>
+      </w:r>
+      <w:proofErr w:type="spellStart"/>
+      <w:r>
+        <w:t>Θ</w:t>
+      </w:r>
+      <w:r>
+        <w:rPr>
+          <w:vertAlign w:val="subscript"/>
+        </w:rPr>
+        <w:t>n</w:t>
+      </w:r>
+      <w:proofErr w:type="spellEnd"/>
+      <w:r>
+        <w:t>]</w:t>
+      </w:r>
+      <w:r>
+        <w:rPr>
+          <w:vertAlign w:val="superscript"/>
+        </w:rPr>
+        <w:t>T</w:t>
+      </w:r>
+      <w:r>
+        <w:t xml:space="preserve"> and b is similar to Θ</w:t>
+      </w:r>
+      <w:r>
+        <w:rPr>
+          <w:vertAlign w:val="subscript"/>
+        </w:rPr>
+        <w:t>0</w:t>
+      </w:r>
+    </w:p>
+    <w:p/>
+    <w:p>
+      <w:r>
         <w:lastRenderedPageBreak/>
-        <w:t>Margin of Separation</w:t>
-      </w:r>
-      <w:r>
-        <w:t xml:space="preserve"> (d):- the separation between the hyperplane and the closest data point for a given weight vector w and bias b.</w:t>
-      </w:r>
-    </w:p>
-    <w:p>
-      <w:r>
-        <w:t>Few keywords – margin, gaps, optimal margin classifier,</w:t>
-      </w:r>
-      <w:r>
-        <w:t xml:space="preserve"> Lagrange duality,</w:t>
-      </w:r>
-      <w:r>
-        <w:t xml:space="preserve"> kernels, SMO algorithm</w:t>
-      </w:r>
-    </w:p>
-    <w:p>
-      <w:r>
-        <w:t xml:space="preserve">Margins – </w:t>
-      </w:r>
-    </w:p>
-    <w:p>
-      <w:r>
-        <w:t>If a point is far from the separating hyperplane, then we are quite confident on its belongingness to a particular class/category. Main idea is to find a decision boundary that allows us to make correct and confident predictions.</w:t>
-      </w:r>
-    </w:p>
-    <w:p>
-      <w:r>
-        <w:t xml:space="preserve">Let us think of a </w:t>
-      </w:r>
-      <w:r>
-        <w:t xml:space="preserve">linear </w:t>
-      </w:r>
-      <w:r>
-        <w:t>classifier</w:t>
-      </w:r>
-      <w:r>
-        <w:t xml:space="preserve"> </w:t>
-      </w:r>
-      <w:proofErr w:type="spellStart"/>
-      <w:r>
-        <w:t>h</w:t>
-      </w:r>
-      <w:r>
-        <w:rPr>
-          <w:vertAlign w:val="subscript"/>
-        </w:rPr>
-        <w:t>w</w:t>
-      </w:r>
-      <w:proofErr w:type="gramStart"/>
-      <w:r>
-        <w:rPr>
-          <w:vertAlign w:val="subscript"/>
-        </w:rPr>
-        <w:t>,b</w:t>
-      </w:r>
-      <w:proofErr w:type="spellEnd"/>
-      <w:proofErr w:type="gramEnd"/>
-      <w:r>
-        <w:t>(x) = g(</w:t>
-      </w:r>
-      <w:proofErr w:type="spellStart"/>
-      <w:r>
-        <w:t>w</w:t>
-      </w:r>
-      <w:r>
-        <w:rPr>
-          <w:vertAlign w:val="superscript"/>
-        </w:rPr>
-        <w:t>T</w:t>
-      </w:r>
-      <w:r>
-        <w:t>x</w:t>
-      </w:r>
-      <w:proofErr w:type="spellEnd"/>
-      <w:r>
-        <w:t xml:space="preserve"> + b) . Hence </w:t>
-      </w:r>
-      <w:proofErr w:type="gramStart"/>
-      <w:r>
-        <w:t>g(</w:t>
-      </w:r>
-      <w:proofErr w:type="gramEnd"/>
-      <w:r>
-        <w:t>z) = 1 if z&gt;=0 else g(z) = -1</w:t>
-      </w:r>
-      <w:r>
-        <w:t xml:space="preserve"> where</w:t>
-      </w:r>
-      <w:r>
-        <w:t xml:space="preserve"> w is similar to [</w:t>
-      </w:r>
-      <w:r>
-        <w:t>Θ</w:t>
-      </w:r>
-      <w:r>
-        <w:rPr>
-          <w:vertAlign w:val="subscript"/>
-        </w:rPr>
-        <w:t>1</w:t>
-      </w:r>
-      <w:r>
-        <w:t>,</w:t>
-      </w:r>
-      <w:r>
-        <w:t xml:space="preserve"> </w:t>
-      </w:r>
-      <w:r>
-        <w:t>Θ</w:t>
-      </w:r>
-      <w:r>
-        <w:rPr>
-          <w:vertAlign w:val="subscript"/>
-        </w:rPr>
-        <w:t>2</w:t>
-      </w:r>
-      <w:r>
-        <w:t>,</w:t>
-      </w:r>
-      <w:r>
-        <w:t xml:space="preserve"> </w:t>
-      </w:r>
-      <w:r>
-        <w:t>Θ</w:t>
-      </w:r>
-      <w:r>
-        <w:rPr>
-          <w:vertAlign w:val="subscript"/>
-        </w:rPr>
-        <w:t>3</w:t>
-      </w:r>
-      <w:r>
-        <w:t>,</w:t>
-      </w:r>
-      <w:r>
-        <w:t xml:space="preserve"> </w:t>
-      </w:r>
-      <w:r>
-        <w:t>…,Θ</w:t>
-      </w:r>
-      <w:r>
-        <w:rPr>
-          <w:vertAlign w:val="subscript"/>
-        </w:rPr>
-        <w:t>n-1</w:t>
-      </w:r>
-      <w:r>
-        <w:t>,</w:t>
-      </w:r>
-      <w:r>
-        <w:t xml:space="preserve"> </w:t>
-      </w:r>
-      <w:proofErr w:type="spellStart"/>
-      <w:r>
-        <w:t>Θ</w:t>
-      </w:r>
-      <w:r>
-        <w:rPr>
-          <w:vertAlign w:val="subscript"/>
-        </w:rPr>
-        <w:t>n</w:t>
-      </w:r>
-      <w:proofErr w:type="spellEnd"/>
-      <w:r>
-        <w:t>]</w:t>
-      </w:r>
-      <w:r>
-        <w:rPr>
-          <w:vertAlign w:val="superscript"/>
-        </w:rPr>
-        <w:t>T</w:t>
-      </w:r>
-      <w:r>
-        <w:t xml:space="preserve"> and b is similar to Θ</w:t>
-      </w:r>
-      <w:r>
-        <w:rPr>
-          <w:vertAlign w:val="subscript"/>
-        </w:rPr>
-        <w:t>0</w:t>
-      </w:r>
-    </w:p>
-    <w:p/>
-    <w:p>
-      <w:r>
         <w:t>Functional margin – is not a good measure of confidence</w:t>
       </w:r>
       <w:r>
@@ -755,7 +2683,6 @@
         <w:rPr>
           <w:noProof/>
         </w:rPr>
-        <w:lastRenderedPageBreak/>
         <w:drawing>
           <wp:inline distT="0" distB="0" distL="0" distR="0">
             <wp:extent cx="5505450" cy="2762250"/>
@@ -772,7 +2699,7 @@
                     <pic:cNvPicPr/>
                   </pic:nvPicPr>
                   <pic:blipFill>
-                    <a:blip r:embed="rId6">
+                    <a:blip r:embed="rId13">
                       <a:extLst>
                         <a:ext uri="{28A0092B-C50C-407E-A947-70E740481C1C}">
                           <a14:useLocalDpi xmlns:a14="http://schemas.microsoft.com/office/drawing/2010/main" val="0"/>
@@ -883,6 +2810,7 @@
         <w:rPr>
           <w:noProof/>
         </w:rPr>
+        <w:lastRenderedPageBreak/>
         <w:drawing>
           <wp:inline distT="0" distB="0" distL="0" distR="0">
             <wp:extent cx="3419475" cy="1409700"/>
@@ -899,7 +2827,7 @@
                     <pic:cNvPicPr/>
                   </pic:nvPicPr>
                   <pic:blipFill>
-                    <a:blip r:embed="rId7">
+                    <a:blip r:embed="rId14">
                       <a:extLst>
                         <a:ext uri="{28A0092B-C50C-407E-A947-70E740481C1C}">
                           <a14:useLocalDpi xmlns:a14="http://schemas.microsoft.com/office/drawing/2010/main" val="0"/>
@@ -945,7 +2873,6 @@
         <w:rPr>
           <w:noProof/>
         </w:rPr>
-        <w:lastRenderedPageBreak/>
         <w:drawing>
           <wp:inline distT="0" distB="0" distL="0" distR="0">
             <wp:extent cx="5943600" cy="2200275"/>
@@ -962,7 +2889,7 @@
                     <pic:cNvPicPr/>
                   </pic:nvPicPr>
                   <pic:blipFill>
-                    <a:blip r:embed="rId8">
+                    <a:blip r:embed="rId15">
                       <a:extLst>
                         <a:ext uri="{28A0092B-C50C-407E-A947-70E740481C1C}">
                           <a14:useLocalDpi xmlns:a14="http://schemas.microsoft.com/office/drawing/2010/main" val="0"/>
@@ -1076,6 +3003,7 @@
         <w:rPr>
           <w:noProof/>
         </w:rPr>
+        <w:lastRenderedPageBreak/>
         <w:drawing>
           <wp:inline distT="0" distB="0" distL="0" distR="0">
             <wp:extent cx="5019675" cy="3324225"/>
@@ -1092,7 +3020,7 @@
                     <pic:cNvPicPr/>
                   </pic:nvPicPr>
                   <pic:blipFill>
-                    <a:blip r:embed="rId9">
+                    <a:blip r:embed="rId16">
                       <a:extLst>
                         <a:ext uri="{28A0092B-C50C-407E-A947-70E740481C1C}">
                           <a14:useLocalDpi xmlns:a14="http://schemas.microsoft.com/office/drawing/2010/main" val="0"/>
@@ -1124,7 +3052,6 @@
         <w:rPr>
           <w:noProof/>
         </w:rPr>
-        <w:lastRenderedPageBreak/>
         <w:drawing>
           <wp:inline distT="0" distB="0" distL="0" distR="0">
             <wp:extent cx="5943600" cy="3724910"/>
@@ -1141,7 +3068,7 @@
                     <pic:cNvPicPr/>
                   </pic:nvPicPr>
                   <pic:blipFill>
-                    <a:blip r:embed="rId10">
+                    <a:blip r:embed="rId17">
                       <a:extLst>
                         <a:ext uri="{28A0092B-C50C-407E-A947-70E740481C1C}">
                           <a14:useLocalDpi xmlns:a14="http://schemas.microsoft.com/office/drawing/2010/main" val="0"/>
@@ -1174,6 +3101,7 @@
         <w:rPr>
           <w:noProof/>
         </w:rPr>
+        <w:lastRenderedPageBreak/>
         <w:drawing>
           <wp:inline distT="0" distB="0" distL="0" distR="0">
             <wp:extent cx="6038850" cy="3063875"/>
@@ -1190,7 +3118,7 @@
                     <pic:cNvPicPr/>
                   </pic:nvPicPr>
                   <pic:blipFill>
-                    <a:blip r:embed="rId11">
+                    <a:blip r:embed="rId18">
                       <a:extLst>
                         <a:ext uri="{28A0092B-C50C-407E-A947-70E740481C1C}">
                           <a14:useLocalDpi xmlns:a14="http://schemas.microsoft.com/office/drawing/2010/main" val="0"/>
@@ -1234,7 +3162,6 @@
     <w:p/>
     <w:p>
       <w:r>
-        <w:lastRenderedPageBreak/>
         <w:t>Lagrange dual is convex even if original problem is not</w:t>
       </w:r>
     </w:p>
@@ -1337,7 +3264,7 @@
                     <pic:cNvPicPr/>
                   </pic:nvPicPr>
                   <pic:blipFill>
-                    <a:blip r:embed="rId12">
+                    <a:blip r:embed="rId19">
                       <a:extLst>
                         <a:ext uri="{28A0092B-C50C-407E-A947-70E740481C1C}">
                           <a14:useLocalDpi xmlns:a14="http://schemas.microsoft.com/office/drawing/2010/main" val="0"/>
@@ -1385,7 +3312,7 @@
                     <pic:cNvPicPr/>
                   </pic:nvPicPr>
                   <pic:blipFill>
-                    <a:blip r:embed="rId13">
+                    <a:blip r:embed="rId20">
                       <a:extLst>
                         <a:ext uri="{28A0092B-C50C-407E-A947-70E740481C1C}">
                           <a14:useLocalDpi xmlns:a14="http://schemas.microsoft.com/office/drawing/2010/main" val="0"/>
@@ -1436,6 +3363,7 @@
           <w:b/>
           <w:noProof/>
         </w:rPr>
+        <w:lastRenderedPageBreak/>
         <w:drawing>
           <wp:inline distT="0" distB="0" distL="0" distR="0">
             <wp:extent cx="4638675" cy="838200"/>
@@ -1452,7 +3380,7 @@
                     <pic:cNvPicPr/>
                   </pic:nvPicPr>
                   <pic:blipFill>
-                    <a:blip r:embed="rId14">
+                    <a:blip r:embed="rId21">
                       <a:extLst>
                         <a:ext uri="{28A0092B-C50C-407E-A947-70E740481C1C}">
                           <a14:useLocalDpi xmlns:a14="http://schemas.microsoft.com/office/drawing/2010/main" val="0"/>
@@ -1535,7 +3463,7 @@
                     <pic:cNvPicPr/>
                   </pic:nvPicPr>
                   <pic:blipFill>
-                    <a:blip r:embed="rId15">
+                    <a:blip r:embed="rId22">
                       <a:extLst>
                         <a:ext uri="{28A0092B-C50C-407E-A947-70E740481C1C}">
                           <a14:useLocalDpi xmlns:a14="http://schemas.microsoft.com/office/drawing/2010/main" val="0"/>
@@ -1667,7 +3595,6 @@
           <w:i/>
           <w:noProof/>
         </w:rPr>
-        <w:lastRenderedPageBreak/>
         <w:drawing>
           <wp:inline distT="0" distB="0" distL="0" distR="0">
             <wp:extent cx="4629150" cy="3305175"/>
@@ -1684,7 +3611,7 @@
                     <pic:cNvPicPr/>
                   </pic:nvPicPr>
                   <pic:blipFill>
-                    <a:blip r:embed="rId16">
+                    <a:blip r:embed="rId23">
                       <a:extLst>
                         <a:ext uri="{28A0092B-C50C-407E-A947-70E740481C1C}">
                           <a14:useLocalDpi xmlns:a14="http://schemas.microsoft.com/office/drawing/2010/main" val="0"/>
@@ -1732,6 +3659,7 @@
           <w:i/>
           <w:noProof/>
         </w:rPr>
+        <w:lastRenderedPageBreak/>
         <w:drawing>
           <wp:inline distT="0" distB="0" distL="0" distR="0">
             <wp:extent cx="4543425" cy="3181350"/>
@@ -1748,7 +3676,7 @@
                     <pic:cNvPicPr/>
                   </pic:nvPicPr>
                   <pic:blipFill>
-                    <a:blip r:embed="rId17">
+                    <a:blip r:embed="rId24">
                       <a:extLst>
                         <a:ext uri="{28A0092B-C50C-407E-A947-70E740481C1C}">
                           <a14:useLocalDpi xmlns:a14="http://schemas.microsoft.com/office/drawing/2010/main" val="0"/>
@@ -1793,7 +3721,6 @@
           <w:b/>
           <w:noProof/>
         </w:rPr>
-        <w:lastRenderedPageBreak/>
         <w:drawing>
           <wp:inline distT="0" distB="0" distL="0" distR="0">
             <wp:extent cx="4619625" cy="3248025"/>
@@ -1810,7 +3737,7 @@
                     <pic:cNvPicPr/>
                   </pic:nvPicPr>
                   <pic:blipFill>
-                    <a:blip r:embed="rId18">
+                    <a:blip r:embed="rId25">
                       <a:extLst>
                         <a:ext uri="{28A0092B-C50C-407E-A947-70E740481C1C}">
                           <a14:useLocalDpi xmlns:a14="http://schemas.microsoft.com/office/drawing/2010/main" val="0"/>
@@ -2113,11 +4040,7 @@
       </w:r>
       <w:proofErr w:type="spellEnd"/>
       <w:r>
-        <w:t xml:space="preserve"> is, the higher this value should also be in </w:t>
-      </w:r>
-      <w:r>
-        <w:lastRenderedPageBreak/>
-        <w:t>order to avoid overfitting.</w:t>
+        <w:t xml:space="preserve"> is, the higher this value should also be in order to avoid overfitting.</w:t>
       </w:r>
       <w:r>
         <w:t xml:space="preserve"> In simple words if the minimum sum of instance weight is less than the min child weight, tree would stop further partitioning</w:t>
@@ -2212,6 +4135,7 @@
     </w:p>
     <w:p>
       <w:r>
+        <w:lastRenderedPageBreak/>
         <w:t xml:space="preserve">Deep Learning </w:t>
       </w:r>
       <w:r>
@@ -2358,7 +4282,6 @@
         </w:numPr>
       </w:pPr>
       <w:r>
-        <w:lastRenderedPageBreak/>
         <w:t>Discourse Processing</w:t>
       </w:r>
     </w:p>
@@ -2476,6 +4399,7 @@
     <w:p/>
     <w:p>
       <w:r>
+        <w:lastRenderedPageBreak/>
         <w:t>Deep Learning + NLP = Deep NLP</w:t>
       </w:r>
     </w:p>
@@ -2880,6 +4804,7 @@
         <w:rPr>
           <w:i/>
         </w:rPr>
+        <w:lastRenderedPageBreak/>
         <w:t xml:space="preserve">    """</w:t>
       </w:r>
       <w:proofErr w:type="spellStart"/>
@@ -3112,17 +5037,17 @@
             <o:lock v:ext="edit" aspectratio="t"/>
           </v:shapetype>
           <v:shape id="_x0000_i1025" type="#_x0000_t75" style="width:76.5pt;height:49.5pt" o:ole="">
-            <v:imagedata r:id="rId19" o:title=""/>
+            <v:imagedata r:id="rId26" o:title=""/>
           </v:shape>
-          <o:OLEObject Type="Embed" ProgID="AcroExch.Document.11" ShapeID="_x0000_i1025" DrawAspect="Icon" ObjectID="_1548151903" r:id="rId20"/>
+          <o:OLEObject Type="Embed" ProgID="AcroExch.Document.11" ShapeID="_x0000_i1025" DrawAspect="Icon" ObjectID="_1548575132" r:id="rId27"/>
         </w:object>
       </w:r>
       <w:r>
         <w:object w:dxaOrig="1534" w:dyaOrig="997">
           <v:shape id="_x0000_i1026" type="#_x0000_t75" style="width:76.5pt;height:49.5pt" o:ole="">
-            <v:imagedata r:id="rId21" o:title=""/>
+            <v:imagedata r:id="rId28" o:title=""/>
           </v:shape>
-          <o:OLEObject Type="Embed" ProgID="Package" ShapeID="_x0000_i1026" DrawAspect="Icon" ObjectID="_1548151904" r:id="rId22"/>
+          <o:OLEObject Type="Embed" ProgID="Package" ShapeID="_x0000_i1026" DrawAspect="Icon" ObjectID="_1548575133" r:id="rId29"/>
         </w:object>
       </w:r>
     </w:p>
@@ -3164,47 +5089,47 @@
     </w:p>
     <w:p>
       <w:r>
-        <w:t xml:space="preserve">NLP systems traditionally treat words as discrete atomic symbols, and therefore 'cat' may be represented as Id537 and 'dog' as Id143. These encodings are arbitrary, and provide no useful information to the system regarding the relationships that may exist between the individual symbols. This means that the model can leverage very little of what it has learned about 'cats' when it is processing data about 'dogs' (such that they are both animals, four-legged, pets, etc.). Representing </w:t>
+        <w:t>NLP systems traditionally treat words as discrete atomic symbols, and therefore 'cat' may be represented as Id537 and 'dog' as Id143. These encodings are arbitrary, and provide no useful information to the system regarding the relationships that may exist between the individual symbols. This means that the model can leverage very little of what it has learned about 'cats' when it is processing data about 'dogs' (such that they are both animals, four-legged, pets, etc.). Representing words as unique, discrete ids furthermore leads to data sparsity, and usually means that we may need more data in order to successfully train statistical models.</w:t>
+      </w:r>
+    </w:p>
+    <w:p>
+      <w:r>
+        <w:t>Vector space models (VSMs) represent (embed) words in a continuous vector space where semantically similar words are mapped to nearby points ('are embedded nearby each other'). VSMs have a long, rich history in NLP, but all methods depend in some way or another on the Distributional Hypothesis, which states that words that appear in the same contexts share semantic meaning. The different approaches that leverage this principle can be divided into two categories: count-based methods (e.g. Latent Semantic Analysis), and predictive methods (e.g. neural probabilistic language models).</w:t>
+      </w:r>
+    </w:p>
+    <w:p/>
+    <w:p>
+      <w:r>
+        <w:t>In</w:t>
+      </w:r>
+      <w:r>
+        <w:t xml:space="preserve"> a nutshell: Count-based methods compute the statistics of how often some word co-occurs with its neighbor words in a large text corpus, and then map these count-statistics down to a small, dense vector for each word. Predictive models directly try to predict a word from its neighbors in terms of learned small, dense embedding vectors (considered parameters of the model).</w:t>
+      </w:r>
+    </w:p>
+    <w:p/>
+    <w:p>
+      <w:r>
+        <w:t xml:space="preserve">Word2vec is a particularly computationally efficient predictive model for learning word </w:t>
+      </w:r>
+      <w:proofErr w:type="spellStart"/>
+      <w:r>
+        <w:t>embeddings</w:t>
+      </w:r>
+      <w:proofErr w:type="spellEnd"/>
+      <w:r>
+        <w:t xml:space="preserve"> from raw text. It comes in two flavors, the Continuous Bag-of-Words model (CBOW) and the Skip-Gram model. Algorithmically, these models are similar, except that CBOW predicts target words (e.g. 'mat') from source context words ('the cat sits on the'), while the skip-gram does the inverse and predicts source context-words from the target words. This inversion might seem like an arbitrary choice, but statistically it has the effect that CBOW </w:t>
+      </w:r>
+      <w:proofErr w:type="spellStart"/>
+      <w:r>
+        <w:t>smoothes</w:t>
+      </w:r>
+      <w:proofErr w:type="spellEnd"/>
+      <w:r>
+        <w:t xml:space="preserve"> over a lot of the distributional information (by treating an entire context as one observation). For the most part, this turns out to be a useful thing for smaller </w:t>
       </w:r>
       <w:r>
         <w:lastRenderedPageBreak/>
-        <w:t>words as unique, discrete ids furthermore leads to data sparsity, and usually means that we may need more data in order to successfully train statistical models.</w:t>
-      </w:r>
-    </w:p>
-    <w:p>
-      <w:r>
-        <w:t>Vector space models (VSMs) represent (embed) words in a continuous vector space where semantically similar words are mapped to nearby points ('are embedded nearby each other'). VSMs have a long, rich history in NLP, but all methods depend in some way or another on the Distributional Hypothesis, which states that words that appear in the same contexts share semantic meaning. The different approaches that leverage this principle can be divided into two categories: count-based methods (e.g. Latent Semantic Analysis), and predictive methods (e.g. neural probabilistic language models).</w:t>
-      </w:r>
-    </w:p>
-    <w:p/>
-    <w:p>
-      <w:r>
-        <w:t>In</w:t>
-      </w:r>
-      <w:r>
-        <w:t xml:space="preserve"> a nutshell: Count-based methods compute the statistics of how often some word co-occurs with its neighbor words in a large text corpus, and then map these count-statistics down to a small, dense vector for each word. Predictive models directly try to predict a word from its neighbors in terms of learned small, dense embedding vectors (considered parameters of the model).</w:t>
-      </w:r>
-    </w:p>
-    <w:p/>
-    <w:p>
-      <w:r>
-        <w:t xml:space="preserve">Word2vec is a particularly computationally efficient predictive model for learning word </w:t>
-      </w:r>
-      <w:proofErr w:type="spellStart"/>
-      <w:r>
-        <w:t>embeddings</w:t>
-      </w:r>
-      <w:proofErr w:type="spellEnd"/>
-      <w:r>
-        <w:t xml:space="preserve"> from raw text. It comes in two flavors, the Continuous Bag-of-Words model (CBOW) and the Skip-Gram model. Algorithmically, these models are similar, except that CBOW predicts target words (e.g. 'mat') from source context words ('the cat sits on the'), while the skip-gram does the inverse and predicts source context-words from the target words. This inversion might seem like an arbitrary choice, but statistically it has the effect that CBOW </w:t>
-      </w:r>
-      <w:proofErr w:type="spellStart"/>
-      <w:r>
-        <w:t>smoothes</w:t>
-      </w:r>
-      <w:proofErr w:type="spellEnd"/>
-      <w:r>
-        <w:t xml:space="preserve"> over a lot of the distributional information (by treating an entire context as one observation). For the most part, this turns out to be a useful thing for smaller datasets. However, skip-gram treats each context-target pair as a new observation, and this tends to do better when we have larger datasets.</w:t>
+        <w:t>datasets. However, skip-gram treats each context-target pair as a new observation, and this tends to do better when we have larger datasets.</w:t>
       </w:r>
     </w:p>
     <w:p>
@@ -3379,7 +5304,6 @@
           <w:sz w:val="28"/>
           <w:szCs w:val="28"/>
         </w:rPr>
-        <w:lastRenderedPageBreak/>
         <w:t>CBOW model</w:t>
       </w:r>
     </w:p>
@@ -3546,7 +5470,7 @@
       <w:r>
         <w:t xml:space="preserve">#TODO - </w:t>
       </w:r>
-      <w:hyperlink r:id="rId23" w:history="1">
+      <w:hyperlink r:id="rId30" w:history="1">
         <w:r>
           <w:rPr>
             <w:rStyle w:val="Hyperlink"/>
@@ -3606,7 +5530,7 @@
       <w:r>
         <w:t xml:space="preserve">#TODO - </w:t>
       </w:r>
-      <w:hyperlink r:id="rId24" w:history="1">
+      <w:hyperlink r:id="rId31" w:history="1">
         <w:r>
           <w:rPr>
             <w:rStyle w:val="Hyperlink"/>
@@ -3625,7 +5549,6 @@
         </w:numPr>
       </w:pPr>
       <w:r>
-        <w:lastRenderedPageBreak/>
         <w:t>Bootstrap</w:t>
       </w:r>
       <w:r>
@@ -3639,7 +5562,7 @@
       <w:r>
         <w:t xml:space="preserve">#TODO - </w:t>
       </w:r>
-      <w:hyperlink r:id="rId25" w:history="1">
+      <w:hyperlink r:id="rId32" w:history="1">
         <w:r>
           <w:rPr>
             <w:rStyle w:val="Hyperlink"/>
@@ -3725,7 +5648,7 @@
       <w:r>
         <w:t xml:space="preserve">#TODO - </w:t>
       </w:r>
-      <w:hyperlink r:id="rId26" w:anchor="adjusted-rand-score" w:history="1">
+      <w:hyperlink r:id="rId33" w:anchor="adjusted-rand-score" w:history="1">
         <w:r>
           <w:rPr>
             <w:rStyle w:val="Hyperlink"/>
@@ -3751,7 +5674,7 @@
       <w:r>
         <w:t xml:space="preserve">#TODO - </w:t>
       </w:r>
-      <w:hyperlink r:id="rId27" w:history="1">
+      <w:hyperlink r:id="rId34" w:history="1">
         <w:r>
           <w:rPr>
             <w:rStyle w:val="Hyperlink"/>
@@ -3761,7 +5684,7 @@
       </w:hyperlink>
     </w:p>
     <w:p>
-      <w:hyperlink r:id="rId28" w:history="1">
+      <w:hyperlink r:id="rId35" w:history="1">
         <w:r>
           <w:rPr>
             <w:rStyle w:val="Hyperlink"/>
@@ -3780,6 +5703,7 @@
         </w:numPr>
       </w:pPr>
       <w:r>
+        <w:lastRenderedPageBreak/>
         <w:t xml:space="preserve">How to deal with multi-collinearity situation in linear regression model? - To check multicollinearity, we can create a correlation matrix to identify &amp; remove variables having correlation above 75% (deciding a threshold is subjective). In addition, we can use calculate VIF (variance inflation factor) to check the presence of multicollinearity. VIF value &lt;= </w:t>
       </w:r>
       <w:proofErr w:type="gramStart"/>
@@ -3835,7 +5759,7 @@
       <w:r>
         <w:t xml:space="preserve">Threshold in classification problems(Confidence Splitting criteria) - </w:t>
       </w:r>
-      <w:hyperlink r:id="rId29" w:history="1">
+      <w:hyperlink r:id="rId36" w:history="1">
         <w:r>
           <w:rPr>
             <w:rStyle w:val="Hyperlink"/>
@@ -3882,11 +5806,7 @@
         <w:t xml:space="preserve">sensitivity i.e. true positive </w:t>
       </w:r>
       <w:r>
-        <w:t xml:space="preserve">rate </w:t>
-      </w:r>
-      <w:r>
-        <w:lastRenderedPageBreak/>
-        <w:t>(</w:t>
+        <w:t>rate (</w:t>
       </w:r>
       <w:r>
         <w:t xml:space="preserve">also called as </w:t>
@@ -3902,7 +5822,7 @@
       <w:r>
         <w:t xml:space="preserve">#TODO - </w:t>
       </w:r>
-      <w:hyperlink r:id="rId30" w:history="1">
+      <w:hyperlink r:id="rId37" w:history="1">
         <w:r>
           <w:rPr>
             <w:rStyle w:val="Hyperlink"/>
@@ -3915,7 +5835,7 @@
       <w:r>
         <w:t xml:space="preserve">#TODO - </w:t>
       </w:r>
-      <w:hyperlink r:id="rId31" w:history="1">
+      <w:hyperlink r:id="rId38" w:history="1">
         <w:r>
           <w:rPr>
             <w:rStyle w:val="Hyperlink"/>
@@ -3950,7 +5870,7 @@
       <w:r>
         <w:t xml:space="preserve">#TODO - </w:t>
       </w:r>
-      <w:hyperlink r:id="rId32" w:history="1">
+      <w:hyperlink r:id="rId39" w:history="1">
         <w:r>
           <w:rPr>
             <w:rStyle w:val="Hyperlink"/>
@@ -3963,7 +5883,7 @@
       <w:r>
         <w:t xml:space="preserve">#TODO - </w:t>
       </w:r>
-      <w:hyperlink r:id="rId33" w:history="1">
+      <w:hyperlink r:id="rId40" w:history="1">
         <w:r>
           <w:rPr>
             <w:rStyle w:val="Hyperlink"/>
@@ -3976,7 +5896,7 @@
       <w:r>
         <w:t xml:space="preserve">#TODO - </w:t>
       </w:r>
-      <w:hyperlink r:id="rId34" w:history="1">
+      <w:hyperlink r:id="rId41" w:history="1">
         <w:r>
           <w:rPr>
             <w:rStyle w:val="Hyperlink"/>
@@ -4010,7 +5930,7 @@
       <w:r>
         <w:t xml:space="preserve">#TODO - </w:t>
       </w:r>
-      <w:hyperlink r:id="rId35" w:history="1">
+      <w:hyperlink r:id="rId42" w:history="1">
         <w:r>
           <w:rPr>
             <w:rStyle w:val="Hyperlink"/>
@@ -4030,6 +5950,7 @@
         <w:rPr>
           <w:b/>
         </w:rPr>
+        <w:lastRenderedPageBreak/>
         <w:t>27-01-2017</w:t>
       </w:r>
     </w:p>
@@ -4049,7 +5970,7 @@
       <w:r>
         <w:t xml:space="preserve">#TODO - </w:t>
       </w:r>
-      <w:hyperlink r:id="rId36" w:history="1">
+      <w:hyperlink r:id="rId43" w:history="1">
         <w:r>
           <w:rPr>
             <w:rStyle w:val="Hyperlink"/>
@@ -4090,12 +6011,7 @@
         </w:numPr>
       </w:pPr>
       <w:r>
-        <w:t>How to detect solve multicollinearity</w:t>
-      </w:r>
-      <w:bookmarkStart w:id="0" w:name="_GoBack"/>
-      <w:bookmarkEnd w:id="0"/>
-      <w:r>
-        <w:t xml:space="preserve"> graphically</w:t>
+        <w:t>How to detect solve multicollinearity graphically</w:t>
       </w:r>
     </w:p>
     <w:p>
@@ -4131,7 +6047,6 @@
         </w:numPr>
       </w:pPr>
       <w:r>
-        <w:lastRenderedPageBreak/>
         <w:t>Multicollinearity?</w:t>
       </w:r>
     </w:p>
@@ -4316,6 +6231,119 @@
     </w:lvl>
   </w:abstractNum>
   <w:abstractNum w:abstractNumId="1" w15:restartNumberingAfterBreak="0">
+    <w:nsid w:val="2F756810"/>
+    <w:multiLevelType w:val="hybridMultilevel"/>
+    <w:tmpl w:val="E26CF4EC"/>
+    <w:lvl w:ilvl="0" w:tplc="04090001">
+      <w:start w:val="1"/>
+      <w:numFmt w:val="bullet"/>
+      <w:lvlText w:val=""/>
+      <w:lvlJc w:val="left"/>
+      <w:pPr>
+        <w:ind w:left="720" w:hanging="360"/>
+      </w:pPr>
+      <w:rPr>
+        <w:rFonts w:ascii="Symbol" w:hAnsi="Symbol" w:hint="default"/>
+      </w:rPr>
+    </w:lvl>
+    <w:lvl w:ilvl="1" w:tplc="04090003" w:tentative="1">
+      <w:start w:val="1"/>
+      <w:numFmt w:val="bullet"/>
+      <w:lvlText w:val="o"/>
+      <w:lvlJc w:val="left"/>
+      <w:pPr>
+        <w:ind w:left="1440" w:hanging="360"/>
+      </w:pPr>
+      <w:rPr>
+        <w:rFonts w:ascii="Courier New" w:hAnsi="Courier New" w:cs="Courier New" w:hint="default"/>
+      </w:rPr>
+    </w:lvl>
+    <w:lvl w:ilvl="2" w:tplc="04090005" w:tentative="1">
+      <w:start w:val="1"/>
+      <w:numFmt w:val="bullet"/>
+      <w:lvlText w:val=""/>
+      <w:lvlJc w:val="left"/>
+      <w:pPr>
+        <w:ind w:left="2160" w:hanging="360"/>
+      </w:pPr>
+      <w:rPr>
+        <w:rFonts w:ascii="Wingdings" w:hAnsi="Wingdings" w:hint="default"/>
+      </w:rPr>
+    </w:lvl>
+    <w:lvl w:ilvl="3" w:tplc="04090001" w:tentative="1">
+      <w:start w:val="1"/>
+      <w:numFmt w:val="bullet"/>
+      <w:lvlText w:val=""/>
+      <w:lvlJc w:val="left"/>
+      <w:pPr>
+        <w:ind w:left="2880" w:hanging="360"/>
+      </w:pPr>
+      <w:rPr>
+        <w:rFonts w:ascii="Symbol" w:hAnsi="Symbol" w:hint="default"/>
+      </w:rPr>
+    </w:lvl>
+    <w:lvl w:ilvl="4" w:tplc="04090003" w:tentative="1">
+      <w:start w:val="1"/>
+      <w:numFmt w:val="bullet"/>
+      <w:lvlText w:val="o"/>
+      <w:lvlJc w:val="left"/>
+      <w:pPr>
+        <w:ind w:left="3600" w:hanging="360"/>
+      </w:pPr>
+      <w:rPr>
+        <w:rFonts w:ascii="Courier New" w:hAnsi="Courier New" w:cs="Courier New" w:hint="default"/>
+      </w:rPr>
+    </w:lvl>
+    <w:lvl w:ilvl="5" w:tplc="04090005" w:tentative="1">
+      <w:start w:val="1"/>
+      <w:numFmt w:val="bullet"/>
+      <w:lvlText w:val=""/>
+      <w:lvlJc w:val="left"/>
+      <w:pPr>
+        <w:ind w:left="4320" w:hanging="360"/>
+      </w:pPr>
+      <w:rPr>
+        <w:rFonts w:ascii="Wingdings" w:hAnsi="Wingdings" w:hint="default"/>
+      </w:rPr>
+    </w:lvl>
+    <w:lvl w:ilvl="6" w:tplc="04090001" w:tentative="1">
+      <w:start w:val="1"/>
+      <w:numFmt w:val="bullet"/>
+      <w:lvlText w:val=""/>
+      <w:lvlJc w:val="left"/>
+      <w:pPr>
+        <w:ind w:left="5040" w:hanging="360"/>
+      </w:pPr>
+      <w:rPr>
+        <w:rFonts w:ascii="Symbol" w:hAnsi="Symbol" w:hint="default"/>
+      </w:rPr>
+    </w:lvl>
+    <w:lvl w:ilvl="7" w:tplc="04090003" w:tentative="1">
+      <w:start w:val="1"/>
+      <w:numFmt w:val="bullet"/>
+      <w:lvlText w:val="o"/>
+      <w:lvlJc w:val="left"/>
+      <w:pPr>
+        <w:ind w:left="5760" w:hanging="360"/>
+      </w:pPr>
+      <w:rPr>
+        <w:rFonts w:ascii="Courier New" w:hAnsi="Courier New" w:cs="Courier New" w:hint="default"/>
+      </w:rPr>
+    </w:lvl>
+    <w:lvl w:ilvl="8" w:tplc="04090005" w:tentative="1">
+      <w:start w:val="1"/>
+      <w:numFmt w:val="bullet"/>
+      <w:lvlText w:val=""/>
+      <w:lvlJc w:val="left"/>
+      <w:pPr>
+        <w:ind w:left="6480" w:hanging="360"/>
+      </w:pPr>
+      <w:rPr>
+        <w:rFonts w:ascii="Wingdings" w:hAnsi="Wingdings" w:hint="default"/>
+      </w:rPr>
+    </w:lvl>
+  </w:abstractNum>
+  <w:abstractNum w:abstractNumId="2" w15:restartNumberingAfterBreak="0">
     <w:nsid w:val="35912730"/>
     <w:multiLevelType w:val="hybridMultilevel"/>
     <w:tmpl w:val="317CF170"/>
@@ -4404,7 +6432,7 @@
       </w:pPr>
     </w:lvl>
   </w:abstractNum>
-  <w:abstractNum w:abstractNumId="2" w15:restartNumberingAfterBreak="0">
+  <w:abstractNum w:abstractNumId="3" w15:restartNumberingAfterBreak="0">
     <w:nsid w:val="378E723E"/>
     <w:multiLevelType w:val="hybridMultilevel"/>
     <w:tmpl w:val="25F6C25C"/>
@@ -4493,7 +6521,7 @@
       </w:pPr>
     </w:lvl>
   </w:abstractNum>
-  <w:abstractNum w:abstractNumId="3" w15:restartNumberingAfterBreak="0">
+  <w:abstractNum w:abstractNumId="4" w15:restartNumberingAfterBreak="0">
     <w:nsid w:val="3B921CA5"/>
     <w:multiLevelType w:val="hybridMultilevel"/>
     <w:tmpl w:val="8D740BAC"/>
@@ -4582,7 +6610,7 @@
       </w:pPr>
     </w:lvl>
   </w:abstractNum>
-  <w:abstractNum w:abstractNumId="4" w15:restartNumberingAfterBreak="0">
+  <w:abstractNum w:abstractNumId="5" w15:restartNumberingAfterBreak="0">
     <w:nsid w:val="63F509FD"/>
     <w:multiLevelType w:val="hybridMultilevel"/>
     <w:tmpl w:val="166EFD26"/>
@@ -4671,7 +6699,7 @@
       </w:pPr>
     </w:lvl>
   </w:abstractNum>
-  <w:abstractNum w:abstractNumId="5" w15:restartNumberingAfterBreak="0">
+  <w:abstractNum w:abstractNumId="6" w15:restartNumberingAfterBreak="0">
     <w:nsid w:val="73362F9C"/>
     <w:multiLevelType w:val="hybridMultilevel"/>
     <w:tmpl w:val="5FE8A662"/>
@@ -4760,7 +6788,7 @@
       </w:pPr>
     </w:lvl>
   </w:abstractNum>
-  <w:abstractNum w:abstractNumId="6" w15:restartNumberingAfterBreak="0">
+  <w:abstractNum w:abstractNumId="7" w15:restartNumberingAfterBreak="0">
     <w:nsid w:val="7D4F122A"/>
     <w:multiLevelType w:val="hybridMultilevel"/>
     <w:tmpl w:val="0F464568"/>
@@ -4850,25 +6878,28 @@
     </w:lvl>
   </w:abstractNum>
   <w:num w:numId="1">
+    <w:abstractNumId w:val="6"/>
+  </w:num>
+  <w:num w:numId="2">
     <w:abstractNumId w:val="5"/>
   </w:num>
-  <w:num w:numId="2">
-    <w:abstractNumId w:val="4"/>
-  </w:num>
   <w:num w:numId="3">
-    <w:abstractNumId w:val="6"/>
+    <w:abstractNumId w:val="7"/>
   </w:num>
   <w:num w:numId="4">
     <w:abstractNumId w:val="0"/>
   </w:num>
   <w:num w:numId="5">
-    <w:abstractNumId w:val="1"/>
+    <w:abstractNumId w:val="2"/>
   </w:num>
   <w:num w:numId="6">
-    <w:abstractNumId w:val="2"/>
+    <w:abstractNumId w:val="3"/>
   </w:num>
   <w:num w:numId="7">
-    <w:abstractNumId w:val="3"/>
+    <w:abstractNumId w:val="4"/>
+  </w:num>
+  <w:num w:numId="8">
+    <w:abstractNumId w:val="1"/>
   </w:num>
 </w:numbering>
 </file>
@@ -5336,6 +7367,42 @@
       <w:color w:val="808080"/>
     </w:rPr>
   </w:style>
+  <w:style w:type="character" w:customStyle="1" w:styleId="vote-count-post">
+    <w:name w:val="vote-count-post"/>
+    <w:basedOn w:val="DefaultParagraphFont"/>
+    <w:rsid w:val="00107EF2"/>
+  </w:style>
+  <w:style w:type="paragraph" w:styleId="NormalWeb">
+    <w:name w:val="Normal (Web)"/>
+    <w:basedOn w:val="Normal"/>
+    <w:uiPriority w:val="99"/>
+    <w:semiHidden/>
+    <w:unhideWhenUsed/>
+    <w:rsid w:val="00107EF2"/>
+    <w:pPr>
+      <w:spacing w:before="100" w:beforeAutospacing="1" w:after="100" w:afterAutospacing="1" w:line="240" w:lineRule="auto"/>
+    </w:pPr>
+    <w:rPr>
+      <w:rFonts w:ascii="Times New Roman" w:eastAsia="Times New Roman" w:hAnsi="Times New Roman" w:cs="Times New Roman"/>
+      <w:sz w:val="24"/>
+      <w:szCs w:val="24"/>
+    </w:rPr>
+  </w:style>
+  <w:style w:type="character" w:customStyle="1" w:styleId="mi">
+    <w:name w:val="mi"/>
+    <w:basedOn w:val="DefaultParagraphFont"/>
+    <w:rsid w:val="003C678C"/>
+  </w:style>
+  <w:style w:type="character" w:customStyle="1" w:styleId="mo">
+    <w:name w:val="mo"/>
+    <w:basedOn w:val="DefaultParagraphFont"/>
+    <w:rsid w:val="003C678C"/>
+  </w:style>
+  <w:style w:type="character" w:customStyle="1" w:styleId="mn">
+    <w:name w:val="mn"/>
+    <w:basedOn w:val="DefaultParagraphFont"/>
+    <w:rsid w:val="003C678C"/>
+  </w:style>
 </w:styles>
 </file>
 

</xml_diff>